<commit_message>
update frame analysis help
</commit_message>
<xml_diff>
--- a/CodeXL/Help/CodeXL User Guide/Frame Analysis.docx
+++ b/CodeXL/Help/CodeXL User Guide/Frame Analysis.docx
@@ -41,7 +41,6 @@
         <w:t>There are 4 stages to viewing the API and GPU trace data from your application.</w:t>
       </w:r>
     </w:p>
-    <w:bookmarkStart w:id="0" w:name="_GoBack"/>
     <w:p>
       <w:pPr>
         <w:pStyle w:val="ListParagraph"/>
@@ -298,12 +297,11 @@
       <w:pPr>
         <w:pStyle w:val="Heading3"/>
       </w:pPr>
-      <w:bookmarkStart w:id="1" w:name="_Ref448239967"/>
+      <w:bookmarkStart w:id="0" w:name="_Ref448239967"/>
+      <w:r>
+        <w:t>Creating a New Project</w:t>
+      </w:r>
       <w:bookmarkEnd w:id="0"/>
-      <w:r>
-        <w:t>Creating a New Project</w:t>
-      </w:r>
-      <w:bookmarkEnd w:id="1"/>
     </w:p>
     <w:p>
       <w:r>
@@ -893,11 +891,11 @@
       <w:pPr>
         <w:pStyle w:val="Heading3"/>
       </w:pPr>
-      <w:bookmarkStart w:id="2" w:name="_Ref448240127"/>
+      <w:bookmarkStart w:id="1" w:name="_Ref448240127"/>
       <w:r>
         <w:t>Starting Your Application</w:t>
       </w:r>
-      <w:bookmarkEnd w:id="2"/>
+      <w:bookmarkEnd w:id="1"/>
     </w:p>
     <w:p>
       <w:pPr>
@@ -1573,11 +1571,11 @@
       <w:pPr>
         <w:pStyle w:val="Heading3"/>
       </w:pPr>
-      <w:bookmarkStart w:id="3" w:name="_Ref448240132"/>
+      <w:bookmarkStart w:id="2" w:name="_Ref448240132"/>
       <w:r>
         <w:t>Capturing Frames</w:t>
       </w:r>
-      <w:bookmarkEnd w:id="3"/>
+      <w:bookmarkEnd w:id="2"/>
     </w:p>
     <w:p>
       <w:pPr>
@@ -1810,11 +1808,11 @@
       <w:pPr>
         <w:pStyle w:val="Heading3"/>
       </w:pPr>
-      <w:bookmarkStart w:id="4" w:name="_Ref448240147"/>
+      <w:bookmarkStart w:id="3" w:name="_Ref448240147"/>
       <w:r>
         <w:t>Viewing Capture Data</w:t>
       </w:r>
-      <w:bookmarkEnd w:id="4"/>
+      <w:bookmarkEnd w:id="3"/>
     </w:p>
     <w:p>
       <w:pPr>
@@ -2157,61 +2155,30 @@
         <w:rPr>
           <w:noProof/>
         </w:rPr>
-        <w:drawing>
-          <wp:inline distT="0" distB="0" distL="0" distR="0" wp14:anchorId="3F1BF8F3" wp14:editId="2F2A4F9B">
-            <wp:extent cx="9427464" cy="7918704"/>
-            <wp:effectExtent l="38100" t="38100" r="97790" b="101600"/>
-            <wp:docPr id="227" name="Picture 227" descr="View Timeline"/>
-            <wp:cNvGraphicFramePr>
-              <a:graphicFrameLocks xmlns:a="http://schemas.openxmlformats.org/drawingml/2006/main" noChangeAspect="1"/>
-            </wp:cNvGraphicFramePr>
-            <a:graphic xmlns:a="http://schemas.openxmlformats.org/drawingml/2006/main">
-              <a:graphicData uri="http://schemas.openxmlformats.org/drawingml/2006/picture">
-                <pic:pic xmlns:pic="http://schemas.openxmlformats.org/drawingml/2006/picture">
-                  <pic:nvPicPr>
-                    <pic:cNvPr id="0" name="Picture 8" descr="View Timeline"/>
-                    <pic:cNvPicPr>
-                      <a:picLocks noChangeAspect="1" noChangeArrowheads="1"/>
-                    </pic:cNvPicPr>
-                  </pic:nvPicPr>
-                  <pic:blipFill>
-                    <a:blip r:embed="rId17">
-                      <a:extLst>
-                        <a:ext uri="{28A0092B-C50C-407E-A947-70E740481C1C}">
-                          <a14:useLocalDpi xmlns:a14="http://schemas.microsoft.com/office/drawing/2010/main" val="0"/>
-                        </a:ext>
-                      </a:extLst>
-                    </a:blip>
-                    <a:srcRect/>
-                    <a:stretch>
-                      <a:fillRect/>
-                    </a:stretch>
-                  </pic:blipFill>
-                  <pic:spPr bwMode="auto">
-                    <a:xfrm>
-                      <a:off x="0" y="0"/>
-                      <a:ext cx="9427464" cy="7918704"/>
-                    </a:xfrm>
-                    <a:prstGeom prst="rect">
-                      <a:avLst/>
-                    </a:prstGeom>
-                    <a:noFill/>
-                    <a:ln>
-                      <a:noFill/>
-                    </a:ln>
-                    <a:effectLst>
-                      <a:outerShdw blurRad="50800" dist="38100" dir="2700000" algn="tl" rotWithShape="0">
-                        <a:prstClr val="black">
-                          <a:alpha val="40000"/>
-                        </a:prstClr>
-                      </a:outerShdw>
-                    </a:effectLst>
-                  </pic:spPr>
-                </pic:pic>
-              </a:graphicData>
-            </a:graphic>
-          </wp:inline>
-        </w:drawing>
+        <w:pict>
+          <v:shapetype id="_x0000_t75" coordsize="21600,21600" o:spt="75" o:preferrelative="t" path="m@4@5l@4@11@9@11@9@5xe" filled="f" stroked="f">
+            <v:stroke joinstyle="miter"/>
+            <v:formulas>
+              <v:f eqn="if lineDrawn pixelLineWidth 0"/>
+              <v:f eqn="sum @0 1 0"/>
+              <v:f eqn="sum 0 0 @1"/>
+              <v:f eqn="prod @2 1 2"/>
+              <v:f eqn="prod @3 21600 pixelWidth"/>
+              <v:f eqn="prod @3 21600 pixelHeight"/>
+              <v:f eqn="sum @0 0 1"/>
+              <v:f eqn="prod @6 1 2"/>
+              <v:f eqn="prod @7 21600 pixelWidth"/>
+              <v:f eqn="sum @8 21600 0"/>
+              <v:f eqn="prod @7 21600 pixelHeight"/>
+              <v:f eqn="sum @10 21600 0"/>
+            </v:formulas>
+            <v:path o:extrusionok="f" gradientshapeok="t" o:connecttype="rect"/>
+            <o:lock v:ext="edit" aspectratio="t"/>
+          </v:shapetype>
+          <v:shape id="_x0000_i1025" type="#_x0000_t75" style="width:930pt;height:691.5pt">
+            <v:imagedata r:id="rId17" o:title="timeline0"/>
+          </v:shape>
+        </w:pict>
       </w:r>
     </w:p>
     <w:p>
@@ -2362,19 +2329,19 @@
       <w:pPr>
         <w:pStyle w:val="Heading4"/>
       </w:pPr>
-      <w:bookmarkStart w:id="5" w:name="_Toc448242751"/>
-      <w:bookmarkStart w:id="6" w:name="_Ref448252553"/>
-      <w:bookmarkStart w:id="7" w:name="OLE_LINK37"/>
+      <w:bookmarkStart w:id="4" w:name="_Toc448242751"/>
+      <w:bookmarkStart w:id="5" w:name="_Ref448252553"/>
+      <w:bookmarkStart w:id="6" w:name="OLE_LINK37"/>
       <w:r>
         <w:t>The Frame Timeline</w:t>
       </w:r>
+      <w:bookmarkEnd w:id="4"/>
+      <w:r>
+        <w:t xml:space="preserve"> View</w:t>
+      </w:r>
       <w:bookmarkEnd w:id="5"/>
-      <w:r>
-        <w:t xml:space="preserve"> View</w:t>
-      </w:r>
-      <w:bookmarkEnd w:id="6"/>
-    </w:p>
-    <w:bookmarkEnd w:id="7"/>
+    </w:p>
+    <w:bookmarkEnd w:id="6"/>
     <w:p>
       <w:pPr>
         <w:jc w:val="center"/>
@@ -2386,54 +2353,11 @@
         <w:rPr>
           <w:noProof/>
         </w:rPr>
-        <w:drawing>
-          <wp:inline distT="0" distB="0" distL="0" distR="0" wp14:anchorId="053CB22C" wp14:editId="048BF2B1">
-            <wp:extent cx="11027664" cy="7955280"/>
-            <wp:effectExtent l="38100" t="38100" r="97790" b="102870"/>
-            <wp:docPr id="228" name="Picture 228"/>
-            <wp:cNvGraphicFramePr>
-              <a:graphicFrameLocks xmlns:a="http://schemas.openxmlformats.org/drawingml/2006/main" noChangeAspect="1"/>
-            </wp:cNvGraphicFramePr>
-            <a:graphic xmlns:a="http://schemas.openxmlformats.org/drawingml/2006/main">
-              <a:graphicData uri="http://schemas.openxmlformats.org/drawingml/2006/picture">
-                <pic:pic xmlns:pic="http://schemas.openxmlformats.org/drawingml/2006/picture">
-                  <pic:nvPicPr>
-                    <pic:cNvPr id="18" name="timeline_numbered_controls3.png"/>
-                    <pic:cNvPicPr/>
-                  </pic:nvPicPr>
-                  <pic:blipFill>
-                    <a:blip r:embed="rId18">
-                      <a:extLst>
-                        <a:ext uri="{28A0092B-C50C-407E-A947-70E740481C1C}">
-                          <a14:useLocalDpi xmlns:a14="http://schemas.microsoft.com/office/drawing/2010/main" val="0"/>
-                        </a:ext>
-                      </a:extLst>
-                    </a:blip>
-                    <a:stretch>
-                      <a:fillRect/>
-                    </a:stretch>
-                  </pic:blipFill>
-                  <pic:spPr>
-                    <a:xfrm>
-                      <a:off x="0" y="0"/>
-                      <a:ext cx="11027664" cy="7955280"/>
-                    </a:xfrm>
-                    <a:prstGeom prst="rect">
-                      <a:avLst/>
-                    </a:prstGeom>
-                    <a:effectLst>
-                      <a:outerShdw blurRad="50800" dist="38100" dir="2700000" algn="tl" rotWithShape="0">
-                        <a:prstClr val="black">
-                          <a:alpha val="40000"/>
-                        </a:prstClr>
-                      </a:outerShdw>
-                    </a:effectLst>
-                  </pic:spPr>
-                </pic:pic>
-              </a:graphicData>
-            </a:graphic>
-          </wp:inline>
-        </w:drawing>
+        <w:pict>
+          <v:shape id="_x0000_i1026" type="#_x0000_t75" style="width:930pt;height:691.5pt">
+            <v:imagedata r:id="rId18" o:title="timeline"/>
+          </v:shape>
+        </w:pict>
       </w:r>
     </w:p>
     <w:p>
@@ -2555,7 +2479,19 @@
     </w:p>
     <w:p>
       <w:r>
-        <w:t>The bottom pane of the trace view contain CPU &amp; GPU API Summary tables. The table are summarizing the API call, and display each of the API types Max, Min, Average, Cumulative times. These tables can be used for quick identification of performance bottlenecks in the analyzed frame.</w:t>
+        <w:t xml:space="preserve">The bottom pane of the trace view contain </w:t>
+      </w:r>
+      <w:r>
+        <w:t>hotspot</w:t>
+      </w:r>
+      <w:r>
+        <w:t xml:space="preserve"> Summary tables. The table are summarizing the API call, and display each of the API types </w:t>
+      </w:r>
+      <w:r>
+        <w:t>significant</w:t>
+      </w:r>
+      <w:r>
+        <w:t xml:space="preserve"> times. These tables can be used for quick identification of performance bottlenecks in the analyzed frame.</w:t>
       </w:r>
     </w:p>
     <w:p>
@@ -2568,44 +2504,19 @@
         <w:rPr>
           <w:noProof/>
         </w:rPr>
-        <w:drawing>
-          <wp:inline distT="0" distB="0" distL="0" distR="0" wp14:anchorId="3BC86E77" wp14:editId="611DA8C3">
-            <wp:extent cx="9011908" cy="2181529"/>
-            <wp:effectExtent l="0" t="0" r="0" b="9525"/>
-            <wp:docPr id="15" name="Picture 15"/>
-            <wp:cNvGraphicFramePr>
-              <a:graphicFrameLocks xmlns:a="http://schemas.openxmlformats.org/drawingml/2006/main" noChangeAspect="1"/>
-            </wp:cNvGraphicFramePr>
-            <a:graphic xmlns:a="http://schemas.openxmlformats.org/drawingml/2006/main">
-              <a:graphicData uri="http://schemas.openxmlformats.org/drawingml/2006/picture">
-                <pic:pic xmlns:pic="http://schemas.openxmlformats.org/drawingml/2006/picture">
-                  <pic:nvPicPr>
-                    <pic:cNvPr id="1" name=""/>
-                    <pic:cNvPicPr/>
-                  </pic:nvPicPr>
-                  <pic:blipFill>
-                    <a:blip r:embed="rId19"/>
-                    <a:stretch>
-                      <a:fillRect/>
-                    </a:stretch>
-                  </pic:blipFill>
-                  <pic:spPr>
-                    <a:xfrm>
-                      <a:off x="0" y="0"/>
-                      <a:ext cx="9011908" cy="2181529"/>
-                    </a:xfrm>
-                    <a:prstGeom prst="rect">
-                      <a:avLst/>
-                    </a:prstGeom>
-                  </pic:spPr>
-                </pic:pic>
-              </a:graphicData>
-            </a:graphic>
-          </wp:inline>
-        </w:drawing>
-      </w:r>
-    </w:p>
-    <w:p/>
+        <w:pict>
+          <v:shape id="_x0000_i1027" type="#_x0000_t75" style="width:750pt;height:150pt">
+            <v:imagedata r:id="rId19" o:title="summary"/>
+          </v:shape>
+        </w:pict>
+      </w:r>
+    </w:p>
+    <w:p>
+      <w:bookmarkStart w:id="7" w:name="OLE_LINK2"/>
+      <w:r>
+        <w:t>CPU \ GPU properties:</w:t>
+      </w:r>
+    </w:p>
     <w:tbl>
       <w:tblPr>
         <w:tblW w:w="22770" w:type="dxa"/>
@@ -3293,7 +3204,777 @@
           </w:p>
         </w:tc>
       </w:tr>
+      <w:bookmarkEnd w:id="7"/>
     </w:tbl>
+    <w:p>
+      <w:pPr>
+        <w:pStyle w:val="ListParagraph"/>
+        <w:spacing w:after="120" w:line="240" w:lineRule="auto"/>
+      </w:pPr>
+    </w:p>
+    <w:p>
+      <w:r>
+        <w:t>C</w:t>
+      </w:r>
+      <w:r>
+        <w:t>ommand list</w:t>
+      </w:r>
+      <w:r>
+        <w:t xml:space="preserve"> \ </w:t>
+      </w:r>
+      <w:r>
+        <w:t>command buffer</w:t>
+      </w:r>
+      <w:r>
+        <w:t xml:space="preserve"> properties:</w:t>
+      </w:r>
+    </w:p>
+    <w:tbl>
+      <w:tblPr>
+        <w:tblW w:w="22770" w:type="dxa"/>
+        <w:tblInd w:w="105" w:type="dxa"/>
+        <w:tblLayout w:type="fixed"/>
+        <w:tblCellMar>
+          <w:top w:w="45" w:type="dxa"/>
+          <w:left w:w="105" w:type="dxa"/>
+          <w:bottom w:w="45" w:type="dxa"/>
+          <w:right w:w="105" w:type="dxa"/>
+        </w:tblCellMar>
+        <w:tblLook w:val="04A0" w:firstRow="1" w:lastRow="0" w:firstColumn="1" w:lastColumn="0" w:noHBand="0" w:noVBand="1"/>
+      </w:tblPr>
+      <w:tblGrid>
+        <w:gridCol w:w="2160"/>
+        <w:gridCol w:w="20610"/>
+      </w:tblGrid>
+      <w:tr>
+        <w:tc>
+          <w:tcPr>
+            <w:tcW w:w="2160" w:type="dxa"/>
+            <w:tcBorders>
+              <w:top w:val="single" w:sz="6" w:space="0" w:color="2D4068"/>
+              <w:left w:val="single" w:sz="6" w:space="0" w:color="2D4068"/>
+              <w:bottom w:val="single" w:sz="6" w:space="0" w:color="2D4068"/>
+              <w:right w:val="single" w:sz="6" w:space="0" w:color="2D4068"/>
+            </w:tcBorders>
+            <w:shd w:val="clear" w:color="auto" w:fill="374F7F"/>
+            <w:vAlign w:val="center"/>
+            <w:hideMark/>
+          </w:tcPr>
+          <w:p>
+            <w:pPr>
+              <w:widowControl w:val="0"/>
+              <w:autoSpaceDE w:val="0"/>
+              <w:autoSpaceDN w:val="0"/>
+              <w:adjustRightInd w:val="0"/>
+              <w:spacing w:after="0" w:line="240" w:lineRule="auto"/>
+              <w:jc w:val="center"/>
+              <w:rPr>
+                <w:rFonts w:cs="Verdana"/>
+                <w:b/>
+                <w:bCs/>
+                <w:color w:val="FFFFFF"/>
+              </w:rPr>
+            </w:pPr>
+            <w:r>
+              <w:rPr>
+                <w:rFonts w:cs="Verdana"/>
+                <w:b/>
+                <w:bCs/>
+                <w:color w:val="FFFFFF"/>
+              </w:rPr>
+              <w:t>Name</w:t>
+            </w:r>
+          </w:p>
+        </w:tc>
+        <w:tc>
+          <w:tcPr>
+            <w:tcW w:w="20610" w:type="dxa"/>
+            <w:tcBorders>
+              <w:top w:val="single" w:sz="6" w:space="0" w:color="2D4068"/>
+              <w:left w:val="single" w:sz="6" w:space="0" w:color="2D4068"/>
+              <w:bottom w:val="single" w:sz="6" w:space="0" w:color="2D4068"/>
+              <w:right w:val="single" w:sz="6" w:space="0" w:color="2D4068"/>
+            </w:tcBorders>
+            <w:shd w:val="clear" w:color="auto" w:fill="374F7F"/>
+            <w:vAlign w:val="center"/>
+            <w:hideMark/>
+          </w:tcPr>
+          <w:p>
+            <w:pPr>
+              <w:widowControl w:val="0"/>
+              <w:autoSpaceDE w:val="0"/>
+              <w:autoSpaceDN w:val="0"/>
+              <w:adjustRightInd w:val="0"/>
+              <w:spacing w:after="0" w:line="240" w:lineRule="auto"/>
+              <w:jc w:val="center"/>
+              <w:rPr>
+                <w:rFonts w:cs="Verdana"/>
+                <w:b/>
+                <w:bCs/>
+                <w:color w:val="FFFFFF"/>
+              </w:rPr>
+            </w:pPr>
+            <w:r>
+              <w:rPr>
+                <w:rFonts w:cs="Verdana"/>
+                <w:b/>
+                <w:bCs/>
+                <w:color w:val="FFFFFF"/>
+              </w:rPr>
+              <w:t>Description</w:t>
+            </w:r>
+          </w:p>
+        </w:tc>
+      </w:tr>
+      <w:tr>
+        <w:tc>
+          <w:tcPr>
+            <w:tcW w:w="2160" w:type="dxa"/>
+            <w:tcBorders>
+              <w:top w:val="single" w:sz="6" w:space="0" w:color="2D4068"/>
+              <w:left w:val="single" w:sz="6" w:space="0" w:color="2D4068"/>
+              <w:bottom w:val="single" w:sz="6" w:space="0" w:color="2D4068"/>
+              <w:right w:val="single" w:sz="6" w:space="0" w:color="2D4068"/>
+            </w:tcBorders>
+            <w:vAlign w:val="center"/>
+            <w:hideMark/>
+          </w:tcPr>
+          <w:p>
+            <w:pPr>
+              <w:widowControl w:val="0"/>
+              <w:autoSpaceDE w:val="0"/>
+              <w:autoSpaceDN w:val="0"/>
+              <w:adjustRightInd w:val="0"/>
+              <w:spacing w:after="0" w:line="240" w:lineRule="auto"/>
+              <w:rPr>
+                <w:rFonts w:cs="Verdana"/>
+                <w:color w:val="000000"/>
+              </w:rPr>
+            </w:pPr>
+            <w:r>
+              <w:rPr>
+                <w:rFonts w:cs="Verdana"/>
+                <w:color w:val="000000"/>
+              </w:rPr>
+              <w:t>C</w:t>
+            </w:r>
+            <w:r>
+              <w:rPr>
+                <w:rFonts w:cs="Verdana"/>
+                <w:color w:val="000000"/>
+              </w:rPr>
+              <w:t>ommand List\Buffer</w:t>
+            </w:r>
+          </w:p>
+        </w:tc>
+        <w:tc>
+          <w:tcPr>
+            <w:tcW w:w="20610" w:type="dxa"/>
+            <w:tcBorders>
+              <w:top w:val="single" w:sz="6" w:space="0" w:color="2D4068"/>
+              <w:left w:val="single" w:sz="6" w:space="0" w:color="2D4068"/>
+              <w:bottom w:val="single" w:sz="6" w:space="0" w:color="2D4068"/>
+              <w:right w:val="single" w:sz="6" w:space="0" w:color="2D4068"/>
+            </w:tcBorders>
+            <w:vAlign w:val="center"/>
+            <w:hideMark/>
+          </w:tcPr>
+          <w:p>
+            <w:pPr>
+              <w:widowControl w:val="0"/>
+              <w:autoSpaceDE w:val="0"/>
+              <w:autoSpaceDN w:val="0"/>
+              <w:adjustRightInd w:val="0"/>
+              <w:spacing w:after="0" w:line="240" w:lineRule="auto"/>
+              <w:rPr>
+                <w:rFonts w:cs="Verdana"/>
+                <w:color w:val="000000"/>
+              </w:rPr>
+            </w:pPr>
+            <w:r>
+              <w:rPr>
+                <w:rFonts w:cs="Verdana"/>
+                <w:color w:val="000000"/>
+              </w:rPr>
+              <w:t xml:space="preserve">The </w:t>
+            </w:r>
+            <w:r>
+              <w:rPr>
+                <w:rFonts w:cs="Verdana"/>
+                <w:color w:val="000000"/>
+              </w:rPr>
+              <w:t>command list \ buffer</w:t>
+            </w:r>
+            <w:r>
+              <w:rPr>
+                <w:rFonts w:cs="Verdana"/>
+                <w:color w:val="000000"/>
+              </w:rPr>
+              <w:t xml:space="preserve"> name</w:t>
+            </w:r>
+          </w:p>
+        </w:tc>
+      </w:tr>
+      <w:tr>
+        <w:tc>
+          <w:tcPr>
+            <w:tcW w:w="2160" w:type="dxa"/>
+            <w:tcBorders>
+              <w:top w:val="single" w:sz="6" w:space="0" w:color="2D4068"/>
+              <w:left w:val="single" w:sz="6" w:space="0" w:color="2D4068"/>
+              <w:bottom w:val="single" w:sz="6" w:space="0" w:color="2D4068"/>
+              <w:right w:val="single" w:sz="6" w:space="0" w:color="2D4068"/>
+            </w:tcBorders>
+            <w:vAlign w:val="center"/>
+            <w:hideMark/>
+          </w:tcPr>
+          <w:p>
+            <w:pPr>
+              <w:widowControl w:val="0"/>
+              <w:autoSpaceDE w:val="0"/>
+              <w:autoSpaceDN w:val="0"/>
+              <w:adjustRightInd w:val="0"/>
+              <w:spacing w:after="0" w:line="240" w:lineRule="auto"/>
+              <w:rPr>
+                <w:rFonts w:cs="Verdana"/>
+                <w:color w:val="000000"/>
+              </w:rPr>
+            </w:pPr>
+            <w:r>
+              <w:rPr>
+                <w:rFonts w:cs="Verdana"/>
+                <w:color w:val="000000"/>
+              </w:rPr>
+              <w:t>Execution</w:t>
+            </w:r>
+            <w:r>
+              <w:rPr>
+                <w:rFonts w:cs="Verdana"/>
+                <w:color w:val="000000"/>
+              </w:rPr>
+              <w:t xml:space="preserve"> Time</w:t>
+            </w:r>
+          </w:p>
+        </w:tc>
+        <w:tc>
+          <w:tcPr>
+            <w:tcW w:w="20610" w:type="dxa"/>
+            <w:tcBorders>
+              <w:top w:val="single" w:sz="6" w:space="0" w:color="2D4068"/>
+              <w:left w:val="single" w:sz="6" w:space="0" w:color="2D4068"/>
+              <w:bottom w:val="single" w:sz="6" w:space="0" w:color="2D4068"/>
+              <w:right w:val="single" w:sz="6" w:space="0" w:color="2D4068"/>
+            </w:tcBorders>
+            <w:vAlign w:val="center"/>
+            <w:hideMark/>
+          </w:tcPr>
+          <w:p>
+            <w:pPr>
+              <w:widowControl w:val="0"/>
+              <w:autoSpaceDE w:val="0"/>
+              <w:autoSpaceDN w:val="0"/>
+              <w:adjustRightInd w:val="0"/>
+              <w:spacing w:after="0" w:line="240" w:lineRule="auto"/>
+              <w:rPr>
+                <w:rFonts w:cs="Verdana"/>
+                <w:color w:val="000000"/>
+              </w:rPr>
+            </w:pPr>
+            <w:r>
+              <w:rPr>
+                <w:rFonts w:cs="Verdana"/>
+                <w:color w:val="000000"/>
+              </w:rPr>
+              <w:t xml:space="preserve">The duration for this </w:t>
+            </w:r>
+            <w:r>
+              <w:rPr>
+                <w:rFonts w:cs="Verdana"/>
+                <w:color w:val="000000"/>
+              </w:rPr>
+              <w:t>command</w:t>
+            </w:r>
+            <w:r>
+              <w:rPr>
+                <w:rFonts w:cs="Verdana"/>
+                <w:color w:val="000000"/>
+              </w:rPr>
+              <w:t xml:space="preserve">. </w:t>
+            </w:r>
+          </w:p>
+        </w:tc>
+      </w:tr>
+      <w:tr>
+        <w:tc>
+          <w:tcPr>
+            <w:tcW w:w="2160" w:type="dxa"/>
+            <w:tcBorders>
+              <w:top w:val="single" w:sz="6" w:space="0" w:color="2D4068"/>
+              <w:left w:val="single" w:sz="6" w:space="0" w:color="2D4068"/>
+              <w:bottom w:val="single" w:sz="6" w:space="0" w:color="2D4068"/>
+              <w:right w:val="single" w:sz="6" w:space="0" w:color="2D4068"/>
+            </w:tcBorders>
+            <w:vAlign w:val="center"/>
+            <w:hideMark/>
+          </w:tcPr>
+          <w:p>
+            <w:pPr>
+              <w:widowControl w:val="0"/>
+              <w:autoSpaceDE w:val="0"/>
+              <w:autoSpaceDN w:val="0"/>
+              <w:adjustRightInd w:val="0"/>
+              <w:spacing w:after="0" w:line="240" w:lineRule="auto"/>
+              <w:rPr>
+                <w:rFonts w:cs="Verdana"/>
+                <w:color w:val="000000"/>
+              </w:rPr>
+            </w:pPr>
+            <w:r>
+              <w:rPr>
+                <w:rFonts w:cs="Verdana"/>
+                <w:color w:val="000000"/>
+              </w:rPr>
+              <w:t>Start</w:t>
+            </w:r>
+            <w:r>
+              <w:rPr>
+                <w:rFonts w:cs="Verdana"/>
+                <w:color w:val="000000"/>
+              </w:rPr>
+              <w:t xml:space="preserve"> Time</w:t>
+            </w:r>
+          </w:p>
+        </w:tc>
+        <w:tc>
+          <w:tcPr>
+            <w:tcW w:w="20610" w:type="dxa"/>
+            <w:tcBorders>
+              <w:top w:val="single" w:sz="6" w:space="0" w:color="2D4068"/>
+              <w:left w:val="single" w:sz="6" w:space="0" w:color="2D4068"/>
+              <w:bottom w:val="single" w:sz="6" w:space="0" w:color="2D4068"/>
+              <w:right w:val="single" w:sz="6" w:space="0" w:color="2D4068"/>
+            </w:tcBorders>
+            <w:vAlign w:val="center"/>
+            <w:hideMark/>
+          </w:tcPr>
+          <w:p>
+            <w:pPr>
+              <w:widowControl w:val="0"/>
+              <w:autoSpaceDE w:val="0"/>
+              <w:autoSpaceDN w:val="0"/>
+              <w:adjustRightInd w:val="0"/>
+              <w:spacing w:after="0" w:line="240" w:lineRule="auto"/>
+              <w:rPr>
+                <w:rFonts w:cs="Verdana"/>
+                <w:color w:val="000000"/>
+              </w:rPr>
+            </w:pPr>
+            <w:bookmarkStart w:id="16" w:name="OLE_LINK3"/>
+            <w:r>
+              <w:rPr>
+                <w:rFonts w:cs="Verdana"/>
+                <w:color w:val="000000"/>
+              </w:rPr>
+              <w:t xml:space="preserve">The </w:t>
+            </w:r>
+            <w:r>
+              <w:rPr>
+                <w:rFonts w:cs="Verdana"/>
+                <w:color w:val="000000"/>
+              </w:rPr>
+              <w:t>start time</w:t>
+            </w:r>
+            <w:r>
+              <w:rPr>
+                <w:rFonts w:cs="Verdana"/>
+                <w:color w:val="000000"/>
+              </w:rPr>
+              <w:t xml:space="preserve"> </w:t>
+            </w:r>
+            <w:r>
+              <w:rPr>
+                <w:rFonts w:cs="Verdana"/>
+                <w:color w:val="000000"/>
+              </w:rPr>
+              <w:t>of</w:t>
+            </w:r>
+            <w:r>
+              <w:rPr>
+                <w:rFonts w:cs="Verdana"/>
+                <w:color w:val="000000"/>
+              </w:rPr>
+              <w:t xml:space="preserve"> this c</w:t>
+            </w:r>
+            <w:r>
+              <w:rPr>
+                <w:rFonts w:cs="Verdana"/>
+                <w:color w:val="000000"/>
+              </w:rPr>
+              <w:t>ommand list \ buffer</w:t>
+            </w:r>
+            <w:r>
+              <w:rPr>
+                <w:rFonts w:cs="Verdana"/>
+                <w:color w:val="000000"/>
+              </w:rPr>
+              <w:t xml:space="preserve">. Clicking on the link in this column will select the specific </w:t>
+            </w:r>
+            <w:r>
+              <w:rPr>
+                <w:rFonts w:cs="Verdana"/>
+                <w:color w:val="000000"/>
+              </w:rPr>
+              <w:t>item</w:t>
+            </w:r>
+            <w:r>
+              <w:rPr>
+                <w:rFonts w:cs="Verdana"/>
+                <w:color w:val="000000"/>
+              </w:rPr>
+              <w:t xml:space="preserve"> in the timeline.</w:t>
+            </w:r>
+            <w:bookmarkEnd w:id="16"/>
+          </w:p>
+        </w:tc>
+      </w:tr>
+      <w:tr>
+        <w:tc>
+          <w:tcPr>
+            <w:tcW w:w="2160" w:type="dxa"/>
+            <w:tcBorders>
+              <w:top w:val="single" w:sz="6" w:space="0" w:color="2D4068"/>
+              <w:left w:val="single" w:sz="6" w:space="0" w:color="2D4068"/>
+              <w:bottom w:val="single" w:sz="6" w:space="0" w:color="2D4068"/>
+              <w:right w:val="single" w:sz="6" w:space="0" w:color="2D4068"/>
+            </w:tcBorders>
+            <w:vAlign w:val="center"/>
+            <w:hideMark/>
+          </w:tcPr>
+          <w:p>
+            <w:pPr>
+              <w:widowControl w:val="0"/>
+              <w:autoSpaceDE w:val="0"/>
+              <w:autoSpaceDN w:val="0"/>
+              <w:adjustRightInd w:val="0"/>
+              <w:spacing w:after="0" w:line="240" w:lineRule="auto"/>
+              <w:rPr>
+                <w:rFonts w:cs="Verdana"/>
+                <w:color w:val="000000"/>
+              </w:rPr>
+            </w:pPr>
+            <w:r>
+              <w:rPr>
+                <w:rFonts w:cs="Verdana"/>
+                <w:color w:val="000000"/>
+              </w:rPr>
+              <w:t>End</w:t>
+            </w:r>
+            <w:r>
+              <w:rPr>
+                <w:rFonts w:cs="Verdana"/>
+                <w:color w:val="000000"/>
+              </w:rPr>
+              <w:t xml:space="preserve"> Time</w:t>
+            </w:r>
+          </w:p>
+        </w:tc>
+        <w:tc>
+          <w:tcPr>
+            <w:tcW w:w="20610" w:type="dxa"/>
+            <w:tcBorders>
+              <w:top w:val="single" w:sz="6" w:space="0" w:color="2D4068"/>
+              <w:left w:val="single" w:sz="6" w:space="0" w:color="2D4068"/>
+              <w:bottom w:val="single" w:sz="6" w:space="0" w:color="2D4068"/>
+              <w:right w:val="single" w:sz="6" w:space="0" w:color="2D4068"/>
+            </w:tcBorders>
+            <w:vAlign w:val="center"/>
+            <w:hideMark/>
+          </w:tcPr>
+          <w:p>
+            <w:pPr>
+              <w:widowControl w:val="0"/>
+              <w:autoSpaceDE w:val="0"/>
+              <w:autoSpaceDN w:val="0"/>
+              <w:adjustRightInd w:val="0"/>
+              <w:spacing w:after="0" w:line="240" w:lineRule="auto"/>
+              <w:rPr>
+                <w:rFonts w:cs="Verdana"/>
+                <w:color w:val="000000"/>
+              </w:rPr>
+            </w:pPr>
+            <w:r>
+              <w:rPr>
+                <w:rFonts w:cs="Verdana"/>
+                <w:color w:val="000000"/>
+              </w:rPr>
+              <w:t xml:space="preserve">The </w:t>
+            </w:r>
+            <w:r>
+              <w:rPr>
+                <w:rFonts w:cs="Verdana"/>
+                <w:color w:val="000000"/>
+              </w:rPr>
+              <w:t>end</w:t>
+            </w:r>
+            <w:r>
+              <w:rPr>
+                <w:rFonts w:cs="Verdana"/>
+                <w:color w:val="000000"/>
+              </w:rPr>
+              <w:t xml:space="preserve"> time of this command list \ buffer. Clicking on the link in this column will select the specific item in the timeline.</w:t>
+            </w:r>
+          </w:p>
+        </w:tc>
+      </w:tr>
+      <w:tr>
+        <w:tc>
+          <w:tcPr>
+            <w:tcW w:w="2160" w:type="dxa"/>
+            <w:tcBorders>
+              <w:top w:val="single" w:sz="6" w:space="0" w:color="2D4068"/>
+              <w:left w:val="single" w:sz="6" w:space="0" w:color="2D4068"/>
+              <w:bottom w:val="single" w:sz="6" w:space="0" w:color="2D4068"/>
+              <w:right w:val="single" w:sz="6" w:space="0" w:color="2D4068"/>
+            </w:tcBorders>
+            <w:vAlign w:val="center"/>
+            <w:hideMark/>
+          </w:tcPr>
+          <w:p>
+            <w:pPr>
+              <w:widowControl w:val="0"/>
+              <w:autoSpaceDE w:val="0"/>
+              <w:autoSpaceDN w:val="0"/>
+              <w:adjustRightInd w:val="0"/>
+              <w:spacing w:after="0" w:line="240" w:lineRule="auto"/>
+              <w:rPr>
+                <w:rFonts w:cs="Verdana"/>
+                <w:color w:val="000000"/>
+              </w:rPr>
+            </w:pPr>
+            <w:r>
+              <w:rPr>
+                <w:rFonts w:cs="Verdana"/>
+                <w:color w:val="000000"/>
+              </w:rPr>
+              <w:t># of commands</w:t>
+            </w:r>
+          </w:p>
+        </w:tc>
+        <w:tc>
+          <w:tcPr>
+            <w:tcW w:w="20610" w:type="dxa"/>
+            <w:tcBorders>
+              <w:top w:val="single" w:sz="6" w:space="0" w:color="2D4068"/>
+              <w:left w:val="single" w:sz="6" w:space="0" w:color="2D4068"/>
+              <w:bottom w:val="single" w:sz="6" w:space="0" w:color="2D4068"/>
+              <w:right w:val="single" w:sz="6" w:space="0" w:color="2D4068"/>
+            </w:tcBorders>
+            <w:vAlign w:val="center"/>
+            <w:hideMark/>
+          </w:tcPr>
+          <w:p>
+            <w:pPr>
+              <w:widowControl w:val="0"/>
+              <w:autoSpaceDE w:val="0"/>
+              <w:autoSpaceDN w:val="0"/>
+              <w:adjustRightInd w:val="0"/>
+              <w:spacing w:after="0" w:line="240" w:lineRule="auto"/>
+              <w:rPr>
+                <w:rFonts w:cs="Verdana"/>
+                <w:color w:val="000000"/>
+              </w:rPr>
+            </w:pPr>
+            <w:r>
+              <w:rPr>
+                <w:rFonts w:cs="Verdana"/>
+                <w:color w:val="000000"/>
+              </w:rPr>
+              <w:t xml:space="preserve">The </w:t>
+            </w:r>
+            <w:r>
+              <w:rPr>
+                <w:rFonts w:cs="Verdana"/>
+                <w:color w:val="000000"/>
+              </w:rPr>
+              <w:t xml:space="preserve">number of commands in this command list \ buffer. </w:t>
+            </w:r>
+          </w:p>
+        </w:tc>
+      </w:tr>
+      <w:tr>
+        <w:tc>
+          <w:tcPr>
+            <w:tcW w:w="2160" w:type="dxa"/>
+            <w:tcBorders>
+              <w:top w:val="single" w:sz="6" w:space="0" w:color="2D4068"/>
+              <w:left w:val="single" w:sz="6" w:space="0" w:color="2D4068"/>
+              <w:bottom w:val="single" w:sz="6" w:space="0" w:color="2D4068"/>
+              <w:right w:val="single" w:sz="6" w:space="0" w:color="2D4068"/>
+            </w:tcBorders>
+            <w:vAlign w:val="center"/>
+            <w:hideMark/>
+          </w:tcPr>
+          <w:p>
+            <w:pPr>
+              <w:widowControl w:val="0"/>
+              <w:autoSpaceDE w:val="0"/>
+              <w:autoSpaceDN w:val="0"/>
+              <w:adjustRightInd w:val="0"/>
+              <w:spacing w:after="0" w:line="240" w:lineRule="auto"/>
+              <w:rPr>
+                <w:rFonts w:cs="Verdana"/>
+                <w:color w:val="000000"/>
+              </w:rPr>
+            </w:pPr>
+            <w:r>
+              <w:rPr>
+                <w:rFonts w:cs="Verdana"/>
+                <w:color w:val="000000"/>
+              </w:rPr>
+              <w:t>GPU Queue</w:t>
+            </w:r>
+          </w:p>
+        </w:tc>
+        <w:tc>
+          <w:tcPr>
+            <w:tcW w:w="20610" w:type="dxa"/>
+            <w:tcBorders>
+              <w:top w:val="single" w:sz="6" w:space="0" w:color="2D4068"/>
+              <w:left w:val="single" w:sz="6" w:space="0" w:color="2D4068"/>
+              <w:bottom w:val="single" w:sz="6" w:space="0" w:color="2D4068"/>
+              <w:right w:val="single" w:sz="6" w:space="0" w:color="2D4068"/>
+            </w:tcBorders>
+            <w:vAlign w:val="center"/>
+            <w:hideMark/>
+          </w:tcPr>
+          <w:p>
+            <w:pPr>
+              <w:widowControl w:val="0"/>
+              <w:autoSpaceDE w:val="0"/>
+              <w:autoSpaceDN w:val="0"/>
+              <w:adjustRightInd w:val="0"/>
+              <w:spacing w:after="0" w:line="240" w:lineRule="auto"/>
+              <w:rPr>
+                <w:rFonts w:cs="Verdana"/>
+                <w:color w:val="000000"/>
+              </w:rPr>
+            </w:pPr>
+            <w:r>
+              <w:rPr>
+                <w:rFonts w:cs="Verdana"/>
+                <w:color w:val="000000"/>
+              </w:rPr>
+              <w:t xml:space="preserve">The </w:t>
+            </w:r>
+            <w:r>
+              <w:rPr>
+                <w:rFonts w:cs="Verdana"/>
+                <w:color w:val="000000"/>
+              </w:rPr>
+              <w:t xml:space="preserve">GPU queue associated with this command list \ buffer. </w:t>
+            </w:r>
+          </w:p>
+        </w:tc>
+      </w:tr>
+      <w:tr>
+        <w:tc>
+          <w:tcPr>
+            <w:tcW w:w="2160" w:type="dxa"/>
+            <w:tcBorders>
+              <w:top w:val="single" w:sz="6" w:space="0" w:color="2D4068"/>
+              <w:left w:val="single" w:sz="6" w:space="0" w:color="2D4068"/>
+              <w:bottom w:val="single" w:sz="6" w:space="0" w:color="2D4068"/>
+              <w:right w:val="single" w:sz="6" w:space="0" w:color="2D4068"/>
+            </w:tcBorders>
+            <w:vAlign w:val="center"/>
+            <w:hideMark/>
+          </w:tcPr>
+          <w:p>
+            <w:pPr>
+              <w:widowControl w:val="0"/>
+              <w:autoSpaceDE w:val="0"/>
+              <w:autoSpaceDN w:val="0"/>
+              <w:adjustRightInd w:val="0"/>
+              <w:spacing w:after="0" w:line="240" w:lineRule="auto"/>
+              <w:rPr>
+                <w:rFonts w:cs="Verdana"/>
+                <w:color w:val="000000"/>
+              </w:rPr>
+            </w:pPr>
+            <w:r>
+              <w:rPr>
+                <w:rFonts w:cs="Verdana"/>
+                <w:color w:val="000000"/>
+              </w:rPr>
+              <w:t>Handle</w:t>
+            </w:r>
+          </w:p>
+        </w:tc>
+        <w:tc>
+          <w:tcPr>
+            <w:tcW w:w="20610" w:type="dxa"/>
+            <w:tcBorders>
+              <w:top w:val="single" w:sz="6" w:space="0" w:color="2D4068"/>
+              <w:left w:val="single" w:sz="6" w:space="0" w:color="2D4068"/>
+              <w:bottom w:val="single" w:sz="6" w:space="0" w:color="2D4068"/>
+              <w:right w:val="single" w:sz="6" w:space="0" w:color="2D4068"/>
+            </w:tcBorders>
+            <w:vAlign w:val="center"/>
+            <w:hideMark/>
+          </w:tcPr>
+          <w:p>
+            <w:pPr>
+              <w:widowControl w:val="0"/>
+              <w:autoSpaceDE w:val="0"/>
+              <w:autoSpaceDN w:val="0"/>
+              <w:adjustRightInd w:val="0"/>
+              <w:spacing w:after="0" w:line="240" w:lineRule="auto"/>
+              <w:rPr>
+                <w:rFonts w:cs="Verdana"/>
+                <w:color w:val="000000"/>
+              </w:rPr>
+            </w:pPr>
+            <w:r>
+              <w:rPr>
+                <w:rFonts w:cs="Verdana"/>
+                <w:color w:val="000000"/>
+              </w:rPr>
+              <w:t xml:space="preserve">The </w:t>
+            </w:r>
+            <w:r>
+              <w:rPr>
+                <w:rFonts w:cs="Verdana"/>
+                <w:color w:val="000000"/>
+              </w:rPr>
+              <w:t>address of this command list \ buffer.</w:t>
+            </w:r>
+          </w:p>
+        </w:tc>
+      </w:tr>
+    </w:tbl>
+    <w:p>
+      <w:pPr>
+        <w:spacing w:after="120" w:line="240" w:lineRule="auto"/>
+      </w:pPr>
+    </w:p>
+    <w:p>
+      <w:pPr>
+        <w:pStyle w:val="ListParagraph"/>
+        <w:spacing w:after="120" w:line="240" w:lineRule="auto"/>
+      </w:pPr>
+    </w:p>
+    <w:p>
+      <w:pPr>
+        <w:pStyle w:val="ListParagraph"/>
+        <w:spacing w:after="120" w:line="240" w:lineRule="auto"/>
+      </w:pPr>
+    </w:p>
+    <w:p>
+      <w:pPr>
+        <w:pStyle w:val="ListParagraph"/>
+        <w:spacing w:after="120" w:line="240" w:lineRule="auto"/>
+      </w:pPr>
+    </w:p>
     <w:p>
       <w:pPr>
         <w:pStyle w:val="ListParagraph"/>
@@ -3326,11 +4007,11 @@
       <w:r>
         <w:t xml:space="preserve">top 20 calls, sorted by the </w:t>
       </w:r>
-      <w:bookmarkStart w:id="16" w:name="OLE_LINK18"/>
+      <w:bookmarkStart w:id="17" w:name="OLE_LINK18"/>
       <w:r>
         <w:t>time</w:t>
       </w:r>
-      <w:bookmarkEnd w:id="16"/>
+      <w:bookmarkEnd w:id="17"/>
       <w:r>
         <w:t xml:space="preserve">. </w:t>
       </w:r>
@@ -3368,18 +4049,9 @@
     <w:p>
       <w:pPr>
         <w:spacing w:after="120" w:line="240" w:lineRule="auto"/>
-        <w:rPr>
-          <w:rFonts w:ascii="Calibri" w:eastAsia="Times New Roman" w:hAnsi="Calibri"/>
-          <w:b/>
-          <w:bCs/>
-          <w:color w:val="4F81BD"/>
-          <w:sz w:val="26"/>
-          <w:szCs w:val="26"/>
-          <w:lang w:eastAsia="x-none"/>
-        </w:rPr>
-      </w:pPr>
-      <w:bookmarkStart w:id="17" w:name="OLE_LINK17"/>
-      <w:bookmarkStart w:id="18" w:name="OLE_LINK6"/>
+      </w:pPr>
+      <w:bookmarkStart w:id="18" w:name="OLE_LINK17"/>
+      <w:bookmarkStart w:id="19" w:name="OLE_LINK6"/>
       <w:r>
         <w:rPr>
           <w:rFonts w:ascii="Calibri" w:eastAsia="Times New Roman" w:hAnsi="Calibri"/>
@@ -3390,51 +4062,13 @@
           <w:sz w:val="26"/>
           <w:szCs w:val="26"/>
         </w:rPr>
-        <w:drawing>
-          <wp:inline distT="0" distB="0" distL="0" distR="0" wp14:anchorId="3C87DE7C" wp14:editId="17365D81">
-            <wp:extent cx="9126224" cy="2229161"/>
-            <wp:effectExtent l="38100" t="38100" r="93980" b="95250"/>
-            <wp:docPr id="18" name="Picture 18"/>
-            <wp:cNvGraphicFramePr>
-              <a:graphicFrameLocks xmlns:a="http://schemas.openxmlformats.org/drawingml/2006/main" noChangeAspect="1"/>
-            </wp:cNvGraphicFramePr>
-            <a:graphic xmlns:a="http://schemas.openxmlformats.org/drawingml/2006/main">
-              <a:graphicData uri="http://schemas.openxmlformats.org/drawingml/2006/picture">
-                <pic:pic xmlns:pic="http://schemas.openxmlformats.org/drawingml/2006/picture">
-                  <pic:nvPicPr>
-                    <pic:cNvPr id="1" name=""/>
-                    <pic:cNvPicPr/>
-                  </pic:nvPicPr>
-                  <pic:blipFill>
-                    <a:blip r:embed="rId20"/>
-                    <a:stretch>
-                      <a:fillRect/>
-                    </a:stretch>
-                  </pic:blipFill>
-                  <pic:spPr>
-                    <a:xfrm>
-                      <a:off x="0" y="0"/>
-                      <a:ext cx="9126224" cy="2229161"/>
-                    </a:xfrm>
-                    <a:prstGeom prst="rect">
-                      <a:avLst/>
-                    </a:prstGeom>
-                    <a:effectLst>
-                      <a:outerShdw blurRad="50800" dist="38100" dir="2700000" algn="tl" rotWithShape="0">
-                        <a:prstClr val="black">
-                          <a:alpha val="40000"/>
-                        </a:prstClr>
-                      </a:outerShdw>
-                    </a:effectLst>
-                  </pic:spPr>
-                </pic:pic>
-              </a:graphicData>
-            </a:graphic>
-          </wp:inline>
-        </w:drawing>
-      </w:r>
-    </w:p>
-    <w:p/>
+        <w:pict>
+          <v:shape id="_x0000_i1028" type="#_x0000_t75" style="width:748.5pt;height:146.25pt">
+            <v:imagedata r:id="rId20" o:title="summary2"/>
+          </v:shape>
+        </w:pict>
+      </w:r>
+    </w:p>
     <w:tbl>
       <w:tblPr>
         <w:tblW w:w="22770" w:type="dxa"/>
@@ -3860,7 +4494,7 @@
         <w:t>API Tables</w:t>
       </w:r>
     </w:p>
-    <w:bookmarkEnd w:id="17"/>
+    <w:bookmarkEnd w:id="18"/>
     <w:p>
       <w:r>
         <w:t xml:space="preserve">The CPU and GPU API table monitor each of the frames API calls. </w:t>
@@ -3873,7 +4507,7 @@
       </w:r>
     </w:p>
     <w:p>
-      <w:bookmarkStart w:id="19" w:name="OLE_LINK19"/>
+      <w:bookmarkStart w:id="20" w:name="OLE_LINK19"/>
       <w:r>
         <w:rPr>
           <w:noProof/>
@@ -4437,7 +5071,7 @@
                 <w:color w:val="000000"/>
               </w:rPr>
             </w:pPr>
-            <w:bookmarkStart w:id="20" w:name="_Hlk448308772"/>
+            <w:bookmarkStart w:id="21" w:name="_Hlk448308772"/>
             <w:r>
               <w:rPr>
                 <w:rFonts w:cs="Verdana"/>
@@ -4496,7 +5130,7 @@
           </w:p>
         </w:tc>
       </w:tr>
-      <w:bookmarkEnd w:id="20"/>
+      <w:bookmarkEnd w:id="21"/>
       <w:tr>
         <w:tc>
           <w:tcPr>
@@ -4585,7 +5219,7 @@
         <w:spacing w:after="120" w:line="240" w:lineRule="auto"/>
       </w:pPr>
     </w:p>
-    <w:bookmarkEnd w:id="19"/>
+    <w:bookmarkEnd w:id="20"/>
     <w:p>
       <w:pPr>
         <w:spacing w:after="120" w:line="240" w:lineRule="auto"/>
@@ -4639,48 +5273,11 @@
         <w:rPr>
           <w:noProof/>
         </w:rPr>
-        <w:drawing>
-          <wp:inline distT="0" distB="0" distL="0" distR="0" wp14:anchorId="7758571F" wp14:editId="131344E3">
-            <wp:extent cx="9259592" cy="2057687"/>
-            <wp:effectExtent l="38100" t="38100" r="93980" b="95250"/>
-            <wp:docPr id="10" name="Picture 10"/>
-            <wp:cNvGraphicFramePr>
-              <a:graphicFrameLocks xmlns:a="http://schemas.openxmlformats.org/drawingml/2006/main" noChangeAspect="1"/>
-            </wp:cNvGraphicFramePr>
-            <a:graphic xmlns:a="http://schemas.openxmlformats.org/drawingml/2006/main">
-              <a:graphicData uri="http://schemas.openxmlformats.org/drawingml/2006/picture">
-                <pic:pic xmlns:pic="http://schemas.openxmlformats.org/drawingml/2006/picture">
-                  <pic:nvPicPr>
-                    <pic:cNvPr id="1" name=""/>
-                    <pic:cNvPicPr/>
-                  </pic:nvPicPr>
-                  <pic:blipFill>
-                    <a:blip r:embed="rId22"/>
-                    <a:stretch>
-                      <a:fillRect/>
-                    </a:stretch>
-                  </pic:blipFill>
-                  <pic:spPr>
-                    <a:xfrm>
-                      <a:off x="0" y="0"/>
-                      <a:ext cx="9259592" cy="2057687"/>
-                    </a:xfrm>
-                    <a:prstGeom prst="rect">
-                      <a:avLst/>
-                    </a:prstGeom>
-                    <a:effectLst>
-                      <a:outerShdw blurRad="50800" dist="38100" dir="2700000" algn="tl" rotWithShape="0">
-                        <a:prstClr val="black">
-                          <a:alpha val="40000"/>
-                        </a:prstClr>
-                      </a:outerShdw>
-                    </a:effectLst>
-                  </pic:spPr>
-                </pic:pic>
-              </a:graphicData>
-            </a:graphic>
-          </wp:inline>
-        </w:drawing>
+        <w:pict>
+          <v:shape id="_x0000_i1029" type="#_x0000_t75" style="width:598.5pt;height:129pt">
+            <v:imagedata r:id="rId22" o:title="GPU trace"/>
+          </v:shape>
+        </w:pict>
       </w:r>
     </w:p>
     <w:tbl>
@@ -4868,12 +5465,21 @@
                 <w:color w:val="000000"/>
               </w:rPr>
             </w:pPr>
-            <w:r>
-              <w:rPr>
-                <w:rFonts w:cs="Verdana"/>
-                <w:color w:val="000000"/>
-              </w:rPr>
-              <w:t>Interface</w:t>
+            <w:proofErr w:type="spellStart"/>
+            <w:r>
+              <w:rPr>
+                <w:rFonts w:cs="Verdana"/>
+                <w:color w:val="000000"/>
+              </w:rPr>
+              <w:t>Cmd</w:t>
+            </w:r>
+            <w:proofErr w:type="spellEnd"/>
+            <w:r>
+              <w:rPr>
+                <w:rFonts w:cs="Verdana"/>
+                <w:color w:val="000000"/>
+              </w:rPr>
+              <w:t xml:space="preserve"> List #</w:t>
             </w:r>
           </w:p>
         </w:tc>
@@ -4905,7 +5511,21 @@
                 <w:rFonts w:cs="Verdana"/>
                 <w:color w:val="000000"/>
               </w:rPr>
-              <w:t>The API interface.</w:t>
+              <w:t xml:space="preserve">The </w:t>
+            </w:r>
+            <w:r>
+              <w:rPr>
+                <w:rFonts w:cs="Verdana"/>
+                <w:color w:val="000000"/>
+              </w:rPr>
+              <w:t>index of the command list \ buffer</w:t>
+            </w:r>
+            <w:r>
+              <w:rPr>
+                <w:rFonts w:cs="Verdana"/>
+                <w:color w:val="000000"/>
+              </w:rPr>
+              <w:t>.</w:t>
             </w:r>
           </w:p>
         </w:tc>
@@ -4973,6 +5593,13 @@
               </w:rPr>
               <w:t>The API call name</w:t>
             </w:r>
+            <w:r>
+              <w:rPr>
+                <w:rFonts w:cs="Verdana"/>
+                <w:color w:val="000000"/>
+              </w:rPr>
+              <w:t>.</w:t>
+            </w:r>
           </w:p>
         </w:tc>
       </w:tr>
@@ -5371,20 +5998,20 @@
       <w:pPr>
         <w:pStyle w:val="Heading4"/>
       </w:pPr>
-      <w:bookmarkStart w:id="21" w:name="_Toc448242752"/>
-      <w:bookmarkStart w:id="22" w:name="_Ref448252561"/>
-      <w:bookmarkStart w:id="23" w:name="OLE_LINK1"/>
-      <w:bookmarkEnd w:id="18"/>
+      <w:bookmarkStart w:id="22" w:name="_Toc448242752"/>
+      <w:bookmarkStart w:id="23" w:name="_Ref448252561"/>
+      <w:bookmarkStart w:id="24" w:name="OLE_LINK1"/>
+      <w:bookmarkEnd w:id="19"/>
       <w:r>
         <w:t>Navigating the Frame Timeline</w:t>
       </w:r>
-      <w:bookmarkEnd w:id="21"/>
+      <w:bookmarkEnd w:id="22"/>
       <w:r>
         <w:t xml:space="preserve"> View</w:t>
       </w:r>
-      <w:bookmarkEnd w:id="22"/>
-    </w:p>
-    <w:bookmarkEnd w:id="23"/>
+      <w:bookmarkEnd w:id="23"/>
+    </w:p>
+    <w:bookmarkEnd w:id="24"/>
     <w:p>
       <w:pPr>
         <w:rPr>
@@ -5413,11 +6040,11 @@
       <w:r>
         <w:t xml:space="preserve">Use the left and right handles to expand/reduce the focused timeline </w:t>
       </w:r>
-      <w:bookmarkStart w:id="24" w:name="OLE_LINK5"/>
+      <w:bookmarkStart w:id="25" w:name="OLE_LINK5"/>
       <w:r>
         <w:t xml:space="preserve">fragment </w:t>
       </w:r>
-      <w:bookmarkEnd w:id="24"/>
+      <w:bookmarkEnd w:id="25"/>
       <w:r>
         <w:t>in and out:</w:t>
       </w:r>
@@ -5486,7 +6113,7 @@
       <w:pPr>
         <w:pStyle w:val="Subheader1"/>
       </w:pPr>
-      <w:bookmarkStart w:id="25" w:name="OLE_LINK42"/>
+      <w:bookmarkStart w:id="26" w:name="OLE_LINK42"/>
       <w:r>
         <w:t xml:space="preserve">Navigation </w:t>
       </w:r>
@@ -5553,7 +6180,7 @@
         <w:t>Select “Duration” in the top left combo box, to view the duration of API calls:</w:t>
       </w:r>
     </w:p>
-    <w:bookmarkEnd w:id="25"/>
+    <w:bookmarkEnd w:id="26"/>
     <w:p>
       <w:pPr>
         <w:jc w:val="center"/>
@@ -5610,7 +6237,7 @@
       <w:pPr>
         <w:pStyle w:val="Subheader2"/>
       </w:pPr>
-      <w:bookmarkStart w:id="26" w:name="OLE_LINK43"/>
+      <w:bookmarkStart w:id="27" w:name="OLE_LINK43"/>
       <w:r>
         <w:t>API Calls Count</w:t>
       </w:r>
@@ -5620,7 +6247,7 @@
         <w:t>Select “Count” in the top left combo box, to view the API calls count for each time fragment:</w:t>
       </w:r>
     </w:p>
-    <w:bookmarkEnd w:id="26"/>
+    <w:bookmarkEnd w:id="27"/>
     <w:p>
       <w:pPr>
         <w:jc w:val="center"/>
@@ -5760,48 +6387,11 @@
         <w:rPr>
           <w:noProof/>
         </w:rPr>
-        <w:drawing>
-          <wp:inline distT="0" distB="0" distL="0" distR="0" wp14:anchorId="3C00B1B4" wp14:editId="01AE1D16">
-            <wp:extent cx="11996928" cy="3063240"/>
-            <wp:effectExtent l="38100" t="38100" r="100330" b="99060"/>
-            <wp:docPr id="106" name="Picture 106"/>
-            <wp:cNvGraphicFramePr>
-              <a:graphicFrameLocks xmlns:a="http://schemas.openxmlformats.org/drawingml/2006/main" noChangeAspect="1"/>
-            </wp:cNvGraphicFramePr>
-            <a:graphic xmlns:a="http://schemas.openxmlformats.org/drawingml/2006/main">
-              <a:graphicData uri="http://schemas.openxmlformats.org/drawingml/2006/picture">
-                <pic:pic xmlns:pic="http://schemas.openxmlformats.org/drawingml/2006/picture">
-                  <pic:nvPicPr>
-                    <pic:cNvPr id="1" name=""/>
-                    <pic:cNvPicPr/>
-                  </pic:nvPicPr>
-                  <pic:blipFill>
-                    <a:blip r:embed="rId27"/>
-                    <a:stretch>
-                      <a:fillRect/>
-                    </a:stretch>
-                  </pic:blipFill>
-                  <pic:spPr>
-                    <a:xfrm>
-                      <a:off x="0" y="0"/>
-                      <a:ext cx="11996928" cy="3063240"/>
-                    </a:xfrm>
-                    <a:prstGeom prst="rect">
-                      <a:avLst/>
-                    </a:prstGeom>
-                    <a:effectLst>
-                      <a:outerShdw blurRad="50800" dist="38100" dir="2700000" algn="tl" rotWithShape="0">
-                        <a:prstClr val="black">
-                          <a:alpha val="40000"/>
-                        </a:prstClr>
-                      </a:outerShdw>
-                    </a:effectLst>
-                  </pic:spPr>
-                </pic:pic>
-              </a:graphicData>
-            </a:graphic>
-          </wp:inline>
-        </w:drawing>
+        <w:pict>
+          <v:shape id="_x0000_i1030" type="#_x0000_t75" style="width:1066.5pt;height:318.75pt">
+            <v:imagedata r:id="rId27" o:title="timeline1"/>
+          </v:shape>
+        </w:pict>
       </w:r>
     </w:p>
     <w:p/>
@@ -5810,12 +6400,27 @@
         <w:pStyle w:val="Subheader1"/>
       </w:pPr>
       <w:r>
-        <w:t>API Summary Tables</w:t>
-      </w:r>
-    </w:p>
-    <w:p>
-      <w:r>
-        <w:t>The bottom ribbon of the timeline view contains the API Summary tables. These tables display aggregated data for API calls of the same type, showing statistics for each type of API and the top individual calls to that API type.</w:t>
+        <w:t>Hotspot</w:t>
+      </w:r>
+      <w:r>
+        <w:t xml:space="preserve"> Summary Tables</w:t>
+      </w:r>
+    </w:p>
+    <w:p>
+      <w:r>
+        <w:t xml:space="preserve">The bottom ribbon of the timeline view contains the </w:t>
+      </w:r>
+      <w:r>
+        <w:t>Hotspot</w:t>
+      </w:r>
+      <w:r>
+        <w:t xml:space="preserve"> Summary tables. These tables display </w:t>
+      </w:r>
+      <w:r>
+        <w:t>aggregated data for API calls and command lists \ buffers</w:t>
+      </w:r>
+      <w:r>
+        <w:t>, showing statistics for each type of API and the top individual calls to that API type.</w:t>
       </w:r>
     </w:p>
     <w:p>
@@ -5826,57 +6431,15 @@
         <w:rPr>
           <w:noProof/>
         </w:rPr>
-        <w:drawing>
-          <wp:inline distT="0" distB="0" distL="0" distR="0" wp14:anchorId="0F9E8E8A" wp14:editId="50CF0ACB">
-            <wp:extent cx="12050807" cy="1762371"/>
-            <wp:effectExtent l="38100" t="38100" r="103505" b="104775"/>
-            <wp:docPr id="229" name="Picture 229"/>
-            <wp:cNvGraphicFramePr>
-              <a:graphicFrameLocks xmlns:a="http://schemas.openxmlformats.org/drawingml/2006/main" noChangeAspect="1"/>
-            </wp:cNvGraphicFramePr>
-            <a:graphic xmlns:a="http://schemas.openxmlformats.org/drawingml/2006/main">
-              <a:graphicData uri="http://schemas.openxmlformats.org/drawingml/2006/picture">
-                <pic:pic xmlns:pic="http://schemas.openxmlformats.org/drawingml/2006/picture">
-                  <pic:nvPicPr>
-                    <pic:cNvPr id="15" name="CodeXL_Frame_Analysis_Summary_Tables.PNG"/>
-                    <pic:cNvPicPr/>
-                  </pic:nvPicPr>
-                  <pic:blipFill>
-                    <a:blip r:embed="rId28">
-                      <a:extLst>
-                        <a:ext uri="{28A0092B-C50C-407E-A947-70E740481C1C}">
-                          <a14:useLocalDpi xmlns:a14="http://schemas.microsoft.com/office/drawing/2010/main" val="0"/>
-                        </a:ext>
-                      </a:extLst>
-                    </a:blip>
-                    <a:stretch>
-                      <a:fillRect/>
-                    </a:stretch>
-                  </pic:blipFill>
-                  <pic:spPr>
-                    <a:xfrm>
-                      <a:off x="0" y="0"/>
-                      <a:ext cx="12050807" cy="1762371"/>
-                    </a:xfrm>
-                    <a:prstGeom prst="rect">
-                      <a:avLst/>
-                    </a:prstGeom>
-                    <a:effectLst>
-                      <a:outerShdw blurRad="50800" dist="38100" dir="2700000" algn="tl" rotWithShape="0">
-                        <a:prstClr val="black">
-                          <a:alpha val="40000"/>
-                        </a:prstClr>
-                      </a:outerShdw>
-                    </a:effectLst>
-                  </pic:spPr>
-                </pic:pic>
-              </a:graphicData>
-            </a:graphic>
-          </wp:inline>
-        </w:drawing>
-      </w:r>
-    </w:p>
-    <w:p>
+        <w:pict>
+          <v:shape id="_x0000_i1031" type="#_x0000_t75" style="width:1065.75pt;height:147pt">
+            <v:imagedata r:id="rId28" o:title="summary3"/>
+          </v:shape>
+        </w:pict>
+      </w:r>
+    </w:p>
+    <w:p>
+      <w:bookmarkStart w:id="28" w:name="OLE_LINK4"/>
       <w:r>
         <w:t xml:space="preserve">The Max Time and Min Time columns display the execution time of the longest and shortest API call of the selected API type. These are also direct links – clicking </w:t>
       </w:r>
@@ -5895,7 +6458,14 @@
       </w:r>
     </w:p>
     <w:p>
-      <w:pPr>
+      <w:r>
+        <w:t>Performance tip: The longest GPU command in the frame, is always the first API call in the Top 20 table when the timeline view is opened.</w:t>
+      </w:r>
+    </w:p>
+    <w:bookmarkEnd w:id="28"/>
+    <w:p>
+      <w:pPr>
+        <w:jc w:val="center"/>
         <w:sectPr>
           <w:type w:val="continuous"/>
           <w:pgSz w:w="23814" w:h="16839" w:orient="landscape" w:code="8"/>
@@ -5906,9 +6476,71 @@
         </w:sectPr>
       </w:pPr>
       <w:r>
+        <w:pict>
+          <v:shape id="_x0000_i1032" type="#_x0000_t75" style="width:1065.75pt;height:147.75pt">
+            <v:imagedata r:id="rId29" o:title="summary4"/>
+          </v:shape>
+        </w:pict>
+      </w:r>
+    </w:p>
+    <w:p>
+      <w:r>
+        <w:t>For command lists \ buffers the hotspot table displays the command lists \ buffers which were executed during the captured frame.</w:t>
+      </w:r>
+    </w:p>
+    <w:p>
+      <w:r>
+        <w:t xml:space="preserve">The </w:t>
+      </w:r>
+      <w:r>
+        <w:t>Execution</w:t>
+      </w:r>
+      <w:r>
+        <w:t xml:space="preserve"> Time column display</w:t>
+      </w:r>
+      <w:r>
+        <w:t>s</w:t>
+      </w:r>
+      <w:r>
+        <w:t xml:space="preserve"> the execution time of the longest and shortest </w:t>
+      </w:r>
+      <w:r>
+        <w:t>command lists \ buffer</w:t>
+      </w:r>
+      <w:r>
+        <w:t>. The</w:t>
+      </w:r>
+      <w:r>
+        <w:t xml:space="preserve"> start and end time </w:t>
+      </w:r>
+      <w:r>
+        <w:t xml:space="preserve">are also direct links – clicking them causes the timeline chart to display the individual </w:t>
+      </w:r>
+      <w:r>
+        <w:t>command list \ buffer</w:t>
+      </w:r>
+      <w:r>
+        <w:t>.</w:t>
+      </w:r>
+    </w:p>
+    <w:p>
+      <w:r>
+        <w:t xml:space="preserve">The ‘Top 20’ table is automatically populated with the 20 longest </w:t>
+      </w:r>
+      <w:r>
+        <w:t xml:space="preserve">GPU call which belongs to the command list \ buffer which is selected in the hotspot </w:t>
+      </w:r>
+      <w:r>
+        <w:t>summary table.</w:t>
+      </w:r>
+    </w:p>
+    <w:p>
+      <w:bookmarkStart w:id="29" w:name="_GoBack"/>
+      <w:r>
         <w:t>Performance tip: The longest GPU command in the frame, is always the first API call in the Top 20 table when the timeline view is opened.</w:t>
       </w:r>
     </w:p>
+    <w:bookmarkEnd w:id="29"/>
     <w:p/>
     <w:sectPr>
       <w:pgSz w:w="12240" w:h="15840"/>
@@ -9814,7 +10446,7 @@
   <w:style w:type="paragraph" w:default="1" w:styleId="Normal">
     <w:name w:val="Normal"/>
     <w:qFormat/>
-    <w:rsid w:val="005F4AFF"/>
+    <w:rsid w:val="000D6E8D"/>
   </w:style>
   <w:style w:type="paragraph" w:styleId="Heading1">
     <w:name w:val="heading 1"/>

</xml_diff>

<commit_message>
Update CodeXL User Guide Frame Analysis section
</commit_message>
<xml_diff>
--- a/CodeXL/Help/CodeXL User Guide/Frame Analysis.docx
+++ b/CodeXL/Help/CodeXL User Guide/Frame Analysis.docx
@@ -11,29 +11,27 @@
       </w:r>
     </w:p>
     <w:p>
-      <w:proofErr w:type="spellStart"/>
-      <w:r>
-        <w:t>CodeXL</w:t>
-      </w:r>
-      <w:proofErr w:type="spellEnd"/>
-      <w:r>
-        <w:t xml:space="preserve"> Frame Analysis allows the developer to generate an API Trace with CPU side timing data and a GPU Trace with GPU side timing data. Both sets of data are displayed in a unified timeline which quickly allows the user to identify expensive GPU executions and the CPU side API calls which generate them. </w:t>
-      </w:r>
-      <w:proofErr w:type="spellStart"/>
-      <w:r>
-        <w:t>CodeXL</w:t>
-      </w:r>
-      <w:proofErr w:type="spellEnd"/>
-      <w:r>
-        <w:t xml:space="preserve"> allows you capture one or more frames from your running application and the captures are automatically saved to disk. The captured frames can be inspected offline using the </w:t>
-      </w:r>
-      <w:proofErr w:type="spellStart"/>
-      <w:r>
-        <w:t>CodeXL</w:t>
-      </w:r>
-      <w:proofErr w:type="spellEnd"/>
-      <w:r>
-        <w:t xml:space="preserve"> client (your application does not need to be running).</w:t>
+      <w:r>
+        <w:t>CodeXL Frame Analysis allows the developer to generate an API Trace with CPU side timing data and a GPU Trace with GPU side timing data. Both sets of data are displayed in a unified timeline which quickly allows the user to identify expensive GPU executions and the CPU side API calls which generate them. CodeXL allows you capture one or more frames from your running application and the captures are automatically saved to disk. The captured frames can be inspected offline using the CodeXL client (your application does not need to be running).</w:t>
+      </w:r>
+    </w:p>
+    <w:p>
+      <w:r>
+        <w:t xml:space="preserve">Frame Analysis supports capturing frame from applications using Microsoft DirectX12 </w:t>
+      </w:r>
+      <w:r>
+        <w:t xml:space="preserve">(on Windows) </w:t>
+      </w:r>
+      <w:r>
+        <w:t xml:space="preserve">or Vulkan </w:t>
+      </w:r>
+      <w:r>
+        <w:t xml:space="preserve">API (on Windows and Linux) </w:t>
+      </w:r>
+      <w:bookmarkStart w:id="0" w:name="_GoBack"/>
+      <w:bookmarkEnd w:id="0"/>
+      <w:r>
+        <w:t>to render their graphics.</w:t>
       </w:r>
     </w:p>
     <w:p>
@@ -297,34 +295,24 @@
       <w:pPr>
         <w:pStyle w:val="Heading3"/>
       </w:pPr>
-      <w:bookmarkStart w:id="0" w:name="_Ref448239967"/>
+      <w:bookmarkStart w:id="1" w:name="_Ref448239967"/>
       <w:r>
         <w:t>Creating a New Project</w:t>
       </w:r>
-      <w:bookmarkEnd w:id="0"/>
+      <w:bookmarkEnd w:id="1"/>
     </w:p>
     <w:p>
       <w:r>
         <w:t xml:space="preserve">The </w:t>
       </w:r>
-      <w:proofErr w:type="spellStart"/>
-      <w:r>
-        <w:t>CodeXL</w:t>
-      </w:r>
-      <w:proofErr w:type="spellEnd"/>
-      <w:r>
-        <w:t xml:space="preserve"> </w:t>
+      <w:r>
+        <w:t xml:space="preserve">CodeXL </w:t>
       </w:r>
       <w:r>
         <w:t xml:space="preserve">project allows you to define your application executable, its working directory, and any command line arguments it requires. </w:t>
       </w:r>
-      <w:proofErr w:type="spellStart"/>
-      <w:r>
-        <w:t>CodeXL</w:t>
-      </w:r>
-      <w:proofErr w:type="spellEnd"/>
-      <w:r>
-        <w:t xml:space="preserve"> </w:t>
+      <w:r>
+        <w:t xml:space="preserve">CodeXL </w:t>
       </w:r>
       <w:r>
         <w:t xml:space="preserve">will automatically save your </w:t>
@@ -359,23 +347,7 @@
           <w:rFonts w:asciiTheme="minorHAnsi" w:hAnsiTheme="minorHAnsi"/>
           <w:sz w:val="22"/>
         </w:rPr>
-        <w:t xml:space="preserve">Click “File -&gt; New Project” to open the “Create a new </w:t>
-      </w:r>
-      <w:proofErr w:type="spellStart"/>
-      <w:r>
-        <w:rPr>
-          <w:rFonts w:asciiTheme="minorHAnsi" w:hAnsiTheme="minorHAnsi"/>
-          <w:sz w:val="22"/>
-        </w:rPr>
-        <w:t>CodeXL</w:t>
-      </w:r>
-      <w:proofErr w:type="spellEnd"/>
-      <w:r>
-        <w:rPr>
-          <w:rFonts w:asciiTheme="minorHAnsi" w:hAnsiTheme="minorHAnsi"/>
-          <w:sz w:val="22"/>
-        </w:rPr>
-        <w:t xml:space="preserve"> Project” dialog.</w:t>
+        <w:t>Click “File -&gt; New Project” to open the “Create a new CodeXL Project” dialog.</w:t>
       </w:r>
     </w:p>
     <w:p>
@@ -415,23 +387,7 @@
           <w:rFonts w:asciiTheme="minorHAnsi" w:hAnsiTheme="minorHAnsi"/>
           <w:sz w:val="22"/>
         </w:rPr>
-        <w:t>The project will automatically be given the same name as the chosen executable. If you wish to use a different project name, enter a new name under the “</w:t>
-      </w:r>
-      <w:proofErr w:type="spellStart"/>
-      <w:r>
-        <w:rPr>
-          <w:rFonts w:asciiTheme="minorHAnsi" w:hAnsiTheme="minorHAnsi"/>
-          <w:sz w:val="22"/>
-        </w:rPr>
-        <w:t>CodeXL</w:t>
-      </w:r>
-      <w:proofErr w:type="spellEnd"/>
-      <w:r>
-        <w:rPr>
-          <w:rFonts w:asciiTheme="minorHAnsi" w:hAnsiTheme="minorHAnsi"/>
-          <w:sz w:val="22"/>
-        </w:rPr>
-        <w:t xml:space="preserve"> Project Name:” field </w:t>
+        <w:t xml:space="preserve">The project will automatically be given the same name as the chosen executable. If you wish to use a different project name, enter a new name under the “CodeXL Project Name:” field </w:t>
       </w:r>
       <w:r>
         <w:rPr>
@@ -478,6 +434,7 @@
         <w:rPr>
           <w:noProof/>
         </w:rPr>
+        <w:lastRenderedPageBreak/>
         <w:drawing>
           <wp:inline distT="0" distB="0" distL="0" distR="0" wp14:anchorId="28B07D95" wp14:editId="15CE745B">
             <wp:extent cx="9528048" cy="7187184"/>
@@ -557,39 +514,7 @@
           <w:rFonts w:asciiTheme="minorHAnsi" w:hAnsiTheme="minorHAnsi"/>
           <w:sz w:val="22"/>
         </w:rPr>
-        <w:t>In the ‘</w:t>
-      </w:r>
-      <w:proofErr w:type="spellStart"/>
-      <w:r>
-        <w:rPr>
-          <w:rFonts w:asciiTheme="minorHAnsi" w:hAnsiTheme="minorHAnsi"/>
-          <w:sz w:val="22"/>
-        </w:rPr>
-        <w:t>CodeXL</w:t>
-      </w:r>
-      <w:proofErr w:type="spellEnd"/>
-      <w:r>
-        <w:rPr>
-          <w:rFonts w:asciiTheme="minorHAnsi" w:hAnsiTheme="minorHAnsi"/>
-          <w:sz w:val="22"/>
-        </w:rPr>
-        <w:t xml:space="preserve"> Project Settings’ dialog or the ‘Create a new </w:t>
-      </w:r>
-      <w:proofErr w:type="spellStart"/>
-      <w:r>
-        <w:rPr>
-          <w:rFonts w:asciiTheme="minorHAnsi" w:hAnsiTheme="minorHAnsi"/>
-          <w:sz w:val="22"/>
-        </w:rPr>
-        <w:t>CodeXL</w:t>
-      </w:r>
-      <w:proofErr w:type="spellEnd"/>
-      <w:r>
-        <w:rPr>
-          <w:rFonts w:asciiTheme="minorHAnsi" w:hAnsiTheme="minorHAnsi"/>
-          <w:sz w:val="22"/>
-        </w:rPr>
-        <w:t xml:space="preserve"> Project’ dialog, c</w:t>
+        <w:t>In the ‘CodeXL Project Settings’ dialog or the ‘Create a new CodeXL Project’ dialog, c</w:t>
       </w:r>
       <w:r>
         <w:rPr>
@@ -658,27 +583,19 @@
           <w:rFonts w:asciiTheme="minorHAnsi" w:hAnsiTheme="minorHAnsi"/>
           <w:sz w:val="22"/>
         </w:rPr>
-        <w:t xml:space="preserve"> setting makes </w:t>
-      </w:r>
-      <w:proofErr w:type="spellStart"/>
-      <w:r>
-        <w:rPr>
-          <w:rFonts w:asciiTheme="minorHAnsi" w:hAnsiTheme="minorHAnsi"/>
-          <w:sz w:val="22"/>
-        </w:rPr>
-        <w:t>CodeXL</w:t>
-      </w:r>
-      <w:proofErr w:type="spellEnd"/>
-      <w:r>
-        <w:rPr>
-          <w:rFonts w:asciiTheme="minorHAnsi" w:hAnsiTheme="minorHAnsi"/>
-          <w:sz w:val="22"/>
-        </w:rPr>
-        <w:t xml:space="preserve"> automatically connect to the first DX12 </w:t>
-      </w:r>
-      <w:r>
-        <w:rPr>
-          <w:color w:val="44546A"/>
+        <w:t xml:space="preserve"> setting makes CodeXL automatically connect to the first DX12 </w:t>
+      </w:r>
+      <w:r>
+        <w:rPr>
+          <w:rFonts w:asciiTheme="minorHAnsi" w:hAnsiTheme="minorHAnsi"/>
+          <w:sz w:val="22"/>
+        </w:rPr>
+        <w:t xml:space="preserve">or Vulkan </w:t>
+      </w:r>
+      <w:r>
+        <w:rPr>
+          <w:rFonts w:asciiTheme="minorHAnsi" w:hAnsiTheme="minorHAnsi"/>
+          <w:sz w:val="22"/>
         </w:rPr>
         <w:t>application</w:t>
       </w:r>
@@ -714,7 +631,21 @@
           <w:rFonts w:asciiTheme="minorHAnsi" w:hAnsiTheme="minorHAnsi"/>
           <w:sz w:val="22"/>
         </w:rPr>
-        <w:t>If the executable launches multiple DX12 processes and you want to be able to choose which one to connect to.</w:t>
+        <w:t xml:space="preserve">If the executable launches multiple DX12 </w:t>
+      </w:r>
+      <w:r>
+        <w:rPr>
+          <w:rFonts w:asciiTheme="minorHAnsi" w:hAnsiTheme="minorHAnsi"/>
+          <w:sz w:val="22"/>
+        </w:rPr>
+        <w:t xml:space="preserve">or Vulkan </w:t>
+      </w:r>
+      <w:r>
+        <w:rPr>
+          <w:rFonts w:asciiTheme="minorHAnsi" w:hAnsiTheme="minorHAnsi"/>
+          <w:sz w:val="22"/>
+        </w:rPr>
+        <w:t>processes and you want to be able to choose which one to connect to.</w:t>
       </w:r>
     </w:p>
     <w:p>
@@ -738,38 +669,24 @@
       </w:r>
       <w:r>
         <w:rPr>
-          <w:color w:val="44546A"/>
-        </w:rPr>
-        <w:t>application</w:t>
-      </w:r>
-      <w:r>
-        <w:rPr>
-          <w:color w:val="44546A"/>
-        </w:rPr>
-        <w:t xml:space="preserve"> </w:t>
-      </w:r>
-      <w:r>
-        <w:rPr>
-          <w:rFonts w:asciiTheme="minorHAnsi" w:hAnsiTheme="minorHAnsi"/>
-          <w:sz w:val="22"/>
-        </w:rPr>
-        <w:t xml:space="preserve">because </w:t>
-      </w:r>
-      <w:proofErr w:type="spellStart"/>
-      <w:r>
-        <w:rPr>
-          <w:rFonts w:asciiTheme="minorHAnsi" w:hAnsiTheme="minorHAnsi"/>
-          <w:sz w:val="22"/>
-        </w:rPr>
-        <w:t>CodeXL</w:t>
-      </w:r>
-      <w:proofErr w:type="spellEnd"/>
-      <w:r>
-        <w:rPr>
-          <w:rFonts w:asciiTheme="minorHAnsi" w:hAnsiTheme="minorHAnsi"/>
-          <w:sz w:val="22"/>
-        </w:rPr>
-        <w:t xml:space="preserve"> times out before the program has fully launched.</w:t>
+          <w:rFonts w:asciiTheme="minorHAnsi" w:hAnsiTheme="minorHAnsi"/>
+          <w:sz w:val="22"/>
+        </w:rPr>
+        <w:t xml:space="preserve">or Vulkan </w:t>
+      </w:r>
+      <w:r>
+        <w:rPr>
+          <w:rFonts w:asciiTheme="minorHAnsi" w:hAnsiTheme="minorHAnsi"/>
+          <w:sz w:val="22"/>
+        </w:rPr>
+        <w:t xml:space="preserve">application </w:t>
+      </w:r>
+      <w:r>
+        <w:rPr>
+          <w:rFonts w:asciiTheme="minorHAnsi" w:hAnsiTheme="minorHAnsi"/>
+          <w:sz w:val="22"/>
+        </w:rPr>
+        <w:t>because CodeXL times out before the program has fully launched.</w:t>
       </w:r>
     </w:p>
     <w:p>
@@ -797,21 +714,12 @@
         </w:rPr>
         <w:t xml:space="preserve">NOTE: If you have auto-connect disabled, the API selection window will remain open until you select an API </w:t>
       </w:r>
-      <w:bookmarkStart w:id="1" w:name="_GoBack"/>
-      <w:r>
-        <w:rPr>
-          <w:rFonts w:asciiTheme="minorHAnsi" w:hAnsiTheme="minorHAnsi"/>
-          <w:sz w:val="22"/>
-        </w:rPr>
-        <w:t>context</w:t>
-      </w:r>
-      <w:bookmarkEnd w:id="1"/>
-      <w:r>
-        <w:rPr>
-          <w:rFonts w:asciiTheme="minorHAnsi" w:hAnsiTheme="minorHAnsi"/>
-          <w:sz w:val="22"/>
-        </w:rPr>
-        <w:t xml:space="preserve"> </w:t>
+      <w:r>
+        <w:rPr>
+          <w:rFonts w:asciiTheme="minorHAnsi" w:hAnsiTheme="minorHAnsi"/>
+          <w:sz w:val="22"/>
+        </w:rPr>
+        <w:t xml:space="preserve">context </w:t>
       </w:r>
       <w:r>
         <w:rPr>
@@ -825,11 +733,19 @@
           <w:rFonts w:asciiTheme="minorHAnsi" w:hAnsiTheme="minorHAnsi"/>
           <w:sz w:val="22"/>
         </w:rPr>
-        <w:t xml:space="preserve">tion has been made to a DX12 </w:t>
-      </w:r>
-      <w:r>
-        <w:rPr>
-          <w:color w:val="44546A"/>
+        <w:t>tion has been made to a DX12</w:t>
+      </w:r>
+      <w:r>
+        <w:rPr>
+          <w:rFonts w:asciiTheme="minorHAnsi" w:hAnsiTheme="minorHAnsi"/>
+          <w:sz w:val="22"/>
+        </w:rPr>
+        <w:t xml:space="preserve"> or Vulkan </w:t>
+      </w:r>
+      <w:r>
+        <w:rPr>
+          <w:rFonts w:asciiTheme="minorHAnsi" w:hAnsiTheme="minorHAnsi"/>
+          <w:sz w:val="22"/>
         </w:rPr>
         <w:t>application</w:t>
       </w:r>
@@ -856,11 +772,12 @@
         <w:rPr>
           <w:noProof/>
         </w:rPr>
+        <w:lastRenderedPageBreak/>
         <w:drawing>
-          <wp:inline distT="0" distB="0" distL="0" distR="0" wp14:anchorId="2C527584" wp14:editId="7273141A">
-            <wp:extent cx="9573768" cy="7223760"/>
-            <wp:effectExtent l="38100" t="38100" r="104140" b="91440"/>
-            <wp:docPr id="11" name="Picture 11" descr="Project Settings"/>
+          <wp:inline distT="0" distB="0" distL="0" distR="0">
+            <wp:extent cx="9774014" cy="7201905"/>
+            <wp:effectExtent l="38100" t="38100" r="93980" b="94615"/>
+            <wp:docPr id="6" name="Picture 6"/>
             <wp:cNvGraphicFramePr>
               <a:graphicFrameLocks xmlns:a="http://schemas.openxmlformats.org/drawingml/2006/main" noChangeAspect="1"/>
             </wp:cNvGraphicFramePr>
@@ -868,10 +785,8 @@
               <a:graphicData uri="http://schemas.openxmlformats.org/drawingml/2006/picture">
                 <pic:pic xmlns:pic="http://schemas.openxmlformats.org/drawingml/2006/picture">
                   <pic:nvPicPr>
-                    <pic:cNvPr id="0" name="Picture 1" descr="Project Settings"/>
-                    <pic:cNvPicPr>
-                      <a:picLocks noChangeAspect="1" noChangeArrowheads="1"/>
-                    </pic:cNvPicPr>
+                    <pic:cNvPr id="6" name="Frame_Analysis_Project_Settings.PNG"/>
+                    <pic:cNvPicPr/>
                   </pic:nvPicPr>
                   <pic:blipFill>
                     <a:blip r:embed="rId6">
@@ -881,23 +796,18 @@
                         </a:ext>
                       </a:extLst>
                     </a:blip>
-                    <a:srcRect/>
                     <a:stretch>
                       <a:fillRect/>
                     </a:stretch>
                   </pic:blipFill>
-                  <pic:spPr bwMode="auto">
+                  <pic:spPr>
                     <a:xfrm>
                       <a:off x="0" y="0"/>
-                      <a:ext cx="9573768" cy="7223760"/>
+                      <a:ext cx="9774014" cy="7201905"/>
                     </a:xfrm>
                     <a:prstGeom prst="rect">
                       <a:avLst/>
                     </a:prstGeom>
-                    <a:noFill/>
-                    <a:ln>
-                      <a:noFill/>
-                    </a:ln>
                     <a:effectLst>
                       <a:outerShdw blurRad="50800" dist="38100" dir="2700000" algn="tl" rotWithShape="0">
                         <a:prstClr val="black">
@@ -1103,11 +1013,12 @@
         <w:rPr>
           <w:noProof/>
         </w:rPr>
+        <w:lastRenderedPageBreak/>
         <w:drawing>
-          <wp:inline distT="0" distB="0" distL="0" distR="0" wp14:anchorId="3084D991" wp14:editId="739B52E2">
-            <wp:extent cx="4928616" cy="2423160"/>
-            <wp:effectExtent l="38100" t="38100" r="100965" b="91440"/>
-            <wp:docPr id="9" name="Picture 9" descr="Switch to Frame Analysis"/>
+          <wp:inline distT="0" distB="0" distL="0" distR="0">
+            <wp:extent cx="5734850" cy="2276793"/>
+            <wp:effectExtent l="38100" t="38100" r="94615" b="104775"/>
+            <wp:docPr id="15" name="Picture 15"/>
             <wp:cNvGraphicFramePr>
               <a:graphicFrameLocks xmlns:a="http://schemas.openxmlformats.org/drawingml/2006/main" noChangeAspect="1"/>
             </wp:cNvGraphicFramePr>
@@ -1115,10 +1026,8 @@
               <a:graphicData uri="http://schemas.openxmlformats.org/drawingml/2006/picture">
                 <pic:pic xmlns:pic="http://schemas.openxmlformats.org/drawingml/2006/picture">
                   <pic:nvPicPr>
-                    <pic:cNvPr id="0" name="Picture 3" descr="Switch to Frame Analysis"/>
-                    <pic:cNvPicPr>
-                      <a:picLocks noChangeAspect="1" noChangeArrowheads="1"/>
-                    </pic:cNvPicPr>
+                    <pic:cNvPr id="15" name="frame_analysis_mode_button.png"/>
+                    <pic:cNvPicPr/>
                   </pic:nvPicPr>
                   <pic:blipFill>
                     <a:blip r:embed="rId8">
@@ -1128,23 +1037,18 @@
                         </a:ext>
                       </a:extLst>
                     </a:blip>
-                    <a:srcRect/>
                     <a:stretch>
                       <a:fillRect/>
                     </a:stretch>
                   </pic:blipFill>
-                  <pic:spPr bwMode="auto">
+                  <pic:spPr>
                     <a:xfrm>
                       <a:off x="0" y="0"/>
-                      <a:ext cx="4928616" cy="2423160"/>
+                      <a:ext cx="5734850" cy="2276793"/>
                     </a:xfrm>
                     <a:prstGeom prst="rect">
                       <a:avLst/>
                     </a:prstGeom>
-                    <a:noFill/>
-                    <a:ln>
-                      <a:noFill/>
-                    </a:ln>
                     <a:effectLst>
                       <a:outerShdw blurRad="50800" dist="38100" dir="2700000" algn="tl" rotWithShape="0">
                         <a:prstClr val="black">
@@ -1229,13 +1133,15 @@
       </w:r>
       <w:r>
         <w:rPr>
+          <w:rFonts w:asciiTheme="minorHAnsi" w:hAnsiTheme="minorHAnsi"/>
           <w:noProof/>
+          <w:sz w:val="22"/>
         </w:rPr>
         <w:drawing>
-          <wp:inline distT="0" distB="0" distL="0" distR="0" wp14:anchorId="28C7A5AF" wp14:editId="0E2BEE8A">
-            <wp:extent cx="514422" cy="219106"/>
-            <wp:effectExtent l="0" t="0" r="0" b="9525"/>
-            <wp:docPr id="3" name="Picture 3"/>
+          <wp:inline distT="0" distB="0" distL="0" distR="0">
+            <wp:extent cx="1152381" cy="247619"/>
+            <wp:effectExtent l="0" t="0" r="0" b="635"/>
+            <wp:docPr id="14" name="Picture 14"/>
             <wp:cNvGraphicFramePr>
               <a:graphicFrameLocks xmlns:a="http://schemas.openxmlformats.org/drawingml/2006/main" noChangeAspect="1"/>
             </wp:cNvGraphicFramePr>
@@ -1243,11 +1149,17 @@
               <a:graphicData uri="http://schemas.openxmlformats.org/drawingml/2006/picture">
                 <pic:pic xmlns:pic="http://schemas.openxmlformats.org/drawingml/2006/picture">
                   <pic:nvPicPr>
-                    <pic:cNvPr id="1" name=""/>
+                    <pic:cNvPr id="14" name="Frame_Analysis_Play_Button_crop.PNG"/>
                     <pic:cNvPicPr/>
                   </pic:nvPicPr>
                   <pic:blipFill>
-                    <a:blip r:embed="rId9"/>
+                    <a:blip r:embed="rId9">
+                      <a:extLst>
+                        <a:ext uri="{28A0092B-C50C-407E-A947-70E740481C1C}">
+                          <a14:useLocalDpi xmlns:a14="http://schemas.microsoft.com/office/drawing/2010/main" val="0"/>
+                        </a:ext>
+                      </a:extLst>
+                    </a:blip>
                     <a:stretch>
                       <a:fillRect/>
                     </a:stretch>
@@ -1255,7 +1167,7 @@
                   <pic:spPr>
                     <a:xfrm>
                       <a:off x="0" y="0"/>
-                      <a:ext cx="514422" cy="219106"/>
+                      <a:ext cx="1152381" cy="247619"/>
                     </a:xfrm>
                     <a:prstGeom prst="rect">
                       <a:avLst/>
@@ -1401,10 +1313,10 @@
           <w:noProof/>
         </w:rPr>
         <w:drawing>
-          <wp:inline distT="0" distB="0" distL="0" distR="0" wp14:anchorId="466ACDF1" wp14:editId="0A6B7E08">
-            <wp:extent cx="4925695" cy="2421890"/>
-            <wp:effectExtent l="38100" t="38100" r="103505" b="92710"/>
-            <wp:docPr id="8" name="Picture 8" descr="Start Frame Analysis"/>
+          <wp:inline distT="0" distB="0" distL="0" distR="0">
+            <wp:extent cx="5058481" cy="2152950"/>
+            <wp:effectExtent l="38100" t="38100" r="104140" b="95250"/>
+            <wp:docPr id="10" name="Picture 10"/>
             <wp:cNvGraphicFramePr>
               <a:graphicFrameLocks xmlns:a="http://schemas.openxmlformats.org/drawingml/2006/main" noChangeAspect="1"/>
             </wp:cNvGraphicFramePr>
@@ -1412,10 +1324,8 @@
               <a:graphicData uri="http://schemas.openxmlformats.org/drawingml/2006/picture">
                 <pic:pic xmlns:pic="http://schemas.openxmlformats.org/drawingml/2006/picture">
                   <pic:nvPicPr>
-                    <pic:cNvPr id="0" name="Picture 4" descr="Start Frame Analysis"/>
-                    <pic:cNvPicPr>
-                      <a:picLocks noChangeAspect="1" noChangeArrowheads="1"/>
-                    </pic:cNvPicPr>
+                    <pic:cNvPr id="10" name="Frame_Analysis_Start_Button.png"/>
+                    <pic:cNvPicPr/>
                   </pic:nvPicPr>
                   <pic:blipFill>
                     <a:blip r:embed="rId10">
@@ -1425,23 +1335,18 @@
                         </a:ext>
                       </a:extLst>
                     </a:blip>
-                    <a:srcRect/>
                     <a:stretch>
                       <a:fillRect/>
                     </a:stretch>
                   </pic:blipFill>
-                  <pic:spPr bwMode="auto">
+                  <pic:spPr>
                     <a:xfrm>
                       <a:off x="0" y="0"/>
-                      <a:ext cx="4925695" cy="2421890"/>
+                      <a:ext cx="5058481" cy="2152950"/>
                     </a:xfrm>
                     <a:prstGeom prst="rect">
                       <a:avLst/>
                     </a:prstGeom>
-                    <a:noFill/>
-                    <a:ln>
-                      <a:noFill/>
-                    </a:ln>
                     <a:effectLst>
                       <a:outerShdw blurRad="50800" dist="38100" dir="2700000" algn="tl" rotWithShape="0">
                         <a:prstClr val="black">
@@ -1509,6 +1414,7 @@
         <w:rPr>
           <w:noProof/>
         </w:rPr>
+        <w:lastRenderedPageBreak/>
         <w:drawing>
           <wp:inline distT="0" distB="0" distL="0" distR="0" wp14:anchorId="58CEA676" wp14:editId="0AD4E77E">
             <wp:extent cx="5736590" cy="3564890"/>
@@ -1582,24 +1488,19 @@
         </w:rPr>
       </w:pPr>
       <w:r>
-        <w:t xml:space="preserve">Once a connection is established to a DX12 </w:t>
-      </w:r>
-      <w:r>
-        <w:rPr>
-          <w:color w:val="44546A"/>
-        </w:rPr>
+        <w:t>Once a connection is established to a DX12</w:t>
+      </w:r>
+      <w:r>
+        <w:t xml:space="preserve"> or Vulkan</w:t>
+      </w:r>
+      <w:r>
+        <w:t xml:space="preserve"> </w:t>
+      </w:r>
+      <w:r>
         <w:t>application</w:t>
       </w:r>
       <w:r>
-        <w:t xml:space="preserve">, focus will switch from the launched program to </w:t>
-      </w:r>
-      <w:proofErr w:type="spellStart"/>
-      <w:r>
-        <w:t>CodeXL</w:t>
-      </w:r>
-      <w:proofErr w:type="spellEnd"/>
-      <w:r>
-        <w:t>, and you will see a central preview image of the frames being rendered.</w:t>
+        <w:t>, focus will switch from the launched program to CodeXL, and you will see a central preview image of the frames being rendered.</w:t>
       </w:r>
     </w:p>
     <w:p>
@@ -1629,17 +1530,47 @@
           <w:rFonts w:asciiTheme="minorHAnsi" w:hAnsiTheme="minorHAnsi"/>
           <w:sz w:val="22"/>
         </w:rPr>
-        <w:t xml:space="preserve">Once a frame capture session is running, press the Capture button </w:t>
-      </w:r>
-      <w:r>
-        <w:rPr>
+        <w:t xml:space="preserve">Once a frame capture session is running, press </w:t>
+      </w:r>
+      <w:r>
+        <w:rPr>
+          <w:rFonts w:asciiTheme="minorHAnsi" w:hAnsiTheme="minorHAnsi"/>
+          <w:sz w:val="22"/>
+        </w:rPr>
+        <w:t xml:space="preserve">one of the </w:t>
+      </w:r>
+      <w:r>
+        <w:rPr>
+          <w:rFonts w:asciiTheme="minorHAnsi" w:hAnsiTheme="minorHAnsi"/>
+          <w:sz w:val="22"/>
+        </w:rPr>
+        <w:t>Capture button</w:t>
+      </w:r>
+      <w:r>
+        <w:rPr>
+          <w:rFonts w:asciiTheme="minorHAnsi" w:hAnsiTheme="minorHAnsi"/>
+          <w:sz w:val="22"/>
+        </w:rPr>
+        <w:t>s</w:t>
+      </w:r>
+      <w:r>
+        <w:rPr>
+          <w:rFonts w:asciiTheme="minorHAnsi" w:hAnsiTheme="minorHAnsi"/>
+          <w:sz w:val="22"/>
+        </w:rPr>
+        <w:t xml:space="preserve"> </w:t>
+      </w:r>
+      <w:r>
+        <w:rPr>
+          <w:rFonts w:asciiTheme="minorHAnsi" w:hAnsiTheme="minorHAnsi"/>
           <w:noProof/>
+          <w:sz w:val="22"/>
         </w:rPr>
         <w:drawing>
-          <wp:inline distT="0" distB="0" distL="0" distR="0" wp14:anchorId="24C19275" wp14:editId="311C697F">
-            <wp:extent cx="219075" cy="200025"/>
-            <wp:effectExtent l="0" t="0" r="9525" b="9525"/>
-            <wp:docPr id="13" name="Picture 13"/>
+          <wp:inline distT="0" distB="0" distL="0" distR="0">
+            <wp:extent cx="676369" cy="228632"/>
+            <wp:effectExtent l="0" t="0" r="0" b="0"/>
+            <wp:docPr id="16" name="Picture 16"/>
             <wp:cNvGraphicFramePr>
               <a:graphicFrameLocks xmlns:a="http://schemas.openxmlformats.org/drawingml/2006/main" noChangeAspect="1"/>
             </wp:cNvGraphicFramePr>
@@ -1647,11 +1578,17 @@
               <a:graphicData uri="http://schemas.openxmlformats.org/drawingml/2006/picture">
                 <pic:pic xmlns:pic="http://schemas.openxmlformats.org/drawingml/2006/picture">
                   <pic:nvPicPr>
-                    <pic:cNvPr id="1" name=""/>
+                    <pic:cNvPr id="16" name="frame_analysis_capture_buttons.PNG"/>
                     <pic:cNvPicPr/>
                   </pic:nvPicPr>
                   <pic:blipFill>
-                    <a:blip r:embed="rId12"/>
+                    <a:blip r:embed="rId12">
+                      <a:extLst>
+                        <a:ext uri="{28A0092B-C50C-407E-A947-70E740481C1C}">
+                          <a14:useLocalDpi xmlns:a14="http://schemas.microsoft.com/office/drawing/2010/main" val="0"/>
+                        </a:ext>
+                      </a:extLst>
+                    </a:blip>
                     <a:stretch>
                       <a:fillRect/>
                     </a:stretch>
@@ -1659,7 +1596,7 @@
                   <pic:spPr>
                     <a:xfrm>
                       <a:off x="0" y="0"/>
-                      <a:ext cx="219075" cy="200025"/>
+                      <a:ext cx="676369" cy="228632"/>
                     </a:xfrm>
                     <a:prstGeom prst="rect">
                       <a:avLst/>
@@ -1683,14 +1620,14 @@
           <w:rFonts w:asciiTheme="minorHAnsi" w:hAnsiTheme="minorHAnsi"/>
           <w:sz w:val="22"/>
         </w:rPr>
-        <w:t>either underneath the central preview image or in the toolbar to capture a frame. Once a frame capture has been initiated, it may take a few seconds to complete. The capture is complete when the capture button returns to an enabled state and a small preview image of the captured frame appears in the margin on the right hand side of the window.</w:t>
+        <w:t>either underneath the central preview image or in the toolbar to capture a frame.</w:t>
       </w:r>
     </w:p>
     <w:p>
       <w:pPr>
         <w:pStyle w:val="ListParagraph"/>
         <w:numPr>
-          <w:ilvl w:val="0"/>
+          <w:ilvl w:val="1"/>
           <w:numId w:val="21"/>
         </w:numPr>
         <w:rPr>
@@ -1700,40 +1637,13 @@
       </w:pPr>
       <w:r>
         <w:rPr>
-          <w:rFonts w:asciiTheme="minorHAnsi" w:hAnsiTheme="minorHAnsi"/>
-          <w:sz w:val="22"/>
-        </w:rPr>
-        <w:t>Continue to capture as many frames as desired, waiting for a previous capture to finish before initiating a new one. The right hand margin will provide a running count of the captured frames, as well as a small preview image and basic data for each.</w:t>
-      </w:r>
-    </w:p>
-    <w:p>
-      <w:pPr>
-        <w:pStyle w:val="ListParagraph"/>
-        <w:numPr>
-          <w:ilvl w:val="0"/>
-          <w:numId w:val="21"/>
-        </w:numPr>
-        <w:rPr>
-          <w:rFonts w:asciiTheme="minorHAnsi" w:hAnsiTheme="minorHAnsi"/>
-          <w:sz w:val="22"/>
-        </w:rPr>
-      </w:pPr>
-      <w:r>
-        <w:rPr>
-          <w:rFonts w:asciiTheme="minorHAnsi" w:hAnsiTheme="minorHAnsi"/>
-          <w:sz w:val="22"/>
-        </w:rPr>
-        <w:t xml:space="preserve">When stopping the capture session, press the Stop button </w:t>
-      </w:r>
-      <w:r>
-        <w:rPr>
           <w:noProof/>
         </w:rPr>
         <w:drawing>
-          <wp:inline distT="0" distB="0" distL="0" distR="0" wp14:anchorId="2A08028E" wp14:editId="1056DE20">
-            <wp:extent cx="209550" cy="209550"/>
-            <wp:effectExtent l="0" t="0" r="0" b="0"/>
-            <wp:docPr id="5" name="Picture 5"/>
+          <wp:inline distT="0" distB="0" distL="0" distR="0" wp14:anchorId="3A21635E" wp14:editId="43B9932E">
+            <wp:extent cx="495300" cy="523875"/>
+            <wp:effectExtent l="0" t="0" r="0" b="9525"/>
+            <wp:docPr id="17" name="Picture 17"/>
             <wp:cNvGraphicFramePr>
               <a:graphicFrameLocks xmlns:a="http://schemas.openxmlformats.org/drawingml/2006/main" noChangeAspect="1"/>
             </wp:cNvGraphicFramePr>
@@ -1753,7 +1663,7 @@
                   <pic:spPr>
                     <a:xfrm>
                       <a:off x="0" y="0"/>
-                      <a:ext cx="209550" cy="209550"/>
+                      <a:ext cx="495300" cy="523875"/>
                     </a:xfrm>
                     <a:prstGeom prst="rect">
                       <a:avLst/>
@@ -1770,30 +1680,30 @@
           <w:rFonts w:asciiTheme="minorHAnsi" w:hAnsiTheme="minorHAnsi"/>
           <w:sz w:val="22"/>
         </w:rPr>
-        <w:t xml:space="preserve"> </w:t>
-      </w:r>
-      <w:r>
-        <w:rPr>
-          <w:rFonts w:asciiTheme="minorHAnsi" w:hAnsiTheme="minorHAnsi"/>
-          <w:sz w:val="22"/>
-        </w:rPr>
-        <w:t>either underneath the central preview image or in the toolbar.</w:t>
-      </w:r>
-    </w:p>
-    <w:p>
-      <w:pPr>
-        <w:ind w:left="360"/>
-        <w:jc w:val="center"/>
+        <w:t xml:space="preserve"> - capture a linked trace containing CPU API calls and GPU profiled commands.</w:t>
+      </w:r>
+    </w:p>
+    <w:p>
+      <w:pPr>
+        <w:pStyle w:val="ListParagraph"/>
+        <w:numPr>
+          <w:ilvl w:val="1"/>
+          <w:numId w:val="21"/>
+        </w:numPr>
+        <w:rPr>
+          <w:rFonts w:asciiTheme="minorHAnsi" w:hAnsiTheme="minorHAnsi"/>
+          <w:sz w:val="22"/>
+        </w:rPr>
       </w:pPr>
       <w:r>
         <w:rPr>
           <w:noProof/>
         </w:rPr>
         <w:drawing>
-          <wp:inline distT="0" distB="0" distL="0" distR="0" wp14:anchorId="6F94319C" wp14:editId="23403286">
-            <wp:extent cx="14207490" cy="6945630"/>
-            <wp:effectExtent l="38100" t="38100" r="99060" b="102870"/>
-            <wp:docPr id="30" name="Picture 30"/>
+          <wp:inline distT="0" distB="0" distL="0" distR="0" wp14:anchorId="517AF3A0" wp14:editId="581F3B58">
+            <wp:extent cx="771525" cy="514350"/>
+            <wp:effectExtent l="0" t="0" r="9525" b="0"/>
+            <wp:docPr id="18" name="Picture 18"/>
             <wp:cNvGraphicFramePr>
               <a:graphicFrameLocks xmlns:a="http://schemas.openxmlformats.org/drawingml/2006/main" noChangeAspect="1"/>
             </wp:cNvGraphicFramePr>
@@ -1801,17 +1711,11 @@
               <a:graphicData uri="http://schemas.openxmlformats.org/drawingml/2006/picture">
                 <pic:pic xmlns:pic="http://schemas.openxmlformats.org/drawingml/2006/picture">
                   <pic:nvPicPr>
-                    <pic:cNvPr id="2" name="CodeXL_Frame_Analysis_D3D12Multithreading.png"/>
+                    <pic:cNvPr id="1" name=""/>
                     <pic:cNvPicPr/>
                   </pic:nvPicPr>
                   <pic:blipFill>
-                    <a:blip r:embed="rId14">
-                      <a:extLst>
-                        <a:ext uri="{28A0092B-C50C-407E-A947-70E740481C1C}">
-                          <a14:useLocalDpi xmlns:a14="http://schemas.microsoft.com/office/drawing/2010/main" val="0"/>
-                        </a:ext>
-                      </a:extLst>
-                    </a:blip>
+                    <a:blip r:embed="rId14"/>
                     <a:stretch>
                       <a:fillRect/>
                     </a:stretch>
@@ -1819,18 +1723,11 @@
                   <pic:spPr>
                     <a:xfrm>
                       <a:off x="0" y="0"/>
-                      <a:ext cx="14207490" cy="6945630"/>
+                      <a:ext cx="771525" cy="514350"/>
                     </a:xfrm>
                     <a:prstGeom prst="rect">
                       <a:avLst/>
                     </a:prstGeom>
-                    <a:effectLst>
-                      <a:outerShdw blurRad="50800" dist="38100" dir="2700000" algn="tl" rotWithShape="0">
-                        <a:prstClr val="black">
-                          <a:alpha val="40000"/>
-                        </a:prstClr>
-                      </a:outerShdw>
-                    </a:effectLst>
                   </pic:spPr>
                 </pic:pic>
               </a:graphicData>
@@ -1838,23 +1735,20 @@
           </wp:inline>
         </w:drawing>
       </w:r>
-    </w:p>
-    <w:p>
-      <w:pPr>
-        <w:pStyle w:val="Heading3"/>
-      </w:pPr>
-      <w:bookmarkStart w:id="4" w:name="_Ref448240147"/>
-      <w:r>
-        <w:t>Viewing Capture Data</w:t>
-      </w:r>
-      <w:bookmarkEnd w:id="4"/>
+      <w:r>
+        <w:rPr>
+          <w:rFonts w:asciiTheme="minorHAnsi" w:hAnsiTheme="minorHAnsi"/>
+          <w:sz w:val="22"/>
+        </w:rPr>
+        <w:t xml:space="preserve"> - capture only the CPU API calls without profiling GPU commands.</w:t>
+      </w:r>
     </w:p>
     <w:p>
       <w:pPr>
         <w:pStyle w:val="ListParagraph"/>
         <w:numPr>
-          <w:ilvl w:val="0"/>
-          <w:numId w:val="22"/>
+          <w:ilvl w:val="1"/>
+          <w:numId w:val="21"/>
         </w:numPr>
         <w:rPr>
           <w:rFonts w:asciiTheme="minorHAnsi" w:hAnsiTheme="minorHAnsi"/>
@@ -1863,160 +1757,13 @@
       </w:pPr>
       <w:r>
         <w:rPr>
-          <w:rFonts w:asciiTheme="minorHAnsi" w:hAnsiTheme="minorHAnsi"/>
-          <w:sz w:val="22"/>
-        </w:rPr>
-        <w:t xml:space="preserve">After stopping a capture session, the captured frames will appear in the left hand pane </w:t>
-      </w:r>
-      <w:proofErr w:type="spellStart"/>
-      <w:r>
-        <w:rPr>
-          <w:rFonts w:asciiTheme="minorHAnsi" w:hAnsiTheme="minorHAnsi"/>
-          <w:sz w:val="22"/>
-        </w:rPr>
-        <w:t>CodeXL</w:t>
-      </w:r>
-      <w:proofErr w:type="spellEnd"/>
-      <w:r>
-        <w:rPr>
-          <w:rFonts w:asciiTheme="minorHAnsi" w:hAnsiTheme="minorHAnsi"/>
-          <w:sz w:val="22"/>
-        </w:rPr>
-        <w:t xml:space="preserve"> Explorer Tree </w:t>
-      </w:r>
-      <w:r>
-        <w:rPr>
-          <w:rFonts w:asciiTheme="minorHAnsi" w:hAnsiTheme="minorHAnsi"/>
-          <w:sz w:val="22"/>
-        </w:rPr>
-        <w:t>under “(</w:t>
-      </w:r>
-      <w:r>
-        <w:rPr>
-          <w:rFonts w:asciiTheme="minorHAnsi" w:hAnsiTheme="minorHAnsi"/>
-          <w:b/>
-          <w:sz w:val="22"/>
-        </w:rPr>
-        <w:t>Project name here)</w:t>
-      </w:r>
-      <w:r>
-        <w:rPr>
-          <w:rFonts w:asciiTheme="minorHAnsi" w:hAnsiTheme="minorHAnsi"/>
-          <w:sz w:val="22"/>
-        </w:rPr>
-        <w:t xml:space="preserve"> | Frame Analysis Mode -&gt; Frame Analysis”.</w:t>
-      </w:r>
-    </w:p>
-    <w:p>
-      <w:pPr>
-        <w:pStyle w:val="ListParagraph"/>
-        <w:numPr>
-          <w:ilvl w:val="0"/>
-          <w:numId w:val="22"/>
-        </w:numPr>
-        <w:rPr>
-          <w:rFonts w:asciiTheme="minorHAnsi" w:hAnsiTheme="minorHAnsi"/>
-          <w:sz w:val="22"/>
-        </w:rPr>
-      </w:pPr>
-      <w:r>
-        <w:rPr>
-          <w:rFonts w:asciiTheme="minorHAnsi" w:hAnsiTheme="minorHAnsi"/>
-          <w:sz w:val="22"/>
-        </w:rPr>
-        <w:t xml:space="preserve">Expand </w:t>
-      </w:r>
-      <w:r>
-        <w:rPr>
-          <w:rFonts w:asciiTheme="minorHAnsi" w:hAnsiTheme="minorHAnsi"/>
-          <w:sz w:val="22"/>
-        </w:rPr>
-        <w:t xml:space="preserve">the desired capture session </w:t>
-      </w:r>
-      <w:r>
-        <w:rPr>
-          <w:rFonts w:asciiTheme="minorHAnsi" w:hAnsiTheme="minorHAnsi"/>
-          <w:sz w:val="22"/>
-        </w:rPr>
-        <w:t>node</w:t>
-      </w:r>
-      <w:r>
-        <w:rPr>
-          <w:rFonts w:asciiTheme="minorHAnsi" w:hAnsiTheme="minorHAnsi"/>
-          <w:sz w:val="22"/>
-        </w:rPr>
-        <w:t xml:space="preserve"> (capture sessions are named with the date and time of capture). </w:t>
-      </w:r>
-    </w:p>
-    <w:p>
-      <w:pPr>
-        <w:pStyle w:val="ListParagraph"/>
-        <w:numPr>
-          <w:ilvl w:val="0"/>
-          <w:numId w:val="22"/>
-        </w:numPr>
-        <w:rPr>
-          <w:rFonts w:asciiTheme="minorHAnsi" w:hAnsiTheme="minorHAnsi"/>
-          <w:sz w:val="22"/>
-        </w:rPr>
-      </w:pPr>
-      <w:r>
-        <w:rPr>
-          <w:rFonts w:asciiTheme="minorHAnsi" w:hAnsiTheme="minorHAnsi"/>
-          <w:sz w:val="22"/>
-        </w:rPr>
-        <w:t>Select the desired frame sub-node</w:t>
-      </w:r>
-      <w:r>
-        <w:rPr>
-          <w:rFonts w:asciiTheme="minorHAnsi" w:hAnsiTheme="minorHAnsi"/>
-          <w:sz w:val="22"/>
-        </w:rPr>
-        <w:t xml:space="preserve">. There should be a </w:t>
-      </w:r>
-      <w:r>
-        <w:rPr>
-          <w:rFonts w:asciiTheme="minorHAnsi" w:hAnsiTheme="minorHAnsi"/>
-          <w:sz w:val="22"/>
-        </w:rPr>
-        <w:t>T</w:t>
-      </w:r>
-      <w:r>
-        <w:rPr>
-          <w:rFonts w:asciiTheme="minorHAnsi" w:hAnsiTheme="minorHAnsi"/>
-          <w:sz w:val="22"/>
-        </w:rPr>
-        <w:t xml:space="preserve">imeline and </w:t>
-      </w:r>
-      <w:r>
-        <w:rPr>
-          <w:rFonts w:asciiTheme="minorHAnsi" w:hAnsiTheme="minorHAnsi"/>
-          <w:sz w:val="22"/>
-        </w:rPr>
-        <w:t>I</w:t>
-      </w:r>
-      <w:r>
-        <w:rPr>
-          <w:rFonts w:asciiTheme="minorHAnsi" w:hAnsiTheme="minorHAnsi"/>
-          <w:sz w:val="22"/>
-        </w:rPr>
-        <w:t>mage item for each frame.</w:t>
-      </w:r>
-    </w:p>
-    <w:p>
-      <w:pPr>
-        <w:ind w:left="360"/>
-        <w:jc w:val="center"/>
-      </w:pPr>
-      <w:r>
-        <w:rPr>
           <w:noProof/>
         </w:rPr>
         <w:drawing>
-          <wp:inline distT="0" distB="0" distL="0" distR="0" wp14:anchorId="70DEF41A" wp14:editId="344776D7">
-            <wp:extent cx="14207490" cy="6954520"/>
-            <wp:effectExtent l="38100" t="38100" r="99060" b="93980"/>
-            <wp:docPr id="224" name="Picture 224"/>
+          <wp:inline distT="0" distB="0" distL="0" distR="0" wp14:anchorId="24943C2E" wp14:editId="3BDDF5A2">
+            <wp:extent cx="762000" cy="504825"/>
+            <wp:effectExtent l="0" t="0" r="0" b="9525"/>
+            <wp:docPr id="19" name="Picture 19"/>
             <wp:cNvGraphicFramePr>
               <a:graphicFrameLocks xmlns:a="http://schemas.openxmlformats.org/drawingml/2006/main" noChangeAspect="1"/>
             </wp:cNvGraphicFramePr>
@@ -2036,7 +1783,181 @@
                   <pic:spPr>
                     <a:xfrm>
                       <a:off x="0" y="0"/>
-                      <a:ext cx="14207490" cy="6954520"/>
+                      <a:ext cx="762000" cy="504825"/>
+                    </a:xfrm>
+                    <a:prstGeom prst="rect">
+                      <a:avLst/>
+                    </a:prstGeom>
+                  </pic:spPr>
+                </pic:pic>
+              </a:graphicData>
+            </a:graphic>
+          </wp:inline>
+        </w:drawing>
+      </w:r>
+      <w:r>
+        <w:rPr>
+          <w:rFonts w:asciiTheme="minorHAnsi" w:hAnsiTheme="minorHAnsi"/>
+          <w:sz w:val="22"/>
+        </w:rPr>
+        <w:t>- capture only the GPU profiled commands.</w:t>
+      </w:r>
+    </w:p>
+    <w:p>
+      <w:pPr>
+        <w:pStyle w:val="ListParagraph"/>
+        <w:numPr>
+          <w:ilvl w:val="0"/>
+          <w:numId w:val="21"/>
+        </w:numPr>
+        <w:rPr>
+          <w:rFonts w:asciiTheme="minorHAnsi" w:hAnsiTheme="minorHAnsi"/>
+          <w:sz w:val="22"/>
+        </w:rPr>
+      </w:pPr>
+      <w:r>
+        <w:rPr>
+          <w:rFonts w:asciiTheme="minorHAnsi" w:hAnsiTheme="minorHAnsi"/>
+          <w:sz w:val="22"/>
+        </w:rPr>
+        <w:t>Once a frame capture has been initiated, it may take a few seconds to complete. The capture is complete when the capture button returns to an enabled state and a small preview image of the captured frame appears in the margin on the right hand side of the window.</w:t>
+      </w:r>
+    </w:p>
+    <w:p>
+      <w:pPr>
+        <w:pStyle w:val="ListParagraph"/>
+        <w:numPr>
+          <w:ilvl w:val="0"/>
+          <w:numId w:val="21"/>
+        </w:numPr>
+        <w:rPr>
+          <w:rFonts w:asciiTheme="minorHAnsi" w:hAnsiTheme="minorHAnsi"/>
+          <w:sz w:val="22"/>
+        </w:rPr>
+      </w:pPr>
+      <w:r>
+        <w:rPr>
+          <w:rFonts w:asciiTheme="minorHAnsi" w:hAnsiTheme="minorHAnsi"/>
+          <w:sz w:val="22"/>
+        </w:rPr>
+        <w:t>Continue to capture as many frames as desired, waiting for a previous capture to finish before initiating a new one. The right hand margin will provide a running count of the captured frames, as well as a small preview image and basic data for each.</w:t>
+      </w:r>
+    </w:p>
+    <w:p>
+      <w:pPr>
+        <w:pStyle w:val="ListParagraph"/>
+        <w:numPr>
+          <w:ilvl w:val="0"/>
+          <w:numId w:val="21"/>
+        </w:numPr>
+        <w:rPr>
+          <w:rFonts w:asciiTheme="minorHAnsi" w:hAnsiTheme="minorHAnsi"/>
+          <w:sz w:val="22"/>
+        </w:rPr>
+      </w:pPr>
+      <w:r>
+        <w:rPr>
+          <w:rFonts w:asciiTheme="minorHAnsi" w:hAnsiTheme="minorHAnsi"/>
+          <w:sz w:val="22"/>
+        </w:rPr>
+        <w:t xml:space="preserve">When stopping the capture session, press the Stop button </w:t>
+      </w:r>
+      <w:r>
+        <w:rPr>
+          <w:noProof/>
+        </w:rPr>
+        <w:drawing>
+          <wp:inline distT="0" distB="0" distL="0" distR="0" wp14:anchorId="2A08028E" wp14:editId="1056DE20">
+            <wp:extent cx="209550" cy="209550"/>
+            <wp:effectExtent l="0" t="0" r="0" b="0"/>
+            <wp:docPr id="5" name="Picture 5"/>
+            <wp:cNvGraphicFramePr>
+              <a:graphicFrameLocks xmlns:a="http://schemas.openxmlformats.org/drawingml/2006/main" noChangeAspect="1"/>
+            </wp:cNvGraphicFramePr>
+            <a:graphic xmlns:a="http://schemas.openxmlformats.org/drawingml/2006/main">
+              <a:graphicData uri="http://schemas.openxmlformats.org/drawingml/2006/picture">
+                <pic:pic xmlns:pic="http://schemas.openxmlformats.org/drawingml/2006/picture">
+                  <pic:nvPicPr>
+                    <pic:cNvPr id="1" name=""/>
+                    <pic:cNvPicPr/>
+                  </pic:nvPicPr>
+                  <pic:blipFill>
+                    <a:blip r:embed="rId16"/>
+                    <a:stretch>
+                      <a:fillRect/>
+                    </a:stretch>
+                  </pic:blipFill>
+                  <pic:spPr>
+                    <a:xfrm>
+                      <a:off x="0" y="0"/>
+                      <a:ext cx="209550" cy="209550"/>
+                    </a:xfrm>
+                    <a:prstGeom prst="rect">
+                      <a:avLst/>
+                    </a:prstGeom>
+                  </pic:spPr>
+                </pic:pic>
+              </a:graphicData>
+            </a:graphic>
+          </wp:inline>
+        </w:drawing>
+      </w:r>
+      <w:r>
+        <w:rPr>
+          <w:rFonts w:asciiTheme="minorHAnsi" w:hAnsiTheme="minorHAnsi"/>
+          <w:sz w:val="22"/>
+        </w:rPr>
+        <w:t xml:space="preserve"> </w:t>
+      </w:r>
+      <w:r>
+        <w:rPr>
+          <w:rFonts w:asciiTheme="minorHAnsi" w:hAnsiTheme="minorHAnsi"/>
+          <w:sz w:val="22"/>
+        </w:rPr>
+        <w:t>either underneath the central preview image or in the toolbar.</w:t>
+      </w:r>
+    </w:p>
+    <w:p>
+      <w:pPr>
+        <w:ind w:left="360"/>
+        <w:jc w:val="center"/>
+      </w:pPr>
+      <w:r>
+        <w:rPr>
+          <w:noProof/>
+        </w:rPr>
+        <w:lastRenderedPageBreak/>
+        <w:drawing>
+          <wp:inline distT="0" distB="0" distL="0" distR="0">
+            <wp:extent cx="14207490" cy="6647180"/>
+            <wp:effectExtent l="38100" t="38100" r="99060" b="96520"/>
+            <wp:docPr id="20" name="Picture 20"/>
+            <wp:cNvGraphicFramePr>
+              <a:graphicFrameLocks xmlns:a="http://schemas.openxmlformats.org/drawingml/2006/main" noChangeAspect="1"/>
+            </wp:cNvGraphicFramePr>
+            <a:graphic xmlns:a="http://schemas.openxmlformats.org/drawingml/2006/main">
+              <a:graphicData uri="http://schemas.openxmlformats.org/drawingml/2006/picture">
+                <pic:pic xmlns:pic="http://schemas.openxmlformats.org/drawingml/2006/picture">
+                  <pic:nvPicPr>
+                    <pic:cNvPr id="20" name="frame_analysis_capture_session.png"/>
+                    <pic:cNvPicPr/>
+                  </pic:nvPicPr>
+                  <pic:blipFill>
+                    <a:blip r:embed="rId17">
+                      <a:extLst>
+                        <a:ext uri="{28A0092B-C50C-407E-A947-70E740481C1C}">
+                          <a14:useLocalDpi xmlns:a14="http://schemas.microsoft.com/office/drawing/2010/main" val="0"/>
+                        </a:ext>
+                      </a:extLst>
+                    </a:blip>
+                    <a:stretch>
+                      <a:fillRect/>
+                    </a:stretch>
+                  </pic:blipFill>
+                  <pic:spPr>
+                    <a:xfrm>
+                      <a:off x="0" y="0"/>
+                      <a:ext cx="14207490" cy="6647180"/>
                     </a:xfrm>
                     <a:prstGeom prst="rect">
                       <a:avLst/>
@@ -2058,8 +1979,13 @@
     </w:p>
     <w:p>
       <w:pPr>
-        <w:pStyle w:val="ListParagraph"/>
-      </w:pPr>
+        <w:pStyle w:val="Heading3"/>
+      </w:pPr>
+      <w:bookmarkStart w:id="4" w:name="_Ref448240147"/>
+      <w:r>
+        <w:t>Viewing Capture Data</w:t>
+      </w:r>
+      <w:bookmarkEnd w:id="4"/>
     </w:p>
     <w:p>
       <w:pPr>
@@ -2078,7 +2004,118 @@
           <w:rFonts w:asciiTheme="minorHAnsi" w:hAnsiTheme="minorHAnsi"/>
           <w:sz w:val="22"/>
         </w:rPr>
-        <w:t xml:space="preserve">Double click the </w:t>
+        <w:t xml:space="preserve">After stopping a capture session, the captured frames will appear in the left hand pane </w:t>
+      </w:r>
+      <w:r>
+        <w:rPr>
+          <w:rFonts w:asciiTheme="minorHAnsi" w:hAnsiTheme="minorHAnsi"/>
+          <w:sz w:val="22"/>
+        </w:rPr>
+        <w:t xml:space="preserve">CodeXL Explorer Tree </w:t>
+      </w:r>
+      <w:r>
+        <w:rPr>
+          <w:rFonts w:asciiTheme="minorHAnsi" w:hAnsiTheme="minorHAnsi"/>
+          <w:sz w:val="22"/>
+        </w:rPr>
+        <w:t>under “(</w:t>
+      </w:r>
+      <w:r>
+        <w:rPr>
+          <w:rFonts w:asciiTheme="minorHAnsi" w:hAnsiTheme="minorHAnsi"/>
+          <w:b/>
+          <w:sz w:val="22"/>
+        </w:rPr>
+        <w:t>Project name here)</w:t>
+      </w:r>
+      <w:r>
+        <w:rPr>
+          <w:rFonts w:asciiTheme="minorHAnsi" w:hAnsiTheme="minorHAnsi"/>
+          <w:sz w:val="22"/>
+        </w:rPr>
+        <w:t xml:space="preserve"> | Frame Analysis Mode -&gt; Frame Analysis”.</w:t>
+      </w:r>
+    </w:p>
+    <w:p>
+      <w:pPr>
+        <w:pStyle w:val="ListParagraph"/>
+        <w:numPr>
+          <w:ilvl w:val="0"/>
+          <w:numId w:val="22"/>
+        </w:numPr>
+        <w:rPr>
+          <w:rFonts w:asciiTheme="minorHAnsi" w:hAnsiTheme="minorHAnsi"/>
+          <w:sz w:val="22"/>
+        </w:rPr>
+      </w:pPr>
+      <w:r>
+        <w:rPr>
+          <w:rFonts w:asciiTheme="minorHAnsi" w:hAnsiTheme="minorHAnsi"/>
+          <w:sz w:val="22"/>
+        </w:rPr>
+        <w:t xml:space="preserve">Expand </w:t>
+      </w:r>
+      <w:r>
+        <w:rPr>
+          <w:rFonts w:asciiTheme="minorHAnsi" w:hAnsiTheme="minorHAnsi"/>
+          <w:sz w:val="22"/>
+        </w:rPr>
+        <w:t xml:space="preserve">the desired capture session </w:t>
+      </w:r>
+      <w:r>
+        <w:rPr>
+          <w:rFonts w:asciiTheme="minorHAnsi" w:hAnsiTheme="minorHAnsi"/>
+          <w:sz w:val="22"/>
+        </w:rPr>
+        <w:t>node</w:t>
+      </w:r>
+      <w:r>
+        <w:rPr>
+          <w:rFonts w:asciiTheme="minorHAnsi" w:hAnsiTheme="minorHAnsi"/>
+          <w:sz w:val="22"/>
+        </w:rPr>
+        <w:t xml:space="preserve"> (capture sessions are named with the date and time of capture). </w:t>
+      </w:r>
+    </w:p>
+    <w:p>
+      <w:pPr>
+        <w:pStyle w:val="ListParagraph"/>
+        <w:numPr>
+          <w:ilvl w:val="0"/>
+          <w:numId w:val="22"/>
+        </w:numPr>
+        <w:rPr>
+          <w:rFonts w:asciiTheme="minorHAnsi" w:hAnsiTheme="minorHAnsi"/>
+          <w:sz w:val="22"/>
+        </w:rPr>
+      </w:pPr>
+      <w:r>
+        <w:rPr>
+          <w:rFonts w:asciiTheme="minorHAnsi" w:hAnsiTheme="minorHAnsi"/>
+          <w:sz w:val="22"/>
+        </w:rPr>
+        <w:t>Select the desired frame sub-node</w:t>
+      </w:r>
+      <w:r>
+        <w:rPr>
+          <w:rFonts w:asciiTheme="minorHAnsi" w:hAnsiTheme="minorHAnsi"/>
+          <w:sz w:val="22"/>
+        </w:rPr>
+        <w:t xml:space="preserve">. There should be a </w:t>
+      </w:r>
+      <w:r>
+        <w:rPr>
+          <w:rFonts w:asciiTheme="minorHAnsi" w:hAnsiTheme="minorHAnsi"/>
+          <w:sz w:val="22"/>
+        </w:rPr>
+        <w:t>T</w:t>
+      </w:r>
+      <w:r>
+        <w:rPr>
+          <w:rFonts w:asciiTheme="minorHAnsi" w:hAnsiTheme="minorHAnsi"/>
+          <w:sz w:val="22"/>
+        </w:rPr>
+        <w:t xml:space="preserve">imeline and </w:t>
       </w:r>
       <w:r>
         <w:rPr>
@@ -2092,7 +2129,7 @@
           <w:rFonts w:asciiTheme="minorHAnsi" w:hAnsiTheme="minorHAnsi"/>
           <w:sz w:val="22"/>
         </w:rPr>
-        <w:t>mage item to bring up a full resolution image of the captured frame.</w:t>
+        <w:t>mage item for each frame.</w:t>
       </w:r>
     </w:p>
     <w:p>
@@ -2104,11 +2141,12 @@
         <w:rPr>
           <w:noProof/>
         </w:rPr>
+        <w:lastRenderedPageBreak/>
         <w:drawing>
-          <wp:inline distT="0" distB="0" distL="0" distR="0" wp14:anchorId="34A6F770" wp14:editId="046F5BA8">
-            <wp:extent cx="9436608" cy="5769864"/>
-            <wp:effectExtent l="38100" t="38100" r="88900" b="97790"/>
-            <wp:docPr id="225" name="Picture 225" descr="View Image"/>
+          <wp:inline distT="0" distB="0" distL="0" distR="0">
+            <wp:extent cx="14207490" cy="6647180"/>
+            <wp:effectExtent l="38100" t="38100" r="99060" b="96520"/>
+            <wp:docPr id="21" name="Picture 21"/>
             <wp:cNvGraphicFramePr>
               <a:graphicFrameLocks xmlns:a="http://schemas.openxmlformats.org/drawingml/2006/main" noChangeAspect="1"/>
             </wp:cNvGraphicFramePr>
@@ -2116,36 +2154,29 @@
               <a:graphicData uri="http://schemas.openxmlformats.org/drawingml/2006/picture">
                 <pic:pic xmlns:pic="http://schemas.openxmlformats.org/drawingml/2006/picture">
                   <pic:nvPicPr>
-                    <pic:cNvPr id="0" name="Picture 7" descr="View Image"/>
-                    <pic:cNvPicPr>
-                      <a:picLocks noChangeAspect="1" noChangeArrowheads="1"/>
-                    </pic:cNvPicPr>
+                    <pic:cNvPr id="21" name="frame_analysis_capture_session2.png"/>
+                    <pic:cNvPicPr/>
                   </pic:nvPicPr>
                   <pic:blipFill>
-                    <a:blip r:embed="rId16">
+                    <a:blip r:embed="rId18">
                       <a:extLst>
                         <a:ext uri="{28A0092B-C50C-407E-A947-70E740481C1C}">
                           <a14:useLocalDpi xmlns:a14="http://schemas.microsoft.com/office/drawing/2010/main" val="0"/>
                         </a:ext>
                       </a:extLst>
                     </a:blip>
-                    <a:srcRect/>
                     <a:stretch>
                       <a:fillRect/>
                     </a:stretch>
                   </pic:blipFill>
-                  <pic:spPr bwMode="auto">
+                  <pic:spPr>
                     <a:xfrm>
                       <a:off x="0" y="0"/>
-                      <a:ext cx="9436608" cy="5769864"/>
+                      <a:ext cx="14207490" cy="6647180"/>
                     </a:xfrm>
                     <a:prstGeom prst="rect">
                       <a:avLst/>
                     </a:prstGeom>
-                    <a:noFill/>
-                    <a:ln>
-                      <a:noFill/>
-                    </a:ln>
                     <a:effectLst>
                       <a:outerShdw blurRad="50800" dist="38100" dir="2700000" algn="tl" rotWithShape="0">
                         <a:prstClr val="black">
@@ -2164,6 +2195,11 @@
     <w:p>
       <w:pPr>
         <w:pStyle w:val="ListParagraph"/>
+      </w:pPr>
+    </w:p>
+    <w:p>
+      <w:pPr>
+        <w:pStyle w:val="ListParagraph"/>
         <w:numPr>
           <w:ilvl w:val="0"/>
           <w:numId w:val="22"/>
@@ -2178,13 +2214,348 @@
           <w:rFonts w:asciiTheme="minorHAnsi" w:hAnsiTheme="minorHAnsi"/>
           <w:sz w:val="22"/>
         </w:rPr>
-        <w:t>Double click the timeline item to bring up GPU and CPU trace data.</w:t>
+        <w:t xml:space="preserve">Double click the </w:t>
+      </w:r>
+      <w:r>
+        <w:rPr>
+          <w:rFonts w:asciiTheme="minorHAnsi" w:hAnsiTheme="minorHAnsi"/>
+          <w:sz w:val="22"/>
+        </w:rPr>
+        <w:t>I</w:t>
+      </w:r>
+      <w:r>
+        <w:rPr>
+          <w:rFonts w:asciiTheme="minorHAnsi" w:hAnsiTheme="minorHAnsi"/>
+          <w:sz w:val="22"/>
+        </w:rPr>
+        <w:t>mage item to bring up a full resolution image of the captured frame.</w:t>
       </w:r>
     </w:p>
     <w:p>
       <w:pPr>
         <w:ind w:left="360"/>
         <w:jc w:val="center"/>
+      </w:pPr>
+      <w:r>
+        <w:rPr>
+          <w:noProof/>
+        </w:rPr>
+        <w:lastRenderedPageBreak/>
+        <w:drawing>
+          <wp:inline distT="0" distB="0" distL="0" distR="0">
+            <wp:extent cx="10583752" cy="6096851"/>
+            <wp:effectExtent l="38100" t="38100" r="103505" b="94615"/>
+            <wp:docPr id="22" name="Picture 22"/>
+            <wp:cNvGraphicFramePr>
+              <a:graphicFrameLocks xmlns:a="http://schemas.openxmlformats.org/drawingml/2006/main" noChangeAspect="1"/>
+            </wp:cNvGraphicFramePr>
+            <a:graphic xmlns:a="http://schemas.openxmlformats.org/drawingml/2006/main">
+              <a:graphicData uri="http://schemas.openxmlformats.org/drawingml/2006/picture">
+                <pic:pic xmlns:pic="http://schemas.openxmlformats.org/drawingml/2006/picture">
+                  <pic:nvPicPr>
+                    <pic:cNvPr id="22" name="frame_analysis_image.PNG"/>
+                    <pic:cNvPicPr/>
+                  </pic:nvPicPr>
+                  <pic:blipFill>
+                    <a:blip r:embed="rId19">
+                      <a:extLst>
+                        <a:ext uri="{28A0092B-C50C-407E-A947-70E740481C1C}">
+                          <a14:useLocalDpi xmlns:a14="http://schemas.microsoft.com/office/drawing/2010/main" val="0"/>
+                        </a:ext>
+                      </a:extLst>
+                    </a:blip>
+                    <a:stretch>
+                      <a:fillRect/>
+                    </a:stretch>
+                  </pic:blipFill>
+                  <pic:spPr>
+                    <a:xfrm>
+                      <a:off x="0" y="0"/>
+                      <a:ext cx="10583752" cy="6096851"/>
+                    </a:xfrm>
+                    <a:prstGeom prst="rect">
+                      <a:avLst/>
+                    </a:prstGeom>
+                    <a:effectLst>
+                      <a:outerShdw blurRad="50800" dist="38100" dir="2700000" algn="tl" rotWithShape="0">
+                        <a:prstClr val="black">
+                          <a:alpha val="40000"/>
+                        </a:prstClr>
+                      </a:outerShdw>
+                    </a:effectLst>
+                  </pic:spPr>
+                </pic:pic>
+              </a:graphicData>
+            </a:graphic>
+          </wp:inline>
+        </w:drawing>
+      </w:r>
+    </w:p>
+    <w:p>
+      <w:pPr>
+        <w:pStyle w:val="ListParagraph"/>
+        <w:numPr>
+          <w:ilvl w:val="0"/>
+          <w:numId w:val="22"/>
+        </w:numPr>
+        <w:rPr>
+          <w:rFonts w:asciiTheme="minorHAnsi" w:hAnsiTheme="minorHAnsi"/>
+          <w:sz w:val="22"/>
+        </w:rPr>
+      </w:pPr>
+      <w:r>
+        <w:rPr>
+          <w:rFonts w:asciiTheme="minorHAnsi" w:hAnsiTheme="minorHAnsi"/>
+          <w:sz w:val="22"/>
+        </w:rPr>
+        <w:t>Double click the timeline item to bring up GPU and CPU trace data</w:t>
+      </w:r>
+      <w:r>
+        <w:rPr>
+          <w:rFonts w:asciiTheme="minorHAnsi" w:hAnsiTheme="minorHAnsi"/>
+          <w:sz w:val="22"/>
+        </w:rPr>
+        <w:t xml:space="preserve"> (depending on the type of capture you invoked earlier)</w:t>
+      </w:r>
+      <w:r>
+        <w:rPr>
+          <w:rFonts w:asciiTheme="minorHAnsi" w:hAnsiTheme="minorHAnsi"/>
+          <w:sz w:val="22"/>
+        </w:rPr>
+        <w:t>.</w:t>
+      </w:r>
+    </w:p>
+    <w:p>
+      <w:pPr>
+        <w:ind w:left="360"/>
+        <w:jc w:val="center"/>
+      </w:pPr>
+      <w:r>
+        <w:rPr>
+          <w:noProof/>
+        </w:rPr>
+        <w:lastRenderedPageBreak/>
+        <w:drawing>
+          <wp:inline distT="0" distB="0" distL="0" distR="0">
+            <wp:extent cx="12870071" cy="8935697"/>
+            <wp:effectExtent l="38100" t="38100" r="103505" b="94615"/>
+            <wp:docPr id="23" name="Picture 23"/>
+            <wp:cNvGraphicFramePr>
+              <a:graphicFrameLocks xmlns:a="http://schemas.openxmlformats.org/drawingml/2006/main" noChangeAspect="1"/>
+            </wp:cNvGraphicFramePr>
+            <a:graphic xmlns:a="http://schemas.openxmlformats.org/drawingml/2006/main">
+              <a:graphicData uri="http://schemas.openxmlformats.org/drawingml/2006/picture">
+                <pic:pic xmlns:pic="http://schemas.openxmlformats.org/drawingml/2006/picture">
+                  <pic:nvPicPr>
+                    <pic:cNvPr id="23" name="frame_analysis_timeline.PNG"/>
+                    <pic:cNvPicPr/>
+                  </pic:nvPicPr>
+                  <pic:blipFill>
+                    <a:blip r:embed="rId20">
+                      <a:extLst>
+                        <a:ext uri="{28A0092B-C50C-407E-A947-70E740481C1C}">
+                          <a14:useLocalDpi xmlns:a14="http://schemas.microsoft.com/office/drawing/2010/main" val="0"/>
+                        </a:ext>
+                      </a:extLst>
+                    </a:blip>
+                    <a:stretch>
+                      <a:fillRect/>
+                    </a:stretch>
+                  </pic:blipFill>
+                  <pic:spPr>
+                    <a:xfrm>
+                      <a:off x="0" y="0"/>
+                      <a:ext cx="12870071" cy="8935697"/>
+                    </a:xfrm>
+                    <a:prstGeom prst="rect">
+                      <a:avLst/>
+                    </a:prstGeom>
+                    <a:effectLst>
+                      <a:outerShdw blurRad="50800" dist="38100" dir="2700000" algn="tl" rotWithShape="0">
+                        <a:prstClr val="black">
+                          <a:alpha val="40000"/>
+                        </a:prstClr>
+                      </a:outerShdw>
+                    </a:effectLst>
+                  </pic:spPr>
+                </pic:pic>
+              </a:graphicData>
+            </a:graphic>
+          </wp:inline>
+        </w:drawing>
+      </w:r>
+    </w:p>
+    <w:p>
+      <w:r>
+        <w:br w:type="page"/>
+      </w:r>
+      <w:r>
+        <w:lastRenderedPageBreak/>
+        <w:t>The timeline view displays the collected frame data. See:</w:t>
+      </w:r>
+    </w:p>
+    <w:p>
+      <w:pPr>
+        <w:pStyle w:val="ListParagraph"/>
+        <w:numPr>
+          <w:ilvl w:val="0"/>
+          <w:numId w:val="34"/>
+        </w:numPr>
+        <w:rPr>
+          <w:b/>
+          <w:bCs/>
+          <w:color w:val="4F81BD" w:themeColor="accent1"/>
+        </w:rPr>
+      </w:pPr>
+      <w:r>
+        <w:rPr>
+          <w:b/>
+          <w:bCs/>
+          <w:color w:val="4F81BD" w:themeColor="accent1"/>
+        </w:rPr>
+        <w:fldChar w:fldCharType="begin"/>
+      </w:r>
+      <w:r>
+        <w:rPr>
+          <w:b/>
+          <w:bCs/>
+          <w:color w:val="4F81BD" w:themeColor="accent1"/>
+        </w:rPr>
+        <w:instrText xml:space="preserve"> REF _Ref448252553 \h </w:instrText>
+      </w:r>
+      <w:r>
+        <w:rPr>
+          <w:b/>
+          <w:bCs/>
+          <w:color w:val="4F81BD" w:themeColor="accent1"/>
+        </w:rPr>
+        <w:instrText xml:space="preserve"> \* MERGEFORMAT </w:instrText>
+      </w:r>
+      <w:r>
+        <w:rPr>
+          <w:b/>
+          <w:bCs/>
+          <w:color w:val="4F81BD" w:themeColor="accent1"/>
+        </w:rPr>
+      </w:r>
+      <w:r>
+        <w:rPr>
+          <w:b/>
+          <w:bCs/>
+          <w:color w:val="4F81BD" w:themeColor="accent1"/>
+        </w:rPr>
+        <w:fldChar w:fldCharType="separate"/>
+      </w:r>
+      <w:r>
+        <w:rPr>
+          <w:b/>
+          <w:bCs/>
+          <w:color w:val="4F81BD" w:themeColor="accent1"/>
+        </w:rPr>
+        <w:t>The Frame Timeline View</w:t>
+      </w:r>
+      <w:r>
+        <w:rPr>
+          <w:b/>
+          <w:bCs/>
+          <w:color w:val="4F81BD" w:themeColor="accent1"/>
+        </w:rPr>
+        <w:fldChar w:fldCharType="end"/>
+      </w:r>
+    </w:p>
+    <w:p>
+      <w:pPr>
+        <w:pStyle w:val="ListParagraph"/>
+        <w:numPr>
+          <w:ilvl w:val="0"/>
+          <w:numId w:val="34"/>
+        </w:numPr>
+        <w:rPr>
+          <w:b/>
+          <w:bCs/>
+          <w:color w:val="4F81BD" w:themeColor="accent1"/>
+        </w:rPr>
+      </w:pPr>
+      <w:r>
+        <w:rPr>
+          <w:b/>
+          <w:bCs/>
+          <w:color w:val="4F81BD" w:themeColor="accent1"/>
+        </w:rPr>
+        <w:fldChar w:fldCharType="begin"/>
+      </w:r>
+      <w:r>
+        <w:rPr>
+          <w:b/>
+          <w:bCs/>
+          <w:color w:val="4F81BD" w:themeColor="accent1"/>
+        </w:rPr>
+        <w:instrText xml:space="preserve"> REF _Ref448252561 \h </w:instrText>
+      </w:r>
+      <w:r>
+        <w:rPr>
+          <w:b/>
+          <w:bCs/>
+          <w:color w:val="4F81BD" w:themeColor="accent1"/>
+        </w:rPr>
+        <w:instrText xml:space="preserve"> \* MERGEFORMAT </w:instrText>
+      </w:r>
+      <w:r>
+        <w:rPr>
+          <w:b/>
+          <w:bCs/>
+          <w:color w:val="4F81BD" w:themeColor="accent1"/>
+        </w:rPr>
+      </w:r>
+      <w:r>
+        <w:rPr>
+          <w:b/>
+          <w:bCs/>
+          <w:color w:val="4F81BD" w:themeColor="accent1"/>
+        </w:rPr>
+        <w:fldChar w:fldCharType="separate"/>
+      </w:r>
+      <w:r>
+        <w:rPr>
+          <w:b/>
+          <w:bCs/>
+          <w:color w:val="4F81BD" w:themeColor="accent1"/>
+        </w:rPr>
+        <w:t>Navigating the Frame Timeline View</w:t>
+      </w:r>
+      <w:r>
+        <w:rPr>
+          <w:b/>
+          <w:bCs/>
+          <w:color w:val="4F81BD" w:themeColor="accent1"/>
+        </w:rPr>
+        <w:fldChar w:fldCharType="end"/>
+      </w:r>
+    </w:p>
+    <w:p>
+      <w:pPr>
+        <w:pStyle w:val="Heading4"/>
+      </w:pPr>
+      <w:bookmarkStart w:id="5" w:name="_Toc448242751"/>
+      <w:bookmarkStart w:id="6" w:name="_Ref448252553"/>
+      <w:bookmarkStart w:id="7" w:name="OLE_LINK37"/>
+      <w:r>
+        <w:lastRenderedPageBreak/>
+        <w:t>The Frame Timeline</w:t>
+      </w:r>
+      <w:bookmarkEnd w:id="5"/>
+      <w:r>
+        <w:t xml:space="preserve"> View</w:t>
+      </w:r>
+      <w:bookmarkEnd w:id="6"/>
+    </w:p>
+    <w:bookmarkEnd w:id="7"/>
+    <w:p>
+      <w:pPr>
+        <w:jc w:val="center"/>
+        <w:rPr>
+          <w:lang w:eastAsia="x-none"/>
+        </w:rPr>
       </w:pPr>
       <w:r>
         <w:rPr>
@@ -2210,192 +2581,13 @@
             <v:path o:extrusionok="f" gradientshapeok="t" o:connecttype="rect"/>
             <o:lock v:ext="edit" aspectratio="t"/>
           </v:shapetype>
-          <v:shape id="_x0000_i1025" type="#_x0000_t75" style="width:930pt;height:691.5pt">
-            <v:imagedata r:id="rId17" o:title="timeline0"/>
+          <v:shape id="_x0000_i1025" type="#_x0000_t75" style="width:929.75pt;height:691.2pt">
+            <v:imagedata r:id="rId21" o:title="timeline"/>
           </v:shape>
         </w:pict>
       </w:r>
     </w:p>
     <w:p>
-      <w:r>
-        <w:br w:type="page"/>
-        <w:t>The timeline view displays the collected frame data. See:</w:t>
-      </w:r>
-    </w:p>
-    <w:p>
-      <w:pPr>
-        <w:pStyle w:val="ListParagraph"/>
-        <w:numPr>
-          <w:ilvl w:val="0"/>
-          <w:numId w:val="34"/>
-        </w:numPr>
-        <w:rPr>
-          <w:b/>
-          <w:bCs/>
-          <w:color w:val="4F81BD" w:themeColor="accent1"/>
-        </w:rPr>
-      </w:pPr>
-      <w:r>
-        <w:rPr>
-          <w:b/>
-          <w:bCs/>
-          <w:color w:val="4F81BD" w:themeColor="accent1"/>
-        </w:rPr>
-        <w:fldChar w:fldCharType="begin"/>
-      </w:r>
-      <w:r>
-        <w:rPr>
-          <w:b/>
-          <w:bCs/>
-          <w:color w:val="4F81BD" w:themeColor="accent1"/>
-        </w:rPr>
-        <w:instrText xml:space="preserve"> REF _Ref448252553 \h </w:instrText>
-      </w:r>
-      <w:r>
-        <w:rPr>
-          <w:b/>
-          <w:bCs/>
-          <w:color w:val="4F81BD" w:themeColor="accent1"/>
-        </w:rPr>
-        <w:instrText xml:space="preserve"> \* MERGEFORMAT </w:instrText>
-      </w:r>
-      <w:r>
-        <w:rPr>
-          <w:b/>
-          <w:bCs/>
-          <w:color w:val="4F81BD" w:themeColor="accent1"/>
-        </w:rPr>
-      </w:r>
-      <w:r>
-        <w:rPr>
-          <w:b/>
-          <w:bCs/>
-          <w:color w:val="4F81BD" w:themeColor="accent1"/>
-        </w:rPr>
-        <w:fldChar w:fldCharType="separate"/>
-      </w:r>
-      <w:r>
-        <w:rPr>
-          <w:b/>
-          <w:bCs/>
-          <w:color w:val="4F81BD" w:themeColor="accent1"/>
-        </w:rPr>
-        <w:t>The Frame Timeline View</w:t>
-      </w:r>
-      <w:r>
-        <w:rPr>
-          <w:b/>
-          <w:bCs/>
-          <w:color w:val="4F81BD" w:themeColor="accent1"/>
-        </w:rPr>
-        <w:fldChar w:fldCharType="end"/>
-      </w:r>
-    </w:p>
-    <w:p>
-      <w:pPr>
-        <w:pStyle w:val="ListParagraph"/>
-        <w:numPr>
-          <w:ilvl w:val="0"/>
-          <w:numId w:val="34"/>
-        </w:numPr>
-        <w:rPr>
-          <w:b/>
-          <w:bCs/>
-          <w:color w:val="4F81BD" w:themeColor="accent1"/>
-        </w:rPr>
-      </w:pPr>
-      <w:r>
-        <w:rPr>
-          <w:b/>
-          <w:bCs/>
-          <w:color w:val="4F81BD" w:themeColor="accent1"/>
-        </w:rPr>
-        <w:fldChar w:fldCharType="begin"/>
-      </w:r>
-      <w:r>
-        <w:rPr>
-          <w:b/>
-          <w:bCs/>
-          <w:color w:val="4F81BD" w:themeColor="accent1"/>
-        </w:rPr>
-        <w:instrText xml:space="preserve"> REF _Ref448252561 \h </w:instrText>
-      </w:r>
-      <w:r>
-        <w:rPr>
-          <w:b/>
-          <w:bCs/>
-          <w:color w:val="4F81BD" w:themeColor="accent1"/>
-        </w:rPr>
-        <w:instrText xml:space="preserve"> \* MERGEFORMAT </w:instrText>
-      </w:r>
-      <w:r>
-        <w:rPr>
-          <w:b/>
-          <w:bCs/>
-          <w:color w:val="4F81BD" w:themeColor="accent1"/>
-        </w:rPr>
-      </w:r>
-      <w:r>
-        <w:rPr>
-          <w:b/>
-          <w:bCs/>
-          <w:color w:val="4F81BD" w:themeColor="accent1"/>
-        </w:rPr>
-        <w:fldChar w:fldCharType="separate"/>
-      </w:r>
-      <w:r>
-        <w:rPr>
-          <w:b/>
-          <w:bCs/>
-          <w:color w:val="4F81BD" w:themeColor="accent1"/>
-        </w:rPr>
-        <w:t>Navigating the Frame Timeline View</w:t>
-      </w:r>
-      <w:r>
-        <w:rPr>
-          <w:b/>
-          <w:bCs/>
-          <w:color w:val="4F81BD" w:themeColor="accent1"/>
-        </w:rPr>
-        <w:fldChar w:fldCharType="end"/>
-      </w:r>
-    </w:p>
-    <w:p>
-      <w:pPr>
-        <w:pStyle w:val="Heading4"/>
-      </w:pPr>
-      <w:bookmarkStart w:id="5" w:name="_Toc448242751"/>
-      <w:bookmarkStart w:id="6" w:name="_Ref448252553"/>
-      <w:bookmarkStart w:id="7" w:name="OLE_LINK37"/>
-      <w:r>
-        <w:t>The Frame Timeline</w:t>
-      </w:r>
-      <w:bookmarkEnd w:id="5"/>
-      <w:r>
-        <w:t xml:space="preserve"> View</w:t>
-      </w:r>
-      <w:bookmarkEnd w:id="6"/>
-    </w:p>
-    <w:bookmarkEnd w:id="7"/>
-    <w:p>
-      <w:pPr>
-        <w:jc w:val="center"/>
-        <w:rPr>
-          <w:lang w:eastAsia="x-none"/>
-        </w:rPr>
-      </w:pPr>
-      <w:r>
-        <w:rPr>
-          <w:noProof/>
-        </w:rPr>
-        <w:pict>
-          <v:shape id="_x0000_i1026" type="#_x0000_t75" style="width:930pt;height:691.5pt">
-            <v:imagedata r:id="rId18" o:title="timeline"/>
-          </v:shape>
-        </w:pict>
-      </w:r>
-    </w:p>
-    <w:p>
       <w:pPr>
         <w:pStyle w:val="ListParagraph"/>
         <w:ind w:left="0"/>
@@ -2427,6 +2619,7 @@
         <w:pStyle w:val="ListParagraph"/>
       </w:pPr>
       <w:r>
+        <w:lastRenderedPageBreak/>
         <w:t>2.</w:t>
       </w:r>
       <w:r>
@@ -2540,8 +2733,8 @@
           <w:noProof/>
         </w:rPr>
         <w:pict>
-          <v:shape id="_x0000_i1027" type="#_x0000_t75" style="width:750pt;height:150pt">
-            <v:imagedata r:id="rId19" o:title="summary"/>
+          <v:shape id="_x0000_i1026" type="#_x0000_t75" style="width:750.05pt;height:150.25pt">
+            <v:imagedata r:id="rId22" o:title="summary"/>
           </v:shape>
         </w:pict>
       </w:r>
@@ -3251,13 +3444,8 @@
       <w:pPr>
         <w:spacing w:after="120" w:line="240" w:lineRule="auto"/>
       </w:pPr>
-      <w:proofErr w:type="spellStart"/>
-      <w:r>
-        <w:t>CodeXL</w:t>
-      </w:r>
-      <w:proofErr w:type="spellEnd"/>
-      <w:r>
-        <w:t xml:space="preserve"> 2.1 supports </w:t>
+      <w:r>
+        <w:t xml:space="preserve">CodeXL 2.1 supports </w:t>
       </w:r>
       <w:r>
         <w:t xml:space="preserve">both </w:t>
@@ -3269,32 +3457,16 @@
         <w:t>X</w:t>
       </w:r>
       <w:r>
-        <w:t>12</w:t>
-      </w:r>
-      <w:r>
-        <w:t xml:space="preserve"> </w:t>
-      </w:r>
-      <w:r>
-        <w:t xml:space="preserve">and </w:t>
-      </w:r>
-      <w:proofErr w:type="spellStart"/>
-      <w:r>
-        <w:t>Vulkan</w:t>
-      </w:r>
-      <w:proofErr w:type="spellEnd"/>
-      <w:r>
-        <w:t xml:space="preserve"> API. The hotspot summary table shows DX12 </w:t>
+        <w:t xml:space="preserve">12 </w:t>
+      </w:r>
+      <w:r>
+        <w:t xml:space="preserve">and Vulkan API. The hotspot summary table shows DX12 </w:t>
       </w:r>
       <w:r>
         <w:t xml:space="preserve">Command list \ </w:t>
       </w:r>
-      <w:proofErr w:type="spellStart"/>
-      <w:r>
-        <w:t>Vulkan</w:t>
-      </w:r>
-      <w:proofErr w:type="spellEnd"/>
-      <w:r>
-        <w:t xml:space="preserve"> </w:t>
+      <w:r>
+        <w:t xml:space="preserve">Vulkan </w:t>
       </w:r>
       <w:r>
         <w:t>command buffer properties:</w:t>
@@ -3947,19 +4119,15 @@
       <w:r>
         <w:t>The screenshot below shows the API calls table, with “</w:t>
       </w:r>
-      <w:proofErr w:type="spellStart"/>
       <w:r>
         <w:t>DrawIndexedInstanced</w:t>
       </w:r>
-      <w:proofErr w:type="spellEnd"/>
       <w:r>
         <w:t xml:space="preserve">” selected. The Top 20 table will display the top 20 time consuming calls to </w:t>
       </w:r>
-      <w:proofErr w:type="spellStart"/>
       <w:r>
         <w:t>DrawIndexedInstanced</w:t>
       </w:r>
-      <w:proofErr w:type="spellEnd"/>
       <w:r>
         <w:t>.</w:t>
       </w:r>
@@ -3981,8 +4149,8 @@
           <w:szCs w:val="26"/>
         </w:rPr>
         <w:pict>
-          <v:shape id="_x0000_i1028" type="#_x0000_t75" style="width:748.5pt;height:146.25pt">
-            <v:imagedata r:id="rId20" o:title="summary2"/>
+          <v:shape id="_x0000_i1027" type="#_x0000_t75" style="width:748.8pt;height:146.5pt">
+            <v:imagedata r:id="rId23" o:title="summary2"/>
           </v:shape>
         </w:pict>
       </w:r>
@@ -4362,23 +4530,7 @@
                 <w:rFonts w:cs="Verdana"/>
                 <w:color w:val="000000"/>
               </w:rPr>
-              <w:t xml:space="preserve">call time in </w:t>
-            </w:r>
-            <w:proofErr w:type="spellStart"/>
-            <w:r>
-              <w:rPr>
-                <w:rFonts w:cs="Verdana"/>
-                <w:color w:val="000000"/>
-              </w:rPr>
-              <w:t>ms.</w:t>
-            </w:r>
-            <w:proofErr w:type="spellEnd"/>
-            <w:r>
-              <w:rPr>
-                <w:rFonts w:cs="Verdana"/>
-                <w:color w:val="000000"/>
-              </w:rPr>
-              <w:t xml:space="preserve"> Clicking on the link in this column will select the specific call in the API table, and the timeline.</w:t>
+              <w:t>call time in ms. Clicking on the link in this column will select the specific call in the API table, and the timeline.</w:t>
             </w:r>
           </w:p>
         </w:tc>
@@ -4446,7 +4598,7 @@
                     <pic:cNvPicPr/>
                   </pic:nvPicPr>
                   <pic:blipFill>
-                    <a:blip r:embed="rId21"/>
+                    <a:blip r:embed="rId24"/>
                     <a:stretch>
                       <a:fillRect/>
                     </a:stretch>
@@ -4796,6 +4948,7 @@
                 <w:rFonts w:cs="Verdana"/>
                 <w:color w:val="000000"/>
               </w:rPr>
+              <w:lastRenderedPageBreak/>
               <w:t>Parameters</w:t>
             </w:r>
           </w:p>
@@ -5027,23 +5180,7 @@
                 <w:rFonts w:cs="Verdana"/>
                 <w:color w:val="000000"/>
               </w:rPr>
-              <w:t xml:space="preserve">The time (from the frame start time in </w:t>
-            </w:r>
-            <w:proofErr w:type="spellStart"/>
-            <w:r>
-              <w:rPr>
-                <w:rFonts w:cs="Verdana"/>
-                <w:color w:val="000000"/>
-              </w:rPr>
-              <w:t>ms</w:t>
-            </w:r>
-            <w:proofErr w:type="spellEnd"/>
-            <w:r>
-              <w:rPr>
-                <w:rFonts w:cs="Verdana"/>
-                <w:color w:val="000000"/>
-              </w:rPr>
-              <w:t>) the API started</w:t>
+              <w:t>The time (from the frame start time in ms) the API started</w:t>
             </w:r>
           </w:p>
         </w:tc>
@@ -5110,23 +5247,7 @@
                 <w:rFonts w:cs="Verdana"/>
                 <w:color w:val="000000"/>
               </w:rPr>
-              <w:t xml:space="preserve">The time (from the frame start time in </w:t>
-            </w:r>
-            <w:proofErr w:type="spellStart"/>
-            <w:r>
-              <w:rPr>
-                <w:rFonts w:cs="Verdana"/>
-                <w:color w:val="000000"/>
-              </w:rPr>
-              <w:t>ms</w:t>
-            </w:r>
-            <w:proofErr w:type="spellEnd"/>
-            <w:r>
-              <w:rPr>
-                <w:rFonts w:cs="Verdana"/>
-                <w:color w:val="000000"/>
-              </w:rPr>
-              <w:t>) the API ended</w:t>
+              <w:t>The time (from the frame start time in ms) the API ended</w:t>
             </w:r>
           </w:p>
         </w:tc>
@@ -5143,31 +5264,10 @@
         <w:spacing w:after="120" w:line="240" w:lineRule="auto"/>
       </w:pPr>
       <w:r>
-        <w:t xml:space="preserve">* Notice: </w:t>
-      </w:r>
-      <w:proofErr w:type="spellStart"/>
-      <w:r>
-        <w:t>BeginEvent</w:t>
-      </w:r>
-      <w:proofErr w:type="spellEnd"/>
-      <w:r>
-        <w:t xml:space="preserve">, </w:t>
-      </w:r>
-      <w:proofErr w:type="spellStart"/>
-      <w:r>
-        <w:t>EndEvent</w:t>
-      </w:r>
-      <w:proofErr w:type="spellEnd"/>
-      <w:r>
-        <w:t xml:space="preserve">, and </w:t>
-      </w:r>
-      <w:proofErr w:type="spellStart"/>
-      <w:r>
-        <w:t>SetMarker</w:t>
-      </w:r>
-      <w:proofErr w:type="spellEnd"/>
-      <w:r>
-        <w:t xml:space="preserve"> </w:t>
+        <w:t xml:space="preserve">* Notice: BeginEvent, EndEvent, and </w:t>
+      </w:r>
+      <w:r>
+        <w:t xml:space="preserve">SetMarker </w:t>
       </w:r>
       <w:r>
         <w:t>API calls are marked in yellow for easy navigation.</w:t>
@@ -5192,8 +5292,8 @@
           <w:noProof/>
         </w:rPr>
         <w:pict>
-          <v:shape id="_x0000_i1029" type="#_x0000_t75" style="width:598.5pt;height:129pt">
-            <v:imagedata r:id="rId22" o:title="GPU trace"/>
+          <v:shape id="_x0000_i1028" type="#_x0000_t75" style="width:598.55pt;height:128.95pt">
+            <v:imagedata r:id="rId25" o:title="GPU trace"/>
           </v:shape>
         </w:pict>
       </w:r>
@@ -5383,21 +5483,12 @@
                 <w:color w:val="000000"/>
               </w:rPr>
             </w:pPr>
-            <w:proofErr w:type="spellStart"/>
             <w:r>
               <w:rPr>
                 <w:rFonts w:cs="Verdana"/>
                 <w:color w:val="000000"/>
               </w:rPr>
-              <w:t>Cmd</w:t>
-            </w:r>
-            <w:proofErr w:type="spellEnd"/>
-            <w:r>
-              <w:rPr>
-                <w:rFonts w:cs="Verdana"/>
-                <w:color w:val="000000"/>
-              </w:rPr>
-              <w:t xml:space="preserve"> List #</w:t>
+              <w:t>Cmd List #</w:t>
             </w:r>
           </w:p>
         </w:tc>
@@ -5794,23 +5885,7 @@
                 <w:rFonts w:cs="Verdana"/>
                 <w:color w:val="000000"/>
               </w:rPr>
-              <w:t xml:space="preserve">The time (from the frame start time in </w:t>
-            </w:r>
-            <w:proofErr w:type="spellStart"/>
-            <w:r>
-              <w:rPr>
-                <w:rFonts w:cs="Verdana"/>
-                <w:color w:val="000000"/>
-              </w:rPr>
-              <w:t>ms</w:t>
-            </w:r>
-            <w:proofErr w:type="spellEnd"/>
-            <w:r>
-              <w:rPr>
-                <w:rFonts w:cs="Verdana"/>
-                <w:color w:val="000000"/>
-              </w:rPr>
-              <w:t>) the API started</w:t>
+              <w:t>The time (from the frame start time in ms) the API started</w:t>
             </w:r>
           </w:p>
         </w:tc>
@@ -5876,23 +5951,7 @@
                 <w:rFonts w:cs="Verdana"/>
                 <w:color w:val="000000"/>
               </w:rPr>
-              <w:t xml:space="preserve">The time (from the frame start time in </w:t>
-            </w:r>
-            <w:proofErr w:type="spellStart"/>
-            <w:r>
-              <w:rPr>
-                <w:rFonts w:cs="Verdana"/>
-                <w:color w:val="000000"/>
-              </w:rPr>
-              <w:t>ms</w:t>
-            </w:r>
-            <w:proofErr w:type="spellEnd"/>
-            <w:r>
-              <w:rPr>
-                <w:rFonts w:cs="Verdana"/>
-                <w:color w:val="000000"/>
-              </w:rPr>
-              <w:t>) the API ended</w:t>
+              <w:t>The time (from the frame start time in ms) the API ended</w:t>
             </w:r>
           </w:p>
         </w:tc>
@@ -5999,7 +6058,7 @@
                     <pic:cNvPicPr/>
                   </pic:nvPicPr>
                   <pic:blipFill>
-                    <a:blip r:embed="rId23"/>
+                    <a:blip r:embed="rId26"/>
                     <a:stretch>
                       <a:fillRect/>
                     </a:stretch>
@@ -6033,15 +6092,8 @@
       </w:pPr>
       <w:bookmarkStart w:id="27" w:name="OLE_LINK42"/>
       <w:r>
-        <w:t xml:space="preserve">Navigation </w:t>
-      </w:r>
-      <w:proofErr w:type="gramStart"/>
-      <w:r>
-        <w:t>Bar</w:t>
-      </w:r>
-      <w:proofErr w:type="gramEnd"/>
-      <w:r>
-        <w:t xml:space="preserve"> Visualizations</w:t>
+        <w:lastRenderedPageBreak/>
+        <w:t>Navigation Bar Visualizations</w:t>
       </w:r>
     </w:p>
     <w:p>
@@ -6123,7 +6175,7 @@
                     <pic:cNvPicPr/>
                   </pic:nvPicPr>
                   <pic:blipFill>
-                    <a:blip r:embed="rId24"/>
+                    <a:blip r:embed="rId27"/>
                     <a:stretch>
                       <a:fillRect/>
                     </a:stretch>
@@ -6190,7 +6242,7 @@
                     <pic:cNvPicPr/>
                   </pic:nvPicPr>
                   <pic:blipFill>
-                    <a:blip r:embed="rId25"/>
+                    <a:blip r:embed="rId28"/>
                     <a:stretch>
                       <a:fillRect/>
                     </a:stretch>
@@ -6239,6 +6291,7 @@
         <w:rPr>
           <w:noProof/>
         </w:rPr>
+        <w:lastRenderedPageBreak/>
         <w:drawing>
           <wp:inline distT="0" distB="0" distL="0" distR="0" wp14:anchorId="31E6BBEF" wp14:editId="7BC47D1D">
             <wp:extent cx="11978640" cy="2331720"/>
@@ -6255,7 +6308,7 @@
                     <pic:cNvPicPr/>
                   </pic:nvPicPr>
                   <pic:blipFill>
-                    <a:blip r:embed="rId26"/>
+                    <a:blip r:embed="rId29"/>
                     <a:stretch>
                       <a:fillRect/>
                     </a:stretch>
@@ -6306,8 +6359,8 @@
           <w:noProof/>
         </w:rPr>
         <w:pict>
-          <v:shape id="_x0000_i1030" type="#_x0000_t75" style="width:1066.5pt;height:318.75pt">
-            <v:imagedata r:id="rId27" o:title="timeline1"/>
+          <v:shape id="_x0000_i1029" type="#_x0000_t75" style="width:1066.25pt;height:318.7pt">
+            <v:imagedata r:id="rId30" o:title="timeline1"/>
           </v:shape>
         </w:pict>
       </w:r>
@@ -6349,9 +6402,10 @@
         <w:rPr>
           <w:noProof/>
         </w:rPr>
+        <w:lastRenderedPageBreak/>
         <w:pict>
-          <v:shape id="_x0000_i1031" type="#_x0000_t75" style="width:1065.75pt;height:147pt">
-            <v:imagedata r:id="rId28" o:title="summary3"/>
+          <v:shape id="_x0000_i1030" type="#_x0000_t75" style="width:1065.6pt;height:147.15pt">
+            <v:imagedata r:id="rId31" o:title="summary3"/>
           </v:shape>
         </w:pict>
       </w:r>
@@ -6359,15 +6413,7 @@
     <w:p>
       <w:bookmarkStart w:id="29" w:name="OLE_LINK4"/>
       <w:r>
-        <w:t xml:space="preserve">The Max Time and Min Time columns display the execution time of the longest and shortest API call of the selected API type. These are also direct links – clicking </w:t>
-      </w:r>
-      <w:proofErr w:type="gramStart"/>
-      <w:r>
-        <w:t>them</w:t>
-      </w:r>
-      <w:proofErr w:type="gramEnd"/>
-      <w:r>
-        <w:t xml:space="preserve"> causes the API tables and timeline chart to display the individual call item.</w:t>
+        <w:t>The Max Time and Min Time columns display the execution time of the longest and shortest API call of the selected API type. These are also direct links – clicking them causes the API tables and timeline chart to display the individual call item.</w:t>
       </w:r>
     </w:p>
     <w:p>
@@ -6395,14 +6441,15 @@
       </w:pPr>
       <w:r>
         <w:pict>
-          <v:shape id="_x0000_i1032" type="#_x0000_t75" style="width:1065.75pt;height:147.75pt">
-            <v:imagedata r:id="rId29" o:title="summary4"/>
+          <v:shape id="_x0000_i1031" type="#_x0000_t75" style="width:1065.6pt;height:147.75pt">
+            <v:imagedata r:id="rId32" o:title="summary4"/>
           </v:shape>
         </w:pict>
       </w:r>
     </w:p>
     <w:p>
       <w:r>
+        <w:lastRenderedPageBreak/>
         <w:t>For command lists \ buffers the hotspot table displays the command lists \ buffers which were executed during the captured frame.</w:t>
       </w:r>
     </w:p>
@@ -8607,7 +8654,7 @@
         <w:rFonts w:hint="default"/>
       </w:rPr>
     </w:lvl>
-    <w:lvl w:ilvl="1" w:tplc="04090019" w:tentative="1">
+    <w:lvl w:ilvl="1" w:tplc="04090019">
       <w:start w:val="1"/>
       <w:numFmt w:val="lowerLetter"/>
       <w:lvlText w:val="%2."/>

</xml_diff>

<commit_message>
Update about Steam titles to the User Guide's Frame Anaysis section
</commit_message>
<xml_diff>
--- a/CodeXL/Help/CodeXL User Guide/Frame Analysis.docx
+++ b/CodeXL/Help/CodeXL User Guide/Frame Analysis.docx
@@ -26,12 +26,7 @@
         <w:t xml:space="preserve">or Vulkan </w:t>
       </w:r>
       <w:r>
-        <w:t xml:space="preserve">API (on Windows and Linux) </w:t>
-      </w:r>
-      <w:bookmarkStart w:id="0" w:name="_GoBack"/>
-      <w:bookmarkEnd w:id="0"/>
-      <w:r>
-        <w:t>to render their graphics.</w:t>
+        <w:t>API (on Windows and Linux) to render their graphics.</w:t>
       </w:r>
     </w:p>
     <w:p>
@@ -295,11 +290,11 @@
       <w:pPr>
         <w:pStyle w:val="Heading3"/>
       </w:pPr>
-      <w:bookmarkStart w:id="1" w:name="_Ref448239967"/>
+      <w:bookmarkStart w:id="0" w:name="_Ref448239967"/>
       <w:r>
         <w:t>Creating a New Project</w:t>
       </w:r>
-      <w:bookmarkEnd w:id="1"/>
+      <w:bookmarkEnd w:id="0"/>
     </w:p>
     <w:p>
       <w:r>
@@ -827,11 +822,11 @@
       <w:pPr>
         <w:pStyle w:val="Heading3"/>
       </w:pPr>
-      <w:bookmarkStart w:id="2" w:name="_Ref448240127"/>
+      <w:bookmarkStart w:id="1" w:name="_Ref448240127"/>
       <w:r>
         <w:t>Starting Your Application</w:t>
       </w:r>
-      <w:bookmarkEnd w:id="2"/>
+      <w:bookmarkEnd w:id="1"/>
     </w:p>
     <w:p>
       <w:pPr>
@@ -1507,11 +1502,11 @@
       <w:pPr>
         <w:pStyle w:val="Heading3"/>
       </w:pPr>
-      <w:bookmarkStart w:id="3" w:name="_Ref448240132"/>
+      <w:bookmarkStart w:id="2" w:name="_Ref448240132"/>
       <w:r>
         <w:t>Capturing Frames</w:t>
       </w:r>
-      <w:bookmarkEnd w:id="3"/>
+      <w:bookmarkEnd w:id="2"/>
     </w:p>
     <w:p>
       <w:pPr>
@@ -1680,7 +1675,23 @@
           <w:rFonts w:asciiTheme="minorHAnsi" w:hAnsiTheme="minorHAnsi"/>
           <w:sz w:val="22"/>
         </w:rPr>
-        <w:t xml:space="preserve"> - capture a linked trace containing CPU API calls and GPU profiled commands.</w:t>
+        <w:t xml:space="preserve"> - </w:t>
+      </w:r>
+      <w:proofErr w:type="gramStart"/>
+      <w:r>
+        <w:rPr>
+          <w:rFonts w:asciiTheme="minorHAnsi" w:hAnsiTheme="minorHAnsi"/>
+          <w:sz w:val="22"/>
+        </w:rPr>
+        <w:t>capture</w:t>
+      </w:r>
+      <w:proofErr w:type="gramEnd"/>
+      <w:r>
+        <w:rPr>
+          <w:rFonts w:asciiTheme="minorHAnsi" w:hAnsiTheme="minorHAnsi"/>
+          <w:sz w:val="22"/>
+        </w:rPr>
+        <w:t xml:space="preserve"> a linked trace containing CPU API calls and GPU profiled commands.</w:t>
       </w:r>
     </w:p>
     <w:p>
@@ -1800,7 +1811,23 @@
           <w:rFonts w:asciiTheme="minorHAnsi" w:hAnsiTheme="minorHAnsi"/>
           <w:sz w:val="22"/>
         </w:rPr>
-        <w:t>- capture only the GPU profiled commands.</w:t>
+        <w:t xml:space="preserve">- </w:t>
+      </w:r>
+      <w:proofErr w:type="gramStart"/>
+      <w:r>
+        <w:rPr>
+          <w:rFonts w:asciiTheme="minorHAnsi" w:hAnsiTheme="minorHAnsi"/>
+          <w:sz w:val="22"/>
+        </w:rPr>
+        <w:t>capture</w:t>
+      </w:r>
+      <w:proofErr w:type="gramEnd"/>
+      <w:r>
+        <w:rPr>
+          <w:rFonts w:asciiTheme="minorHAnsi" w:hAnsiTheme="minorHAnsi"/>
+          <w:sz w:val="22"/>
+        </w:rPr>
+        <w:t xml:space="preserve"> only the GPU profiled commands.</w:t>
       </w:r>
     </w:p>
     <w:p>
@@ -1981,11 +2008,11 @@
       <w:pPr>
         <w:pStyle w:val="Heading3"/>
       </w:pPr>
-      <w:bookmarkStart w:id="4" w:name="_Ref448240147"/>
+      <w:bookmarkStart w:id="3" w:name="_Ref448240147"/>
       <w:r>
         <w:t>Viewing Capture Data</w:t>
       </w:r>
-      <w:bookmarkEnd w:id="4"/>
+      <w:bookmarkEnd w:id="3"/>
     </w:p>
     <w:p>
       <w:pPr>
@@ -2536,20 +2563,20 @@
       <w:pPr>
         <w:pStyle w:val="Heading4"/>
       </w:pPr>
-      <w:bookmarkStart w:id="5" w:name="_Toc448242751"/>
-      <w:bookmarkStart w:id="6" w:name="_Ref448252553"/>
-      <w:bookmarkStart w:id="7" w:name="OLE_LINK37"/>
+      <w:bookmarkStart w:id="4" w:name="_Toc448242751"/>
+      <w:bookmarkStart w:id="5" w:name="_Ref448252553"/>
+      <w:bookmarkStart w:id="6" w:name="OLE_LINK37"/>
       <w:r>
         <w:lastRenderedPageBreak/>
         <w:t>The Frame Timeline</w:t>
       </w:r>
+      <w:bookmarkEnd w:id="4"/>
+      <w:r>
+        <w:t xml:space="preserve"> View</w:t>
+      </w:r>
       <w:bookmarkEnd w:id="5"/>
-      <w:r>
-        <w:t xml:space="preserve"> View</w:t>
-      </w:r>
-      <w:bookmarkEnd w:id="6"/>
-    </w:p>
-    <w:bookmarkEnd w:id="7"/>
+    </w:p>
+    <w:bookmarkEnd w:id="6"/>
     <w:p>
       <w:pPr>
         <w:jc w:val="center"/>
@@ -2581,7 +2608,7 @@
             <v:path o:extrusionok="f" gradientshapeok="t" o:connecttype="rect"/>
             <o:lock v:ext="edit" aspectratio="t"/>
           </v:shapetype>
-          <v:shape id="_x0000_i1025" type="#_x0000_t75" style="width:929.75pt;height:691.2pt">
+          <v:shape id="_x0000_i1025" type="#_x0000_t75" style="width:930pt;height:691.5pt">
             <v:imagedata r:id="rId21" o:title="timeline"/>
           </v:shape>
         </w:pict>
@@ -2733,14 +2760,14 @@
           <w:noProof/>
         </w:rPr>
         <w:pict>
-          <v:shape id="_x0000_i1026" type="#_x0000_t75" style="width:750.05pt;height:150.25pt">
+          <v:shape id="_x0000_i1026" type="#_x0000_t75" style="width:750pt;height:150pt">
             <v:imagedata r:id="rId22" o:title="summary"/>
           </v:shape>
         </w:pict>
       </w:r>
     </w:p>
     <w:p>
-      <w:bookmarkStart w:id="8" w:name="OLE_LINK2"/>
+      <w:bookmarkStart w:id="7" w:name="OLE_LINK2"/>
       <w:r>
         <w:t>CPU \ GPU properties:</w:t>
       </w:r>
@@ -2935,7 +2962,7 @@
                 <w:color w:val="000000"/>
               </w:rPr>
             </w:pPr>
-            <w:bookmarkStart w:id="9" w:name="_Hlk448309325"/>
+            <w:bookmarkStart w:id="8" w:name="_Hlk448309325"/>
             <w:r>
               <w:rPr>
                 <w:rFonts w:cs="Verdana"/>
@@ -2976,8 +3003,8 @@
               </w:rPr>
               <w:t xml:space="preserve">The maximum duration for this call type. </w:t>
             </w:r>
-            <w:bookmarkStart w:id="10" w:name="OLE_LINK11"/>
-            <w:bookmarkStart w:id="11" w:name="OLE_LINK20"/>
+            <w:bookmarkStart w:id="9" w:name="OLE_LINK11"/>
+            <w:bookmarkStart w:id="10" w:name="OLE_LINK20"/>
             <w:r>
               <w:rPr>
                 <w:rFonts w:cs="Verdana"/>
@@ -2999,8 +3026,8 @@
               </w:rPr>
               <w:t>will select the specific call in the API table, and the timeline.</w:t>
             </w:r>
+            <w:bookmarkEnd w:id="9"/>
             <w:bookmarkEnd w:id="10"/>
-            <w:bookmarkEnd w:id="11"/>
           </w:p>
         </w:tc>
       </w:tr>
@@ -3029,8 +3056,8 @@
                 <w:color w:val="000000"/>
               </w:rPr>
             </w:pPr>
-            <w:bookmarkStart w:id="12" w:name="OLE_LINK9"/>
-            <w:bookmarkEnd w:id="9"/>
+            <w:bookmarkStart w:id="11" w:name="OLE_LINK9"/>
+            <w:bookmarkEnd w:id="8"/>
             <w:r>
               <w:rPr>
                 <w:rFonts w:cs="Verdana"/>
@@ -3106,8 +3133,8 @@
                 <w:color w:val="000000"/>
               </w:rPr>
             </w:pPr>
-            <w:bookmarkStart w:id="13" w:name="OLE_LINK10"/>
-            <w:bookmarkStart w:id="14" w:name="_Hlk448309414"/>
+            <w:bookmarkStart w:id="12" w:name="OLE_LINK10"/>
+            <w:bookmarkStart w:id="13" w:name="_Hlk448309414"/>
             <w:r>
               <w:rPr>
                 <w:rFonts w:cs="Verdana"/>
@@ -3115,7 +3142,7 @@
               </w:rPr>
               <w:t xml:space="preserve">Average </w:t>
             </w:r>
-            <w:bookmarkEnd w:id="13"/>
+            <w:bookmarkEnd w:id="12"/>
             <w:r>
               <w:rPr>
                 <w:rFonts w:cs="Verdana"/>
@@ -3198,9 +3225,9 @@
                 <w:color w:val="000000"/>
               </w:rPr>
             </w:pPr>
-            <w:bookmarkStart w:id="15" w:name="_Hlk448309453"/>
-            <w:bookmarkEnd w:id="12"/>
-            <w:bookmarkEnd w:id="14"/>
+            <w:bookmarkStart w:id="14" w:name="_Hlk448309453"/>
+            <w:bookmarkEnd w:id="11"/>
+            <w:bookmarkEnd w:id="13"/>
             <w:r>
               <w:rPr>
                 <w:rFonts w:cs="Verdana"/>
@@ -3276,7 +3303,7 @@
               </w:rPr>
               <w:t xml:space="preserve">this </w:t>
             </w:r>
-            <w:bookmarkStart w:id="16" w:name="OLE_LINK14"/>
+            <w:bookmarkStart w:id="15" w:name="OLE_LINK14"/>
             <w:r>
               <w:rPr>
                 <w:rFonts w:cs="Verdana"/>
@@ -3284,7 +3311,7 @@
               </w:rPr>
               <w:t xml:space="preserve">API </w:t>
             </w:r>
-            <w:bookmarkEnd w:id="16"/>
+            <w:bookmarkEnd w:id="15"/>
             <w:r>
               <w:rPr>
                 <w:rFonts w:cs="Verdana"/>
@@ -3295,7 +3322,7 @@
           </w:p>
         </w:tc>
       </w:tr>
-      <w:bookmarkEnd w:id="15"/>
+      <w:bookmarkEnd w:id="14"/>
       <w:tr>
         <w:tc>
           <w:tcPr>
@@ -3432,7 +3459,7 @@
           </w:p>
         </w:tc>
       </w:tr>
-      <w:bookmarkEnd w:id="8"/>
+      <w:bookmarkEnd w:id="7"/>
     </w:tbl>
     <w:p>
       <w:pPr>
@@ -3763,7 +3790,7 @@
                 <w:color w:val="000000"/>
               </w:rPr>
             </w:pPr>
-            <w:bookmarkStart w:id="17" w:name="OLE_LINK3"/>
+            <w:bookmarkStart w:id="16" w:name="OLE_LINK3"/>
             <w:r>
               <w:rPr>
                 <w:rFonts w:cs="Verdana"/>
@@ -3771,7 +3798,7 @@
               </w:rPr>
               <w:t>The start time of this command list \ buffer. Clicking on the link in this column will select the specific item in the timeline.</w:t>
             </w:r>
-            <w:bookmarkEnd w:id="17"/>
+            <w:bookmarkEnd w:id="16"/>
           </w:p>
         </w:tc>
       </w:tr>
@@ -4097,11 +4124,11 @@
       <w:r>
         <w:t xml:space="preserve">top 20 calls, sorted by the </w:t>
       </w:r>
-      <w:bookmarkStart w:id="18" w:name="OLE_LINK18"/>
+      <w:bookmarkStart w:id="17" w:name="OLE_LINK18"/>
       <w:r>
         <w:t>time</w:t>
       </w:r>
-      <w:bookmarkEnd w:id="18"/>
+      <w:bookmarkEnd w:id="17"/>
       <w:r>
         <w:t xml:space="preserve">. </w:t>
       </w:r>
@@ -4119,15 +4146,19 @@
       <w:r>
         <w:t>The screenshot below shows the API calls table, with “</w:t>
       </w:r>
+      <w:proofErr w:type="spellStart"/>
       <w:r>
         <w:t>DrawIndexedInstanced</w:t>
       </w:r>
+      <w:proofErr w:type="spellEnd"/>
       <w:r>
         <w:t xml:space="preserve">” selected. The Top 20 table will display the top 20 time consuming calls to </w:t>
       </w:r>
+      <w:proofErr w:type="spellStart"/>
       <w:r>
         <w:t>DrawIndexedInstanced</w:t>
       </w:r>
+      <w:proofErr w:type="spellEnd"/>
       <w:r>
         <w:t>.</w:t>
       </w:r>
@@ -4136,8 +4167,8 @@
       <w:pPr>
         <w:spacing w:after="120" w:line="240" w:lineRule="auto"/>
       </w:pPr>
-      <w:bookmarkStart w:id="19" w:name="OLE_LINK17"/>
-      <w:bookmarkStart w:id="20" w:name="OLE_LINK6"/>
+      <w:bookmarkStart w:id="18" w:name="OLE_LINK17"/>
+      <w:bookmarkStart w:id="19" w:name="OLE_LINK6"/>
       <w:r>
         <w:rPr>
           <w:rFonts w:ascii="Calibri" w:eastAsia="Times New Roman" w:hAnsi="Calibri"/>
@@ -4149,7 +4180,7 @@
           <w:szCs w:val="26"/>
         </w:rPr>
         <w:pict>
-          <v:shape id="_x0000_i1027" type="#_x0000_t75" style="width:748.8pt;height:146.5pt">
+          <v:shape id="_x0000_i1027" type="#_x0000_t75" style="width:748.5pt;height:146.25pt">
             <v:imagedata r:id="rId23" o:title="summary2"/>
           </v:shape>
         </w:pict>
@@ -4530,7 +4561,23 @@
                 <w:rFonts w:cs="Verdana"/>
                 <w:color w:val="000000"/>
               </w:rPr>
-              <w:t>call time in ms. Clicking on the link in this column will select the specific call in the API table, and the timeline.</w:t>
+              <w:t xml:space="preserve">call time in </w:t>
+            </w:r>
+            <w:proofErr w:type="spellStart"/>
+            <w:r>
+              <w:rPr>
+                <w:rFonts w:cs="Verdana"/>
+                <w:color w:val="000000"/>
+              </w:rPr>
+              <w:t>ms.</w:t>
+            </w:r>
+            <w:proofErr w:type="spellEnd"/>
+            <w:r>
+              <w:rPr>
+                <w:rFonts w:cs="Verdana"/>
+                <w:color w:val="000000"/>
+              </w:rPr>
+              <w:t xml:space="preserve"> Clicking on the link in this column will select the specific call in the API table, and the timeline.</w:t>
             </w:r>
           </w:p>
         </w:tc>
@@ -4564,7 +4611,7 @@
         <w:t>API Tables</w:t>
       </w:r>
     </w:p>
-    <w:bookmarkEnd w:id="19"/>
+    <w:bookmarkEnd w:id="18"/>
     <w:p>
       <w:r>
         <w:t xml:space="preserve">The CPU and GPU API table monitor each of the frames API calls. </w:t>
@@ -4577,7 +4624,7 @@
       </w:r>
     </w:p>
     <w:p>
-      <w:bookmarkStart w:id="21" w:name="OLE_LINK19"/>
+      <w:bookmarkStart w:id="20" w:name="OLE_LINK19"/>
       <w:r>
         <w:rPr>
           <w:noProof/>
@@ -5142,7 +5189,7 @@
                 <w:color w:val="000000"/>
               </w:rPr>
             </w:pPr>
-            <w:bookmarkStart w:id="22" w:name="_Hlk448308772"/>
+            <w:bookmarkStart w:id="21" w:name="_Hlk448308772"/>
             <w:r>
               <w:rPr>
                 <w:rFonts w:cs="Verdana"/>
@@ -5180,12 +5227,28 @@
                 <w:rFonts w:cs="Verdana"/>
                 <w:color w:val="000000"/>
               </w:rPr>
-              <w:t>The time (from the frame start time in ms) the API started</w:t>
+              <w:t xml:space="preserve">The time (from the frame start time in </w:t>
+            </w:r>
+            <w:proofErr w:type="spellStart"/>
+            <w:r>
+              <w:rPr>
+                <w:rFonts w:cs="Verdana"/>
+                <w:color w:val="000000"/>
+              </w:rPr>
+              <w:t>ms</w:t>
+            </w:r>
+            <w:proofErr w:type="spellEnd"/>
+            <w:r>
+              <w:rPr>
+                <w:rFonts w:cs="Verdana"/>
+                <w:color w:val="000000"/>
+              </w:rPr>
+              <w:t>) the API started</w:t>
             </w:r>
           </w:p>
         </w:tc>
       </w:tr>
-      <w:bookmarkEnd w:id="22"/>
+      <w:bookmarkEnd w:id="21"/>
       <w:tr>
         <w:tc>
           <w:tcPr>
@@ -5247,7 +5310,23 @@
                 <w:rFonts w:cs="Verdana"/>
                 <w:color w:val="000000"/>
               </w:rPr>
-              <w:t>The time (from the frame start time in ms) the API ended</w:t>
+              <w:t xml:space="preserve">The time (from the frame start time in </w:t>
+            </w:r>
+            <w:proofErr w:type="spellStart"/>
+            <w:r>
+              <w:rPr>
+                <w:rFonts w:cs="Verdana"/>
+                <w:color w:val="000000"/>
+              </w:rPr>
+              <w:t>ms</w:t>
+            </w:r>
+            <w:proofErr w:type="spellEnd"/>
+            <w:r>
+              <w:rPr>
+                <w:rFonts w:cs="Verdana"/>
+                <w:color w:val="000000"/>
+              </w:rPr>
+              <w:t>) the API ended</w:t>
             </w:r>
           </w:p>
         </w:tc>
@@ -5258,16 +5337,37 @@
         <w:spacing w:after="120" w:line="240" w:lineRule="auto"/>
       </w:pPr>
     </w:p>
-    <w:bookmarkEnd w:id="21"/>
+    <w:bookmarkEnd w:id="20"/>
     <w:p>
       <w:pPr>
         <w:spacing w:after="120" w:line="240" w:lineRule="auto"/>
       </w:pPr>
       <w:r>
-        <w:t xml:space="preserve">* Notice: BeginEvent, EndEvent, and </w:t>
-      </w:r>
-      <w:r>
-        <w:t xml:space="preserve">SetMarker </w:t>
+        <w:t xml:space="preserve">* Notice: </w:t>
+      </w:r>
+      <w:proofErr w:type="spellStart"/>
+      <w:r>
+        <w:t>BeginEvent</w:t>
+      </w:r>
+      <w:proofErr w:type="spellEnd"/>
+      <w:r>
+        <w:t xml:space="preserve">, </w:t>
+      </w:r>
+      <w:proofErr w:type="spellStart"/>
+      <w:r>
+        <w:t>EndEvent</w:t>
+      </w:r>
+      <w:proofErr w:type="spellEnd"/>
+      <w:r>
+        <w:t xml:space="preserve">, and </w:t>
+      </w:r>
+      <w:proofErr w:type="spellStart"/>
+      <w:r>
+        <w:t>SetMarker</w:t>
+      </w:r>
+      <w:proofErr w:type="spellEnd"/>
+      <w:r>
+        <w:t xml:space="preserve"> </w:t>
       </w:r>
       <w:r>
         <w:t>API calls are marked in yellow for easy navigation.</w:t>
@@ -5292,7 +5392,7 @@
           <w:noProof/>
         </w:rPr>
         <w:pict>
-          <v:shape id="_x0000_i1028" type="#_x0000_t75" style="width:598.55pt;height:128.95pt">
+          <v:shape id="_x0000_i1028" type="#_x0000_t75" style="width:598.5pt;height:129pt">
             <v:imagedata r:id="rId25" o:title="GPU trace"/>
           </v:shape>
         </w:pict>
@@ -5483,12 +5583,21 @@
                 <w:color w:val="000000"/>
               </w:rPr>
             </w:pPr>
+            <w:proofErr w:type="spellStart"/>
             <w:r>
               <w:rPr>
                 <w:rFonts w:cs="Verdana"/>
                 <w:color w:val="000000"/>
               </w:rPr>
-              <w:t>Cmd List #</w:t>
+              <w:t>Cmd</w:t>
+            </w:r>
+            <w:proofErr w:type="spellEnd"/>
+            <w:r>
+              <w:rPr>
+                <w:rFonts w:cs="Verdana"/>
+                <w:color w:val="000000"/>
+              </w:rPr>
+              <w:t xml:space="preserve"> List #</w:t>
             </w:r>
           </w:p>
         </w:tc>
@@ -5885,7 +5994,23 @@
                 <w:rFonts w:cs="Verdana"/>
                 <w:color w:val="000000"/>
               </w:rPr>
-              <w:t>The time (from the frame start time in ms) the API started</w:t>
+              <w:t xml:space="preserve">The time (from the frame start time in </w:t>
+            </w:r>
+            <w:proofErr w:type="spellStart"/>
+            <w:r>
+              <w:rPr>
+                <w:rFonts w:cs="Verdana"/>
+                <w:color w:val="000000"/>
+              </w:rPr>
+              <w:t>ms</w:t>
+            </w:r>
+            <w:proofErr w:type="spellEnd"/>
+            <w:r>
+              <w:rPr>
+                <w:rFonts w:cs="Verdana"/>
+                <w:color w:val="000000"/>
+              </w:rPr>
+              <w:t>) the API started</w:t>
             </w:r>
           </w:p>
         </w:tc>
@@ -5951,7 +6076,23 @@
                 <w:rFonts w:cs="Verdana"/>
                 <w:color w:val="000000"/>
               </w:rPr>
-              <w:t>The time (from the frame start time in ms) the API ended</w:t>
+              <w:t xml:space="preserve">The time (from the frame start time in </w:t>
+            </w:r>
+            <w:proofErr w:type="spellStart"/>
+            <w:r>
+              <w:rPr>
+                <w:rFonts w:cs="Verdana"/>
+                <w:color w:val="000000"/>
+              </w:rPr>
+              <w:t>ms</w:t>
+            </w:r>
+            <w:proofErr w:type="spellEnd"/>
+            <w:r>
+              <w:rPr>
+                <w:rFonts w:cs="Verdana"/>
+                <w:color w:val="000000"/>
+              </w:rPr>
+              <w:t>) the API ended</w:t>
             </w:r>
           </w:p>
         </w:tc>
@@ -5975,20 +6116,20 @@
       <w:pPr>
         <w:pStyle w:val="Heading4"/>
       </w:pPr>
-      <w:bookmarkStart w:id="23" w:name="_Toc448242752"/>
-      <w:bookmarkStart w:id="24" w:name="_Ref448252561"/>
-      <w:bookmarkStart w:id="25" w:name="OLE_LINK1"/>
-      <w:bookmarkEnd w:id="20"/>
+      <w:bookmarkStart w:id="22" w:name="_Toc448242752"/>
+      <w:bookmarkStart w:id="23" w:name="_Ref448252561"/>
+      <w:bookmarkStart w:id="24" w:name="OLE_LINK1"/>
+      <w:bookmarkEnd w:id="19"/>
       <w:r>
         <w:t>Navigating the Frame Timeline</w:t>
       </w:r>
+      <w:bookmarkEnd w:id="22"/>
+      <w:r>
+        <w:t xml:space="preserve"> View</w:t>
+      </w:r>
       <w:bookmarkEnd w:id="23"/>
-      <w:r>
-        <w:t xml:space="preserve"> View</w:t>
-      </w:r>
-      <w:bookmarkEnd w:id="24"/>
-    </w:p>
-    <w:bookmarkEnd w:id="25"/>
+    </w:p>
+    <w:bookmarkEnd w:id="24"/>
     <w:p>
       <w:pPr>
         <w:rPr>
@@ -6017,11 +6158,11 @@
       <w:r>
         <w:t xml:space="preserve">Use the left and right handles to expand/reduce the focused timeline </w:t>
       </w:r>
-      <w:bookmarkStart w:id="26" w:name="OLE_LINK5"/>
+      <w:bookmarkStart w:id="25" w:name="OLE_LINK5"/>
       <w:r>
         <w:t xml:space="preserve">fragment </w:t>
       </w:r>
-      <w:bookmarkEnd w:id="26"/>
+      <w:bookmarkEnd w:id="25"/>
       <w:r>
         <w:t>in and out:</w:t>
       </w:r>
@@ -6090,10 +6231,18 @@
       <w:pPr>
         <w:pStyle w:val="Subheader1"/>
       </w:pPr>
-      <w:bookmarkStart w:id="27" w:name="OLE_LINK42"/>
+      <w:bookmarkStart w:id="26" w:name="OLE_LINK42"/>
       <w:r>
         <w:lastRenderedPageBreak/>
-        <w:t>Navigation Bar Visualizations</w:t>
+        <w:t xml:space="preserve">Navigation </w:t>
+      </w:r>
+      <w:proofErr w:type="gramStart"/>
+      <w:r>
+        <w:t>Bar</w:t>
+      </w:r>
+      <w:proofErr w:type="gramEnd"/>
+      <w:r>
+        <w:t xml:space="preserve"> Visualizations</w:t>
       </w:r>
     </w:p>
     <w:p>
@@ -6150,7 +6299,7 @@
         <w:t>Select “Duration” in the top left combo box, to view the duration of API calls:</w:t>
       </w:r>
     </w:p>
-    <w:bookmarkEnd w:id="27"/>
+    <w:bookmarkEnd w:id="26"/>
     <w:p>
       <w:pPr>
         <w:jc w:val="center"/>
@@ -6207,7 +6356,7 @@
       <w:pPr>
         <w:pStyle w:val="Subheader2"/>
       </w:pPr>
-      <w:bookmarkStart w:id="28" w:name="OLE_LINK43"/>
+      <w:bookmarkStart w:id="27" w:name="OLE_LINK43"/>
       <w:r>
         <w:t>API Calls Count</w:t>
       </w:r>
@@ -6217,7 +6366,7 @@
         <w:t>Select “Count” in the top left combo box, to view the API calls count for each time fragment:</w:t>
       </w:r>
     </w:p>
-    <w:bookmarkEnd w:id="28"/>
+    <w:bookmarkEnd w:id="27"/>
     <w:p>
       <w:pPr>
         <w:jc w:val="center"/>
@@ -6359,7 +6508,7 @@
           <w:noProof/>
         </w:rPr>
         <w:pict>
-          <v:shape id="_x0000_i1029" type="#_x0000_t75" style="width:1066.25pt;height:318.7pt">
+          <v:shape id="_x0000_i1029" type="#_x0000_t75" style="width:1066.5pt;height:318.75pt">
             <v:imagedata r:id="rId30" o:title="timeline1"/>
           </v:shape>
         </w:pict>
@@ -6404,16 +6553,24 @@
         </w:rPr>
         <w:lastRenderedPageBreak/>
         <w:pict>
-          <v:shape id="_x0000_i1030" type="#_x0000_t75" style="width:1065.6pt;height:147.15pt">
+          <v:shape id="_x0000_i1030" type="#_x0000_t75" style="width:1065.75pt;height:147pt">
             <v:imagedata r:id="rId31" o:title="summary3"/>
           </v:shape>
         </w:pict>
       </w:r>
     </w:p>
     <w:p>
-      <w:bookmarkStart w:id="29" w:name="OLE_LINK4"/>
-      <w:r>
-        <w:t>The Max Time and Min Time columns display the execution time of the longest and shortest API call of the selected API type. These are also direct links – clicking them causes the API tables and timeline chart to display the individual call item.</w:t>
+      <w:bookmarkStart w:id="28" w:name="OLE_LINK4"/>
+      <w:r>
+        <w:t xml:space="preserve">The Max Time and Min Time columns display the execution time of the longest and shortest API call of the selected API type. These are also direct links – clicking </w:t>
+      </w:r>
+      <w:proofErr w:type="gramStart"/>
+      <w:r>
+        <w:t>them</w:t>
+      </w:r>
+      <w:proofErr w:type="gramEnd"/>
+      <w:r>
+        <w:t xml:space="preserve"> causes the API tables and timeline chart to display the individual call item.</w:t>
       </w:r>
     </w:p>
     <w:p>
@@ -6426,12 +6583,163 @@
         <w:t>Performance tip: The longest GPU command in the frame, is always the first API call in the Top 20 table when the timeline view is opened.</w:t>
       </w:r>
     </w:p>
-    <w:bookmarkEnd w:id="29"/>
+    <w:bookmarkEnd w:id="28"/>
     <w:p>
       <w:pPr>
         <w:jc w:val="center"/>
+      </w:pPr>
+      <w:r>
+        <w:pict>
+          <v:shape id="_x0000_i1031" type="#_x0000_t75" style="width:1065.75pt;height:147.75pt">
+            <v:imagedata r:id="rId32" o:title="summary4"/>
+          </v:shape>
+        </w:pict>
+      </w:r>
+    </w:p>
+    <w:p>
+      <w:r>
+        <w:t>For command lists\buffers the hotspot table displays the command lists\buffers which were executed during the captured frame.</w:t>
+      </w:r>
+    </w:p>
+    <w:p>
+      <w:r>
+        <w:t>The Execution Time column displays the execution time of the longest and shortest command list\buffer. The start and end time are also direct links – clicking them causes the timeline chart to display the individual command list\buffer.</w:t>
+      </w:r>
+    </w:p>
+    <w:p>
+      <w:r>
+        <w:t>The ‘Top 20’ table is automatically populated with the 20 longest GPU call which belongs to the command list\buffer which is selected in the hotspot summary table.</w:t>
+      </w:r>
+    </w:p>
+    <w:p>
+      <w:r>
+        <w:t>Performance tip: The longest GPU command in the frame, is always the first API call in the Top 20 table when the timeline view is opened.</w:t>
+      </w:r>
+    </w:p>
+    <w:p>
+      <w:pPr>
+        <w:pStyle w:val="Heading3"/>
+      </w:pPr>
+      <w:r>
+        <w:t>Analyzing frames from Steam titles</w:t>
+      </w:r>
+    </w:p>
+    <w:p>
+      <w:r>
+        <w:t xml:space="preserve">To prevent intervention with </w:t>
+      </w:r>
+      <w:proofErr w:type="spellStart"/>
+      <w:r>
+        <w:t>CodeXL’s</w:t>
+      </w:r>
+      <w:proofErr w:type="spellEnd"/>
+      <w:r>
+        <w:t xml:space="preserve"> capture capabilities, verify the following conditions prior to starting the frame analysis session:</w:t>
+      </w:r>
+    </w:p>
+    <w:p>
+      <w:pPr>
+        <w:pStyle w:val="ListParagraph"/>
+        <w:numPr>
+          <w:ilvl w:val="0"/>
+          <w:numId w:val="35"/>
+        </w:numPr>
+        <w:rPr>
+          <w:rFonts w:asciiTheme="minorHAnsi" w:hAnsiTheme="minorHAnsi"/>
+          <w:sz w:val="22"/>
+        </w:rPr>
+      </w:pPr>
+      <w:r>
+        <w:rPr>
+          <w:rFonts w:asciiTheme="minorHAnsi" w:hAnsiTheme="minorHAnsi"/>
+          <w:sz w:val="22"/>
+        </w:rPr>
+        <w:t>Make sure Gaming Evolved (raptr.exe) is not installed</w:t>
+      </w:r>
+    </w:p>
+    <w:p>
+      <w:pPr>
+        <w:pStyle w:val="ListParagraph"/>
+        <w:numPr>
+          <w:ilvl w:val="0"/>
+          <w:numId w:val="35"/>
+        </w:numPr>
+        <w:rPr>
+          <w:rFonts w:asciiTheme="minorHAnsi" w:hAnsiTheme="minorHAnsi"/>
+          <w:sz w:val="22"/>
+        </w:rPr>
+      </w:pPr>
+      <w:r>
+        <w:rPr>
+          <w:rFonts w:asciiTheme="minorHAnsi" w:hAnsiTheme="minorHAnsi"/>
+          <w:sz w:val="22"/>
+        </w:rPr>
+        <w:t>Make sure FRAPS is not installed</w:t>
+      </w:r>
+    </w:p>
+    <w:p>
+      <w:pPr>
+        <w:pStyle w:val="ListParagraph"/>
+        <w:numPr>
+          <w:ilvl w:val="0"/>
+          <w:numId w:val="35"/>
+        </w:numPr>
+        <w:rPr>
+          <w:rFonts w:asciiTheme="minorHAnsi" w:hAnsiTheme="minorHAnsi"/>
+          <w:sz w:val="22"/>
+        </w:rPr>
+      </w:pPr>
+      <w:r>
+        <w:rPr>
+          <w:rFonts w:asciiTheme="minorHAnsi" w:hAnsiTheme="minorHAnsi"/>
+          <w:sz w:val="22"/>
+        </w:rPr>
+        <w:t xml:space="preserve">​​Make sure that Steam in-game overlay </w:t>
+      </w:r>
+      <w:r>
+        <w:rPr>
+          <w:rFonts w:asciiTheme="minorHAnsi" w:hAnsiTheme="minorHAnsi"/>
+          <w:sz w:val="22"/>
+        </w:rPr>
+        <w:t>is</w:t>
+      </w:r>
+      <w:r>
+        <w:rPr>
+          <w:rFonts w:asciiTheme="minorHAnsi" w:hAnsiTheme="minorHAnsi"/>
+          <w:sz w:val="22"/>
+        </w:rPr>
+        <w:t xml:space="preserve"> disabled (Steam Settings menu, In-Game tab, top 3</w:t>
+      </w:r>
+      <w:r>
+        <w:rPr>
+          <w:rFonts w:asciiTheme="minorHAnsi" w:hAnsiTheme="minorHAnsi"/>
+          <w:sz w:val="22"/>
+        </w:rPr>
+        <w:t xml:space="preserve"> checkboxes should be u</w:t>
+      </w:r>
+      <w:r>
+        <w:rPr>
+          <w:rFonts w:asciiTheme="minorHAnsi" w:hAnsiTheme="minorHAnsi"/>
+          <w:sz w:val="22"/>
+        </w:rPr>
+        <w:t>nchecked)</w:t>
+      </w:r>
+      <w:bookmarkStart w:id="29" w:name="_GoBack"/>
+      <w:bookmarkEnd w:id="29"/>
+    </w:p>
+    <w:p>
+      <w:r>
+        <w:t>To analyze a steam title, select Steam as the executable that CodeXL will launch, start the Frame Analysis session and use Steam UI to launch the game.</w:t>
+      </w:r>
+    </w:p>
+    <w:p>
+      <w:pPr>
+        <w:pStyle w:val="ListParagraph"/>
+        <w:numPr>
+          <w:ilvl w:val="0"/>
+          <w:numId w:val="35"/>
+        </w:numPr>
         <w:sectPr>
-          <w:type w:val="continuous"/>
           <w:pgSz w:w="23814" w:h="16839" w:orient="landscape" w:code="8"/>
           <w:pgMar w:top="720" w:right="720" w:bottom="720" w:left="720" w:header="720" w:footer="720" w:gutter="0"/>
           <w:cols w:space="720"/>
@@ -6439,35 +6747,8 @@
           <w:docGrid w:linePitch="299"/>
         </w:sectPr>
       </w:pPr>
-      <w:r>
-        <w:pict>
-          <v:shape id="_x0000_i1031" type="#_x0000_t75" style="width:1065.6pt;height:147.75pt">
-            <v:imagedata r:id="rId32" o:title="summary4"/>
-          </v:shape>
-        </w:pict>
-      </w:r>
-    </w:p>
-    <w:p>
-      <w:r>
-        <w:lastRenderedPageBreak/>
-        <w:t>For command lists \ buffers the hotspot table displays the command lists \ buffers which were executed during the captured frame.</w:t>
-      </w:r>
-    </w:p>
-    <w:p>
-      <w:r>
-        <w:t>The Execution Time column displays the execution time of the longest and shortest command lists \ buffer. The start and end time are also direct links – clicking them causes the timeline chart to display the individual command list \ buffer.</w:t>
-      </w:r>
-    </w:p>
-    <w:p>
-      <w:r>
-        <w:t>The ‘Top 20’ table is automatically populated with the 20 longest GPU call which belongs to the command list \ buffer which is selected in the hotspot summary table.</w:t>
-      </w:r>
-    </w:p>
-    <w:p>
-      <w:r>
-        <w:t>Performance tip: The longest GPU command in the frame, is always the first API call in the Top 20 table when the timeline view is opened.</w:t>
-      </w:r>
-    </w:p>
+    </w:p>
+    <w:p/>
     <w:p/>
     <w:sectPr>
       <w:pgSz w:w="12240" w:h="15840"/>
@@ -8265,6 +8546,119 @@
     </w:lvl>
   </w:abstractNum>
   <w:abstractNum w:abstractNumId="18" w15:restartNumberingAfterBreak="0">
+    <w:nsid w:val="44007A94"/>
+    <w:multiLevelType w:val="hybridMultilevel"/>
+    <w:tmpl w:val="CFD82B58"/>
+    <w:lvl w:ilvl="0" w:tplc="04090001">
+      <w:start w:val="1"/>
+      <w:numFmt w:val="bullet"/>
+      <w:lvlText w:val=""/>
+      <w:lvlJc w:val="left"/>
+      <w:pPr>
+        <w:ind w:left="720" w:hanging="360"/>
+      </w:pPr>
+      <w:rPr>
+        <w:rFonts w:ascii="Symbol" w:hAnsi="Symbol" w:hint="default"/>
+      </w:rPr>
+    </w:lvl>
+    <w:lvl w:ilvl="1" w:tplc="04090003" w:tentative="1">
+      <w:start w:val="1"/>
+      <w:numFmt w:val="bullet"/>
+      <w:lvlText w:val="o"/>
+      <w:lvlJc w:val="left"/>
+      <w:pPr>
+        <w:ind w:left="1440" w:hanging="360"/>
+      </w:pPr>
+      <w:rPr>
+        <w:rFonts w:ascii="Courier New" w:hAnsi="Courier New" w:cs="Courier New" w:hint="default"/>
+      </w:rPr>
+    </w:lvl>
+    <w:lvl w:ilvl="2" w:tplc="04090005" w:tentative="1">
+      <w:start w:val="1"/>
+      <w:numFmt w:val="bullet"/>
+      <w:lvlText w:val=""/>
+      <w:lvlJc w:val="left"/>
+      <w:pPr>
+        <w:ind w:left="2160" w:hanging="360"/>
+      </w:pPr>
+      <w:rPr>
+        <w:rFonts w:ascii="Wingdings" w:hAnsi="Wingdings" w:hint="default"/>
+      </w:rPr>
+    </w:lvl>
+    <w:lvl w:ilvl="3" w:tplc="04090001" w:tentative="1">
+      <w:start w:val="1"/>
+      <w:numFmt w:val="bullet"/>
+      <w:lvlText w:val=""/>
+      <w:lvlJc w:val="left"/>
+      <w:pPr>
+        <w:ind w:left="2880" w:hanging="360"/>
+      </w:pPr>
+      <w:rPr>
+        <w:rFonts w:ascii="Symbol" w:hAnsi="Symbol" w:hint="default"/>
+      </w:rPr>
+    </w:lvl>
+    <w:lvl w:ilvl="4" w:tplc="04090003" w:tentative="1">
+      <w:start w:val="1"/>
+      <w:numFmt w:val="bullet"/>
+      <w:lvlText w:val="o"/>
+      <w:lvlJc w:val="left"/>
+      <w:pPr>
+        <w:ind w:left="3600" w:hanging="360"/>
+      </w:pPr>
+      <w:rPr>
+        <w:rFonts w:ascii="Courier New" w:hAnsi="Courier New" w:cs="Courier New" w:hint="default"/>
+      </w:rPr>
+    </w:lvl>
+    <w:lvl w:ilvl="5" w:tplc="04090005" w:tentative="1">
+      <w:start w:val="1"/>
+      <w:numFmt w:val="bullet"/>
+      <w:lvlText w:val=""/>
+      <w:lvlJc w:val="left"/>
+      <w:pPr>
+        <w:ind w:left="4320" w:hanging="360"/>
+      </w:pPr>
+      <w:rPr>
+        <w:rFonts w:ascii="Wingdings" w:hAnsi="Wingdings" w:hint="default"/>
+      </w:rPr>
+    </w:lvl>
+    <w:lvl w:ilvl="6" w:tplc="04090001" w:tentative="1">
+      <w:start w:val="1"/>
+      <w:numFmt w:val="bullet"/>
+      <w:lvlText w:val=""/>
+      <w:lvlJc w:val="left"/>
+      <w:pPr>
+        <w:ind w:left="5040" w:hanging="360"/>
+      </w:pPr>
+      <w:rPr>
+        <w:rFonts w:ascii="Symbol" w:hAnsi="Symbol" w:hint="default"/>
+      </w:rPr>
+    </w:lvl>
+    <w:lvl w:ilvl="7" w:tplc="04090003" w:tentative="1">
+      <w:start w:val="1"/>
+      <w:numFmt w:val="bullet"/>
+      <w:lvlText w:val="o"/>
+      <w:lvlJc w:val="left"/>
+      <w:pPr>
+        <w:ind w:left="5760" w:hanging="360"/>
+      </w:pPr>
+      <w:rPr>
+        <w:rFonts w:ascii="Courier New" w:hAnsi="Courier New" w:cs="Courier New" w:hint="default"/>
+      </w:rPr>
+    </w:lvl>
+    <w:lvl w:ilvl="8" w:tplc="04090005" w:tentative="1">
+      <w:start w:val="1"/>
+      <w:numFmt w:val="bullet"/>
+      <w:lvlText w:val=""/>
+      <w:lvlJc w:val="left"/>
+      <w:pPr>
+        <w:ind w:left="6480" w:hanging="360"/>
+      </w:pPr>
+      <w:rPr>
+        <w:rFonts w:ascii="Wingdings" w:hAnsi="Wingdings" w:hint="default"/>
+      </w:rPr>
+    </w:lvl>
+  </w:abstractNum>
+  <w:abstractNum w:abstractNumId="19" w15:restartNumberingAfterBreak="0">
     <w:nsid w:val="444C5962"/>
     <w:multiLevelType w:val="hybridMultilevel"/>
     <w:tmpl w:val="9EC09F28"/>
@@ -8350,7 +8744,7 @@
       </w:pPr>
     </w:lvl>
   </w:abstractNum>
-  <w:abstractNum w:abstractNumId="19" w15:restartNumberingAfterBreak="0">
+  <w:abstractNum w:abstractNumId="20" w15:restartNumberingAfterBreak="0">
     <w:nsid w:val="45A17EF5"/>
     <w:multiLevelType w:val="hybridMultilevel"/>
     <w:tmpl w:val="C7545430"/>
@@ -8463,7 +8857,7 @@
       </w:rPr>
     </w:lvl>
   </w:abstractNum>
-  <w:abstractNum w:abstractNumId="20" w15:restartNumberingAfterBreak="0">
+  <w:abstractNum w:abstractNumId="21" w15:restartNumberingAfterBreak="0">
     <w:nsid w:val="571E6359"/>
     <w:multiLevelType w:val="hybridMultilevel"/>
     <w:tmpl w:val="58426146"/>
@@ -8549,7 +8943,7 @@
       </w:pPr>
     </w:lvl>
   </w:abstractNum>
-  <w:abstractNum w:abstractNumId="21" w15:restartNumberingAfterBreak="0">
+  <w:abstractNum w:abstractNumId="22" w15:restartNumberingAfterBreak="0">
     <w:nsid w:val="57CC71DA"/>
     <w:multiLevelType w:val="hybridMultilevel"/>
     <w:tmpl w:val="EA94F048"/>
@@ -8638,7 +9032,7 @@
       </w:pPr>
     </w:lvl>
   </w:abstractNum>
-  <w:abstractNum w:abstractNumId="22" w15:restartNumberingAfterBreak="0">
+  <w:abstractNum w:abstractNumId="23" w15:restartNumberingAfterBreak="0">
     <w:nsid w:val="595316C9"/>
     <w:multiLevelType w:val="hybridMultilevel"/>
     <w:tmpl w:val="0CCA1C2A"/>
@@ -8727,7 +9121,7 @@
       </w:pPr>
     </w:lvl>
   </w:abstractNum>
-  <w:abstractNum w:abstractNumId="23" w15:restartNumberingAfterBreak="0">
+  <w:abstractNum w:abstractNumId="24" w15:restartNumberingAfterBreak="0">
     <w:nsid w:val="5E150BD2"/>
     <w:multiLevelType w:val="hybridMultilevel"/>
     <w:tmpl w:val="783AB666"/>
@@ -8815,7 +9209,7 @@
       </w:pPr>
     </w:lvl>
   </w:abstractNum>
-  <w:abstractNum w:abstractNumId="24" w15:restartNumberingAfterBreak="0">
+  <w:abstractNum w:abstractNumId="25" w15:restartNumberingAfterBreak="0">
     <w:nsid w:val="61D32D2C"/>
     <w:multiLevelType w:val="hybridMultilevel"/>
     <w:tmpl w:val="6FB4A7E8"/>
@@ -8928,7 +9322,7 @@
       </w:rPr>
     </w:lvl>
   </w:abstractNum>
-  <w:abstractNum w:abstractNumId="25" w15:restartNumberingAfterBreak="0">
+  <w:abstractNum w:abstractNumId="26" w15:restartNumberingAfterBreak="0">
     <w:nsid w:val="67910379"/>
     <w:multiLevelType w:val="hybridMultilevel"/>
     <w:tmpl w:val="1C9E2ADA"/>
@@ -9017,7 +9411,7 @@
       </w:pPr>
     </w:lvl>
   </w:abstractNum>
-  <w:abstractNum w:abstractNumId="26" w15:restartNumberingAfterBreak="0">
+  <w:abstractNum w:abstractNumId="27" w15:restartNumberingAfterBreak="0">
     <w:nsid w:val="69CB6747"/>
     <w:multiLevelType w:val="hybridMultilevel"/>
     <w:tmpl w:val="CA360368"/>
@@ -9132,7 +9526,7 @@
       </w:rPr>
     </w:lvl>
   </w:abstractNum>
-  <w:abstractNum w:abstractNumId="27" w15:restartNumberingAfterBreak="0">
+  <w:abstractNum w:abstractNumId="28" w15:restartNumberingAfterBreak="0">
     <w:nsid w:val="6AEA5B9C"/>
     <w:multiLevelType w:val="hybridMultilevel"/>
     <w:tmpl w:val="6E52D844"/>
@@ -9244,7 +9638,7 @@
       </w:rPr>
     </w:lvl>
   </w:abstractNum>
-  <w:abstractNum w:abstractNumId="28" w15:restartNumberingAfterBreak="0">
+  <w:abstractNum w:abstractNumId="29" w15:restartNumberingAfterBreak="0">
     <w:nsid w:val="6DAE74A0"/>
     <w:multiLevelType w:val="hybridMultilevel"/>
     <w:tmpl w:val="CE0C4056"/>
@@ -9336,7 +9730,7 @@
       </w:pPr>
     </w:lvl>
   </w:abstractNum>
-  <w:abstractNum w:abstractNumId="29" w15:restartNumberingAfterBreak="0">
+  <w:abstractNum w:abstractNumId="30" w15:restartNumberingAfterBreak="0">
     <w:nsid w:val="71A17501"/>
     <w:multiLevelType w:val="hybridMultilevel"/>
     <w:tmpl w:val="5096DDAC"/>
@@ -9449,7 +9843,7 @@
       </w:rPr>
     </w:lvl>
   </w:abstractNum>
-  <w:abstractNum w:abstractNumId="30" w15:restartNumberingAfterBreak="0">
+  <w:abstractNum w:abstractNumId="31" w15:restartNumberingAfterBreak="0">
     <w:nsid w:val="736F3E1B"/>
     <w:multiLevelType w:val="hybridMultilevel"/>
     <w:tmpl w:val="9648C2A0"/>
@@ -9562,7 +9956,7 @@
       </w:rPr>
     </w:lvl>
   </w:abstractNum>
-  <w:abstractNum w:abstractNumId="31" w15:restartNumberingAfterBreak="0">
+  <w:abstractNum w:abstractNumId="32" w15:restartNumberingAfterBreak="0">
     <w:nsid w:val="77C35394"/>
     <w:multiLevelType w:val="hybridMultilevel"/>
     <w:tmpl w:val="31FCD892"/>
@@ -9648,7 +10042,7 @@
       </w:pPr>
     </w:lvl>
   </w:abstractNum>
-  <w:abstractNum w:abstractNumId="32" w15:restartNumberingAfterBreak="0">
+  <w:abstractNum w:abstractNumId="33" w15:restartNumberingAfterBreak="0">
     <w:nsid w:val="7A55559A"/>
     <w:multiLevelType w:val="hybridMultilevel"/>
     <w:tmpl w:val="697C1CD0"/>
@@ -9761,7 +10155,7 @@
       </w:rPr>
     </w:lvl>
   </w:abstractNum>
-  <w:abstractNum w:abstractNumId="33" w15:restartNumberingAfterBreak="0">
+  <w:abstractNum w:abstractNumId="34" w15:restartNumberingAfterBreak="0">
     <w:nsid w:val="7D713BEA"/>
     <w:multiLevelType w:val="hybridMultilevel"/>
     <w:tmpl w:val="7FD20372"/>
@@ -9878,13 +10272,13 @@
     <w:abstractNumId w:val="14"/>
   </w:num>
   <w:num w:numId="2">
+    <w:abstractNumId w:val="26"/>
+  </w:num>
+  <w:num w:numId="3">
     <w:abstractNumId w:val="25"/>
   </w:num>
-  <w:num w:numId="3">
-    <w:abstractNumId w:val="24"/>
-  </w:num>
   <w:num w:numId="4">
-    <w:abstractNumId w:val="19"/>
+    <w:abstractNumId w:val="20"/>
   </w:num>
   <w:num w:numId="5">
     <w:abstractNumId w:val="6"/>
@@ -9896,7 +10290,7 @@
     <w:abstractNumId w:val="13"/>
   </w:num>
   <w:num w:numId="8">
-    <w:abstractNumId w:val="32"/>
+    <w:abstractNumId w:val="33"/>
   </w:num>
   <w:num w:numId="9">
     <w:abstractNumId w:val="12"/>
@@ -9908,19 +10302,19 @@
     <w:abstractNumId w:val="16"/>
   </w:num>
   <w:num w:numId="12">
-    <w:abstractNumId w:val="33"/>
+    <w:abstractNumId w:val="34"/>
   </w:num>
   <w:num w:numId="13">
     <w:abstractNumId w:val="15"/>
   </w:num>
   <w:num w:numId="14">
+    <w:abstractNumId w:val="31"/>
+  </w:num>
+  <w:num w:numId="15">
     <w:abstractNumId w:val="30"/>
   </w:num>
-  <w:num w:numId="15">
-    <w:abstractNumId w:val="29"/>
-  </w:num>
   <w:num w:numId="16">
-    <w:abstractNumId w:val="26"/>
+    <w:abstractNumId w:val="27"/>
   </w:num>
   <w:num w:numId="17">
     <w:abstractNumId w:val="9"/>
@@ -9935,7 +10329,7 @@
     <w:abstractNumId w:val="3"/>
   </w:num>
   <w:num w:numId="21">
-    <w:abstractNumId w:val="22"/>
+    <w:abstractNumId w:val="23"/>
   </w:num>
   <w:num w:numId="22">
     <w:abstractNumId w:val="5"/>
@@ -9947,34 +10341,37 @@
     <w:abstractNumId w:val="4"/>
   </w:num>
   <w:num w:numId="25">
-    <w:abstractNumId w:val="18"/>
+    <w:abstractNumId w:val="19"/>
   </w:num>
   <w:num w:numId="26">
-    <w:abstractNumId w:val="20"/>
+    <w:abstractNumId w:val="21"/>
   </w:num>
   <w:num w:numId="27">
     <w:abstractNumId w:val="7"/>
   </w:num>
   <w:num w:numId="28">
-    <w:abstractNumId w:val="21"/>
+    <w:abstractNumId w:val="22"/>
   </w:num>
   <w:num w:numId="29">
-    <w:abstractNumId w:val="31"/>
+    <w:abstractNumId w:val="32"/>
   </w:num>
   <w:num w:numId="30">
-    <w:abstractNumId w:val="28"/>
+    <w:abstractNumId w:val="29"/>
   </w:num>
   <w:num w:numId="31">
     <w:abstractNumId w:val="2"/>
   </w:num>
   <w:num w:numId="32">
-    <w:abstractNumId w:val="27"/>
+    <w:abstractNumId w:val="28"/>
   </w:num>
   <w:num w:numId="33">
     <w:abstractNumId w:val="0"/>
   </w:num>
   <w:num w:numId="34">
-    <w:abstractNumId w:val="23"/>
+    <w:abstractNumId w:val="24"/>
+  </w:num>
+  <w:num w:numId="35">
+    <w:abstractNumId w:val="18"/>
   </w:num>
   <w:numIdMacAtCleanup w:val="17"/>
 </w:numbering>

</xml_diff>